<commit_message>
Functionaliteiten toegevoegd aan het ontwerprapport
</commit_message>
<xml_diff>
--- a/analyse/Sacha_De_Pauw_ontwerprapport.docx
+++ b/analyse/Sacha_De_Pauw_ontwerprapport.docx
@@ -4,7 +4,7 @@
   <w:body>
     <w:tbl>
       <w:tblPr>
-        <w:tblStyle w:val="TableGrid"/>
+        <w:tblStyle w:val="Tabelraster"/>
         <w:tblW w:w="0" w:type="auto"/>
         <w:tblBorders>
           <w:top w:val="none" w:sz="0" w:space="0" w:color="auto"/>
@@ -125,6 +125,7 @@
                 <w:b/>
                 <w:color w:val="F04C25"/>
                 <w:szCs w:val="18"/>
+                <w:lang w:val="fr-FR"/>
               </w:rPr>
             </w:pPr>
             <w:r>
@@ -132,6 +133,7 @@
                 <w:b/>
                 <w:color w:val="F04C25"/>
                 <w:szCs w:val="18"/>
+                <w:lang w:val="fr-FR"/>
               </w:rPr>
               <w:t>Sacha De Pauw</w:t>
             </w:r>
@@ -142,12 +144,14 @@
               <w:rPr>
                 <w:color w:val="F04C25"/>
                 <w:szCs w:val="18"/>
+                <w:lang w:val="fr-FR"/>
               </w:rPr>
             </w:pPr>
             <w:r>
               <w:rPr>
                 <w:color w:val="F04C25"/>
                 <w:szCs w:val="18"/>
+                <w:lang w:val="fr-FR"/>
               </w:rPr>
               <w:t>R0655332</w:t>
             </w:r>
@@ -158,12 +162,14 @@
               <w:rPr>
                 <w:color w:val="F04C25"/>
                 <w:szCs w:val="18"/>
+                <w:lang w:val="fr-FR"/>
               </w:rPr>
             </w:pPr>
             <w:r>
               <w:rPr>
                 <w:color w:val="F04C25"/>
                 <w:szCs w:val="18"/>
+                <w:lang w:val="fr-FR"/>
               </w:rPr>
               <w:t>2 APP/BIT 2</w:t>
             </w:r>
@@ -173,6 +179,7 @@
               <w:pStyle w:val="Cover-namen"/>
               <w:rPr>
                 <w:szCs w:val="18"/>
+                <w:lang w:val="fr-FR"/>
               </w:rPr>
             </w:pPr>
           </w:p>
@@ -376,7 +383,7 @@
       <w:pPr>
         <w:pStyle w:val="Kopzondernummer"/>
       </w:pPr>
-      <w:bookmarkStart w:id="0" w:name="_Toc381010273"/>
+      <w:bookmarkStart w:id="0" w:name="_Toc508392299"/>
       <w:r>
         <w:lastRenderedPageBreak/>
         <w:t>Inhoudstafel</w:t>
@@ -385,7 +392,7 @@
     </w:p>
     <w:p>
       <w:pPr>
-        <w:pStyle w:val="TOC1"/>
+        <w:pStyle w:val="Inhopg1"/>
         <w:rPr>
           <w:rFonts w:asciiTheme="minorHAnsi" w:eastAsiaTheme="minorEastAsia" w:hAnsiTheme="minorHAnsi" w:cstheme="minorBidi"/>
           <w:b w:val="0"/>
@@ -404,7 +411,7 @@
       <w:r>
         <w:fldChar w:fldCharType="separate"/>
       </w:r>
-      <w:hyperlink w:anchor="_Toc381010273" w:history="1">
+      <w:hyperlink w:anchor="_Toc508392299" w:history="1">
         <w:r>
           <w:rPr>
             <w:rStyle w:val="Hyperlink"/>
@@ -431,7 +438,7 @@
             <w:noProof/>
             <w:webHidden/>
           </w:rPr>
-          <w:instrText xml:space="preserve"> PAGEREF _Toc381010273 \h </w:instrText>
+          <w:instrText xml:space="preserve"> PAGEREF _Toc508392299 \h </w:instrText>
         </w:r>
         <w:r>
           <w:rPr>
@@ -464,7 +471,7 @@
     </w:p>
     <w:p>
       <w:pPr>
-        <w:pStyle w:val="TOC1"/>
+        <w:pStyle w:val="Inhopg1"/>
         <w:rPr>
           <w:rFonts w:asciiTheme="minorHAnsi" w:eastAsiaTheme="minorEastAsia" w:hAnsiTheme="minorHAnsi" w:cstheme="minorBidi"/>
           <w:b w:val="0"/>
@@ -474,7 +481,7 @@
           <w:szCs w:val="22"/>
         </w:rPr>
       </w:pPr>
-      <w:hyperlink w:anchor="_Toc381010274" w:history="1">
+      <w:hyperlink w:anchor="_Toc508392300" w:history="1">
         <w:r>
           <w:rPr>
             <w:rStyle w:val="Hyperlink"/>
@@ -498,7 +505,7 @@
             <w:rStyle w:val="Hyperlink"/>
             <w:noProof/>
           </w:rPr>
-          <w:t>Kop 1</w:t>
+          <w:t>Eisenanalyse</w:t>
         </w:r>
         <w:r>
           <w:rPr>
@@ -519,7 +526,7 @@
             <w:noProof/>
             <w:webHidden/>
           </w:rPr>
-          <w:instrText xml:space="preserve"> PAGEREF _Toc381010274 \h </w:instrText>
+          <w:instrText xml:space="preserve"> PAGEREF _Toc508392300 \h </w:instrText>
         </w:r>
         <w:r>
           <w:rPr>
@@ -552,7 +559,7 @@
     </w:p>
     <w:p>
       <w:pPr>
-        <w:pStyle w:val="TOC2"/>
+        <w:pStyle w:val="Inhopg2"/>
         <w:rPr>
           <w:rFonts w:asciiTheme="minorHAnsi" w:eastAsiaTheme="minorEastAsia" w:hAnsiTheme="minorHAnsi" w:cstheme="minorBidi"/>
           <w:b w:val="0"/>
@@ -560,7 +567,7 @@
           <w:szCs w:val="22"/>
         </w:rPr>
       </w:pPr>
-      <w:hyperlink w:anchor="_Toc381010275" w:history="1">
+      <w:hyperlink w:anchor="_Toc508392301" w:history="1">
         <w:r>
           <w:rPr>
             <w:rStyle w:val="Hyperlink"/>
@@ -580,7 +587,7 @@
           <w:rPr>
             <w:rStyle w:val="Hyperlink"/>
           </w:rPr>
-          <w:t>Kop 2</w:t>
+          <w:t>Functionele eisen</w:t>
         </w:r>
         <w:r>
           <w:rPr>
@@ -598,7 +605,7 @@
           <w:rPr>
             <w:webHidden/>
           </w:rPr>
-          <w:instrText xml:space="preserve"> PAGEREF _Toc381010275 \h </w:instrText>
+          <w:instrText xml:space="preserve"> PAGEREF _Toc508392301 \h </w:instrText>
         </w:r>
         <w:r>
           <w:rPr>
@@ -627,14 +634,14 @@
     </w:p>
     <w:p>
       <w:pPr>
-        <w:pStyle w:val="TOC3"/>
+        <w:pStyle w:val="Inhopg3"/>
         <w:rPr>
           <w:rFonts w:asciiTheme="minorHAnsi" w:eastAsiaTheme="minorEastAsia" w:hAnsiTheme="minorHAnsi" w:cstheme="minorBidi"/>
           <w:sz w:val="22"/>
           <w:szCs w:val="22"/>
         </w:rPr>
       </w:pPr>
-      <w:hyperlink w:anchor="_Toc381010276" w:history="1">
+      <w:hyperlink w:anchor="_Toc508392302" w:history="1">
         <w:r>
           <w:rPr>
             <w:rStyle w:val="Hyperlink"/>
@@ -653,7 +660,7 @@
           <w:rPr>
             <w:rStyle w:val="Hyperlink"/>
           </w:rPr>
-          <w:t>Kop 3</w:t>
+          <w:t>Overzicht</w:t>
         </w:r>
         <w:r>
           <w:rPr>
@@ -671,7 +678,7 @@
           <w:rPr>
             <w:webHidden/>
           </w:rPr>
-          <w:instrText xml:space="preserve"> PAGEREF _Toc381010276 \h </w:instrText>
+          <w:instrText xml:space="preserve"> PAGEREF _Toc508392302 \h </w:instrText>
         </w:r>
         <w:r>
           <w:rPr>
@@ -700,7 +707,80 @@
     </w:p>
     <w:p>
       <w:pPr>
-        <w:pStyle w:val="TOC4"/>
+        <w:pStyle w:val="Inhopg3"/>
+        <w:rPr>
+          <w:rFonts w:asciiTheme="minorHAnsi" w:eastAsiaTheme="minorEastAsia" w:hAnsiTheme="minorHAnsi" w:cstheme="minorBidi"/>
+          <w:sz w:val="22"/>
+          <w:szCs w:val="22"/>
+        </w:rPr>
+      </w:pPr>
+      <w:hyperlink w:anchor="_Toc508392303" w:history="1">
+        <w:r>
+          <w:rPr>
+            <w:rStyle w:val="Hyperlink"/>
+          </w:rPr>
+          <w:t>1.1.2</w:t>
+        </w:r>
+        <w:r>
+          <w:rPr>
+            <w:rFonts w:asciiTheme="minorHAnsi" w:eastAsiaTheme="minorEastAsia" w:hAnsiTheme="minorHAnsi" w:cstheme="minorBidi"/>
+            <w:sz w:val="22"/>
+            <w:szCs w:val="22"/>
+          </w:rPr>
+          <w:tab/>
+        </w:r>
+        <w:r>
+          <w:rPr>
+            <w:rStyle w:val="Hyperlink"/>
+          </w:rPr>
+          <w:t>Beschrijvingen van de functionaliteiten</w:t>
+        </w:r>
+        <w:r>
+          <w:rPr>
+            <w:webHidden/>
+          </w:rPr>
+          <w:tab/>
+        </w:r>
+        <w:r>
+          <w:rPr>
+            <w:webHidden/>
+          </w:rPr>
+          <w:fldChar w:fldCharType="begin"/>
+        </w:r>
+        <w:r>
+          <w:rPr>
+            <w:webHidden/>
+          </w:rPr>
+          <w:instrText xml:space="preserve"> PAGEREF _Toc508392303 \h </w:instrText>
+        </w:r>
+        <w:r>
+          <w:rPr>
+            <w:webHidden/>
+          </w:rPr>
+        </w:r>
+        <w:r>
+          <w:rPr>
+            <w:webHidden/>
+          </w:rPr>
+          <w:fldChar w:fldCharType="separate"/>
+        </w:r>
+        <w:r>
+          <w:rPr>
+            <w:webHidden/>
+          </w:rPr>
+          <w:t>4</w:t>
+        </w:r>
+        <w:r>
+          <w:rPr>
+            <w:webHidden/>
+          </w:rPr>
+          <w:fldChar w:fldCharType="end"/>
+        </w:r>
+      </w:hyperlink>
+    </w:p>
+    <w:p>
+      <w:pPr>
+        <w:pStyle w:val="Inhopg4"/>
         <w:rPr>
           <w:rFonts w:asciiTheme="minorHAnsi" w:eastAsiaTheme="minorEastAsia" w:hAnsiTheme="minorHAnsi" w:cstheme="minorBidi"/>
           <w:noProof/>
@@ -708,13 +788,13 @@
           <w:szCs w:val="22"/>
         </w:rPr>
       </w:pPr>
-      <w:hyperlink w:anchor="_Toc381010277" w:history="1">
+      <w:hyperlink w:anchor="_Toc508392304" w:history="1">
         <w:r>
           <w:rPr>
             <w:rStyle w:val="Hyperlink"/>
             <w:noProof/>
           </w:rPr>
-          <w:t>1.1.1.1</w:t>
+          <w:t>1.1.2.1</w:t>
         </w:r>
         <w:r>
           <w:rPr>
@@ -730,7 +810,7 @@
             <w:rStyle w:val="Hyperlink"/>
             <w:noProof/>
           </w:rPr>
-          <w:t>Kop 4</w:t>
+          <w:t>Vraag toevoegen</w:t>
         </w:r>
         <w:r>
           <w:rPr>
@@ -751,7 +831,7 @@
             <w:noProof/>
             <w:webHidden/>
           </w:rPr>
-          <w:instrText xml:space="preserve"> PAGEREF _Toc381010277 \h </w:instrText>
+          <w:instrText xml:space="preserve"> PAGEREF _Toc508392304 \h </w:instrText>
         </w:r>
         <w:r>
           <w:rPr>
@@ -784,7 +864,343 @@
     </w:p>
     <w:p>
       <w:pPr>
-        <w:pStyle w:val="TOC1"/>
+        <w:pStyle w:val="Inhopg4"/>
+        <w:rPr>
+          <w:rFonts w:asciiTheme="minorHAnsi" w:eastAsiaTheme="minorEastAsia" w:hAnsiTheme="minorHAnsi" w:cstheme="minorBidi"/>
+          <w:noProof/>
+          <w:sz w:val="22"/>
+          <w:szCs w:val="22"/>
+        </w:rPr>
+      </w:pPr>
+      <w:hyperlink w:anchor="_Toc508392305" w:history="1">
+        <w:r>
+          <w:rPr>
+            <w:rStyle w:val="Hyperlink"/>
+            <w:noProof/>
+          </w:rPr>
+          <w:t>1.1.2.2</w:t>
+        </w:r>
+        <w:r>
+          <w:rPr>
+            <w:rFonts w:asciiTheme="minorHAnsi" w:eastAsiaTheme="minorEastAsia" w:hAnsiTheme="minorHAnsi" w:cstheme="minorBidi"/>
+            <w:noProof/>
+            <w:sz w:val="22"/>
+            <w:szCs w:val="22"/>
+          </w:rPr>
+          <w:tab/>
+        </w:r>
+        <w:r>
+          <w:rPr>
+            <w:rStyle w:val="Hyperlink"/>
+            <w:noProof/>
+          </w:rPr>
+          <w:t>Vragen bekijken</w:t>
+        </w:r>
+        <w:r>
+          <w:rPr>
+            <w:noProof/>
+            <w:webHidden/>
+          </w:rPr>
+          <w:tab/>
+        </w:r>
+        <w:r>
+          <w:rPr>
+            <w:noProof/>
+            <w:webHidden/>
+          </w:rPr>
+          <w:fldChar w:fldCharType="begin"/>
+        </w:r>
+        <w:r>
+          <w:rPr>
+            <w:noProof/>
+            <w:webHidden/>
+          </w:rPr>
+          <w:instrText xml:space="preserve"> PAGEREF _Toc508392305 \h </w:instrText>
+        </w:r>
+        <w:r>
+          <w:rPr>
+            <w:noProof/>
+            <w:webHidden/>
+          </w:rPr>
+        </w:r>
+        <w:r>
+          <w:rPr>
+            <w:noProof/>
+            <w:webHidden/>
+          </w:rPr>
+          <w:fldChar w:fldCharType="separate"/>
+        </w:r>
+        <w:r>
+          <w:rPr>
+            <w:noProof/>
+            <w:webHidden/>
+          </w:rPr>
+          <w:t>4</w:t>
+        </w:r>
+        <w:r>
+          <w:rPr>
+            <w:noProof/>
+            <w:webHidden/>
+          </w:rPr>
+          <w:fldChar w:fldCharType="end"/>
+        </w:r>
+      </w:hyperlink>
+    </w:p>
+    <w:p>
+      <w:pPr>
+        <w:pStyle w:val="Inhopg4"/>
+        <w:rPr>
+          <w:rFonts w:asciiTheme="minorHAnsi" w:eastAsiaTheme="minorEastAsia" w:hAnsiTheme="minorHAnsi" w:cstheme="minorBidi"/>
+          <w:noProof/>
+          <w:sz w:val="22"/>
+          <w:szCs w:val="22"/>
+        </w:rPr>
+      </w:pPr>
+      <w:hyperlink w:anchor="_Toc508392306" w:history="1">
+        <w:r>
+          <w:rPr>
+            <w:rStyle w:val="Hyperlink"/>
+            <w:noProof/>
+          </w:rPr>
+          <w:t>1.1.2.3</w:t>
+        </w:r>
+        <w:r>
+          <w:rPr>
+            <w:rFonts w:asciiTheme="minorHAnsi" w:eastAsiaTheme="minorEastAsia" w:hAnsiTheme="minorHAnsi" w:cstheme="minorBidi"/>
+            <w:noProof/>
+            <w:sz w:val="22"/>
+            <w:szCs w:val="22"/>
+          </w:rPr>
+          <w:tab/>
+        </w:r>
+        <w:r>
+          <w:rPr>
+            <w:rStyle w:val="Hyperlink"/>
+            <w:noProof/>
+          </w:rPr>
+          <w:t>Quiz maken</w:t>
+        </w:r>
+        <w:r>
+          <w:rPr>
+            <w:noProof/>
+            <w:webHidden/>
+          </w:rPr>
+          <w:tab/>
+        </w:r>
+        <w:r>
+          <w:rPr>
+            <w:noProof/>
+            <w:webHidden/>
+          </w:rPr>
+          <w:fldChar w:fldCharType="begin"/>
+        </w:r>
+        <w:r>
+          <w:rPr>
+            <w:noProof/>
+            <w:webHidden/>
+          </w:rPr>
+          <w:instrText xml:space="preserve"> PAGEREF _Toc508392306 \h </w:instrText>
+        </w:r>
+        <w:r>
+          <w:rPr>
+            <w:noProof/>
+            <w:webHidden/>
+          </w:rPr>
+        </w:r>
+        <w:r>
+          <w:rPr>
+            <w:noProof/>
+            <w:webHidden/>
+          </w:rPr>
+          <w:fldChar w:fldCharType="separate"/>
+        </w:r>
+        <w:r>
+          <w:rPr>
+            <w:noProof/>
+            <w:webHidden/>
+          </w:rPr>
+          <w:t>5</w:t>
+        </w:r>
+        <w:r>
+          <w:rPr>
+            <w:noProof/>
+            <w:webHidden/>
+          </w:rPr>
+          <w:fldChar w:fldCharType="end"/>
+        </w:r>
+      </w:hyperlink>
+    </w:p>
+    <w:p>
+      <w:pPr>
+        <w:pStyle w:val="Inhopg4"/>
+        <w:rPr>
+          <w:rFonts w:asciiTheme="minorHAnsi" w:eastAsiaTheme="minorEastAsia" w:hAnsiTheme="minorHAnsi" w:cstheme="minorBidi"/>
+          <w:noProof/>
+          <w:sz w:val="22"/>
+          <w:szCs w:val="22"/>
+        </w:rPr>
+      </w:pPr>
+      <w:hyperlink w:anchor="_Toc508392307" w:history="1">
+        <w:r>
+          <w:rPr>
+            <w:rStyle w:val="Hyperlink"/>
+            <w:noProof/>
+          </w:rPr>
+          <w:t>1.1.2.4</w:t>
+        </w:r>
+        <w:r>
+          <w:rPr>
+            <w:rFonts w:asciiTheme="minorHAnsi" w:eastAsiaTheme="minorEastAsia" w:hAnsiTheme="minorHAnsi" w:cstheme="minorBidi"/>
+            <w:noProof/>
+            <w:sz w:val="22"/>
+            <w:szCs w:val="22"/>
+          </w:rPr>
+          <w:tab/>
+        </w:r>
+        <w:r>
+          <w:rPr>
+            <w:rStyle w:val="Hyperlink"/>
+            <w:noProof/>
+          </w:rPr>
+          <w:t>Statistieken bekijken</w:t>
+        </w:r>
+        <w:r>
+          <w:rPr>
+            <w:noProof/>
+            <w:webHidden/>
+          </w:rPr>
+          <w:tab/>
+        </w:r>
+        <w:r>
+          <w:rPr>
+            <w:noProof/>
+            <w:webHidden/>
+          </w:rPr>
+          <w:fldChar w:fldCharType="begin"/>
+        </w:r>
+        <w:r>
+          <w:rPr>
+            <w:noProof/>
+            <w:webHidden/>
+          </w:rPr>
+          <w:instrText xml:space="preserve"> PAGEREF _Toc508392307 \h </w:instrText>
+        </w:r>
+        <w:r>
+          <w:rPr>
+            <w:noProof/>
+            <w:webHidden/>
+          </w:rPr>
+        </w:r>
+        <w:r>
+          <w:rPr>
+            <w:noProof/>
+            <w:webHidden/>
+          </w:rPr>
+          <w:fldChar w:fldCharType="separate"/>
+        </w:r>
+        <w:r>
+          <w:rPr>
+            <w:noProof/>
+            <w:webHidden/>
+          </w:rPr>
+          <w:t>5</w:t>
+        </w:r>
+        <w:r>
+          <w:rPr>
+            <w:noProof/>
+            <w:webHidden/>
+          </w:rPr>
+          <w:fldChar w:fldCharType="end"/>
+        </w:r>
+      </w:hyperlink>
+    </w:p>
+    <w:p>
+      <w:pPr>
+        <w:pStyle w:val="Inhopg4"/>
+        <w:rPr>
+          <w:rFonts w:asciiTheme="minorHAnsi" w:eastAsiaTheme="minorEastAsia" w:hAnsiTheme="minorHAnsi" w:cstheme="minorBidi"/>
+          <w:noProof/>
+          <w:sz w:val="22"/>
+          <w:szCs w:val="22"/>
+        </w:rPr>
+      </w:pPr>
+      <w:hyperlink w:anchor="_Toc508392308" w:history="1">
+        <w:r>
+          <w:rPr>
+            <w:rStyle w:val="Hyperlink"/>
+            <w:noProof/>
+          </w:rPr>
+          <w:t>1.1.2.5</w:t>
+        </w:r>
+        <w:r>
+          <w:rPr>
+            <w:rFonts w:asciiTheme="minorHAnsi" w:eastAsiaTheme="minorEastAsia" w:hAnsiTheme="minorHAnsi" w:cstheme="minorBidi"/>
+            <w:noProof/>
+            <w:sz w:val="22"/>
+            <w:szCs w:val="22"/>
+          </w:rPr>
+          <w:tab/>
+        </w:r>
+        <w:r>
+          <w:rPr>
+            <w:rStyle w:val="Hyperlink"/>
+            <w:noProof/>
+          </w:rPr>
+          <w:t>Instellingen aanpassen</w:t>
+        </w:r>
+        <w:r>
+          <w:rPr>
+            <w:noProof/>
+            <w:webHidden/>
+          </w:rPr>
+          <w:tab/>
+        </w:r>
+        <w:r>
+          <w:rPr>
+            <w:noProof/>
+            <w:webHidden/>
+          </w:rPr>
+          <w:fldChar w:fldCharType="begin"/>
+        </w:r>
+        <w:r>
+          <w:rPr>
+            <w:noProof/>
+            <w:webHidden/>
+          </w:rPr>
+          <w:instrText xml:space="preserve"> PAGEREF _Toc508392308 \h </w:instrText>
+        </w:r>
+        <w:r>
+          <w:rPr>
+            <w:noProof/>
+            <w:webHidden/>
+          </w:rPr>
+        </w:r>
+        <w:r>
+          <w:rPr>
+            <w:noProof/>
+            <w:webHidden/>
+          </w:rPr>
+          <w:fldChar w:fldCharType="separate"/>
+        </w:r>
+        <w:r>
+          <w:rPr>
+            <w:noProof/>
+            <w:webHidden/>
+          </w:rPr>
+          <w:t>5</w:t>
+        </w:r>
+        <w:r>
+          <w:rPr>
+            <w:noProof/>
+            <w:webHidden/>
+          </w:rPr>
+          <w:fldChar w:fldCharType="end"/>
+        </w:r>
+      </w:hyperlink>
+    </w:p>
+    <w:p>
+      <w:pPr>
+        <w:pStyle w:val="Inhopg1"/>
         <w:rPr>
           <w:rFonts w:asciiTheme="minorHAnsi" w:eastAsiaTheme="minorEastAsia" w:hAnsiTheme="minorHAnsi" w:cstheme="minorBidi"/>
           <w:b w:val="0"/>
@@ -794,7 +1210,7 @@
           <w:szCs w:val="22"/>
         </w:rPr>
       </w:pPr>
-      <w:hyperlink w:anchor="_Toc381010278" w:history="1">
+      <w:hyperlink w:anchor="_Toc508392309" w:history="1">
         <w:r>
           <w:rPr>
             <w:rStyle w:val="Hyperlink"/>
@@ -839,7 +1255,7 @@
             <w:noProof/>
             <w:webHidden/>
           </w:rPr>
-          <w:instrText xml:space="preserve"> PAGEREF _Toc381010278 \h </w:instrText>
+          <w:instrText xml:space="preserve"> PAGEREF _Toc508392309 \h </w:instrText>
         </w:r>
         <w:r>
           <w:rPr>
@@ -859,7 +1275,7 @@
             <w:noProof/>
             <w:webHidden/>
           </w:rPr>
-          <w:t>5</w:t>
+          <w:t>6</w:t>
         </w:r>
         <w:r>
           <w:rPr>
@@ -872,7 +1288,7 @@
     </w:p>
     <w:p>
       <w:pPr>
-        <w:pStyle w:val="TOC2"/>
+        <w:pStyle w:val="Inhopg2"/>
         <w:rPr>
           <w:rFonts w:asciiTheme="minorHAnsi" w:eastAsiaTheme="minorEastAsia" w:hAnsiTheme="minorHAnsi" w:cstheme="minorBidi"/>
           <w:b w:val="0"/>
@@ -880,7 +1296,7 @@
           <w:szCs w:val="22"/>
         </w:rPr>
       </w:pPr>
-      <w:hyperlink w:anchor="_Toc381010279" w:history="1">
+      <w:hyperlink w:anchor="_Toc508392310" w:history="1">
         <w:r>
           <w:rPr>
             <w:rStyle w:val="Hyperlink"/>
@@ -918,7 +1334,7 @@
           <w:rPr>
             <w:webHidden/>
           </w:rPr>
-          <w:instrText xml:space="preserve"> PAGEREF _Toc381010279 \h </w:instrText>
+          <w:instrText xml:space="preserve"> PAGEREF _Toc508392310 \h </w:instrText>
         </w:r>
         <w:r>
           <w:rPr>
@@ -935,7 +1351,7 @@
           <w:rPr>
             <w:webHidden/>
           </w:rPr>
-          <w:t>5</w:t>
+          <w:t>6</w:t>
         </w:r>
         <w:r>
           <w:rPr>
@@ -947,14 +1363,14 @@
     </w:p>
     <w:p>
       <w:pPr>
-        <w:pStyle w:val="TOC3"/>
+        <w:pStyle w:val="Inhopg3"/>
         <w:rPr>
           <w:rFonts w:asciiTheme="minorHAnsi" w:eastAsiaTheme="minorEastAsia" w:hAnsiTheme="minorHAnsi" w:cstheme="minorBidi"/>
           <w:sz w:val="22"/>
           <w:szCs w:val="22"/>
         </w:rPr>
       </w:pPr>
-      <w:hyperlink w:anchor="_Toc381010280" w:history="1">
+      <w:hyperlink w:anchor="_Toc508392311" w:history="1">
         <w:r>
           <w:rPr>
             <w:rStyle w:val="Hyperlink"/>
@@ -991,7 +1407,7 @@
           <w:rPr>
             <w:webHidden/>
           </w:rPr>
-          <w:instrText xml:space="preserve"> PAGEREF _Toc381010280 \h </w:instrText>
+          <w:instrText xml:space="preserve"> PAGEREF _Toc508392311 \h </w:instrText>
         </w:r>
         <w:r>
           <w:rPr>
@@ -1008,7 +1424,7 @@
           <w:rPr>
             <w:webHidden/>
           </w:rPr>
-          <w:t>5</w:t>
+          <w:t>6</w:t>
         </w:r>
         <w:r>
           <w:rPr>
@@ -1020,7 +1436,7 @@
     </w:p>
     <w:p>
       <w:pPr>
-        <w:pStyle w:val="TOC4"/>
+        <w:pStyle w:val="Inhopg4"/>
         <w:rPr>
           <w:rFonts w:asciiTheme="minorHAnsi" w:eastAsiaTheme="minorEastAsia" w:hAnsiTheme="minorHAnsi" w:cstheme="minorBidi"/>
           <w:noProof/>
@@ -1028,7 +1444,7 @@
           <w:szCs w:val="22"/>
         </w:rPr>
       </w:pPr>
-      <w:hyperlink w:anchor="_Toc381010281" w:history="1">
+      <w:hyperlink w:anchor="_Toc508392312" w:history="1">
         <w:r>
           <w:rPr>
             <w:rStyle w:val="Hyperlink"/>
@@ -1071,7 +1487,7 @@
             <w:noProof/>
             <w:webHidden/>
           </w:rPr>
-          <w:instrText xml:space="preserve"> PAGEREF _Toc381010281 \h </w:instrText>
+          <w:instrText xml:space="preserve"> PAGEREF _Toc508392312 \h </w:instrText>
         </w:r>
         <w:r>
           <w:rPr>
@@ -1091,7 +1507,7 @@
             <w:noProof/>
             <w:webHidden/>
           </w:rPr>
-          <w:t>5</w:t>
+          <w:t>6</w:t>
         </w:r>
         <w:r>
           <w:rPr>
@@ -1104,7 +1520,7 @@
     </w:p>
     <w:p>
       <w:pPr>
-        <w:pStyle w:val="TOC1"/>
+        <w:pStyle w:val="Inhopg1"/>
         <w:rPr>
           <w:rFonts w:asciiTheme="minorHAnsi" w:eastAsiaTheme="minorEastAsia" w:hAnsiTheme="minorHAnsi" w:cstheme="minorBidi"/>
           <w:b w:val="0"/>
@@ -1114,7 +1530,7 @@
           <w:szCs w:val="22"/>
         </w:rPr>
       </w:pPr>
-      <w:hyperlink w:anchor="_Toc381010282" w:history="1">
+      <w:hyperlink w:anchor="_Toc508392313" w:history="1">
         <w:r>
           <w:rPr>
             <w:rStyle w:val="Hyperlink"/>
@@ -1159,7 +1575,7 @@
             <w:noProof/>
             <w:webHidden/>
           </w:rPr>
-          <w:instrText xml:space="preserve"> PAGEREF _Toc381010282 \h </w:instrText>
+          <w:instrText xml:space="preserve"> PAGEREF _Toc508392313 \h </w:instrText>
         </w:r>
         <w:r>
           <w:rPr>
@@ -1179,7 +1595,7 @@
             <w:noProof/>
             <w:webHidden/>
           </w:rPr>
-          <w:t>6</w:t>
+          <w:t>7</w:t>
         </w:r>
         <w:r>
           <w:rPr>
@@ -1192,7 +1608,7 @@
     </w:p>
     <w:p>
       <w:pPr>
-        <w:pStyle w:val="TOC2"/>
+        <w:pStyle w:val="Inhopg2"/>
         <w:rPr>
           <w:rFonts w:asciiTheme="minorHAnsi" w:eastAsiaTheme="minorEastAsia" w:hAnsiTheme="minorHAnsi" w:cstheme="minorBidi"/>
           <w:b w:val="0"/>
@@ -1200,7 +1616,7 @@
           <w:szCs w:val="22"/>
         </w:rPr>
       </w:pPr>
-      <w:hyperlink w:anchor="_Toc381010283" w:history="1">
+      <w:hyperlink w:anchor="_Toc508392314" w:history="1">
         <w:r>
           <w:rPr>
             <w:rStyle w:val="Hyperlink"/>
@@ -1238,7 +1654,7 @@
           <w:rPr>
             <w:webHidden/>
           </w:rPr>
-          <w:instrText xml:space="preserve"> PAGEREF _Toc381010283 \h </w:instrText>
+          <w:instrText xml:space="preserve"> PAGEREF _Toc508392314 \h </w:instrText>
         </w:r>
         <w:r>
           <w:rPr>
@@ -1255,7 +1671,7 @@
           <w:rPr>
             <w:webHidden/>
           </w:rPr>
-          <w:t>6</w:t>
+          <w:t>7</w:t>
         </w:r>
         <w:r>
           <w:rPr>
@@ -1267,14 +1683,14 @@
     </w:p>
     <w:p>
       <w:pPr>
-        <w:pStyle w:val="TOC3"/>
+        <w:pStyle w:val="Inhopg3"/>
         <w:rPr>
           <w:rFonts w:asciiTheme="minorHAnsi" w:eastAsiaTheme="minorEastAsia" w:hAnsiTheme="minorHAnsi" w:cstheme="minorBidi"/>
           <w:sz w:val="22"/>
           <w:szCs w:val="22"/>
         </w:rPr>
       </w:pPr>
-      <w:hyperlink w:anchor="_Toc381010284" w:history="1">
+      <w:hyperlink w:anchor="_Toc508392315" w:history="1">
         <w:r>
           <w:rPr>
             <w:rStyle w:val="Hyperlink"/>
@@ -1311,7 +1727,7 @@
           <w:rPr>
             <w:webHidden/>
           </w:rPr>
-          <w:instrText xml:space="preserve"> PAGEREF _Toc381010284 \h </w:instrText>
+          <w:instrText xml:space="preserve"> PAGEREF _Toc508392315 \h </w:instrText>
         </w:r>
         <w:r>
           <w:rPr>
@@ -1328,7 +1744,7 @@
           <w:rPr>
             <w:webHidden/>
           </w:rPr>
-          <w:t>6</w:t>
+          <w:t>7</w:t>
         </w:r>
         <w:r>
           <w:rPr>
@@ -1340,7 +1756,7 @@
     </w:p>
     <w:p>
       <w:pPr>
-        <w:pStyle w:val="TOC4"/>
+        <w:pStyle w:val="Inhopg4"/>
         <w:rPr>
           <w:rFonts w:asciiTheme="minorHAnsi" w:eastAsiaTheme="minorEastAsia" w:hAnsiTheme="minorHAnsi" w:cstheme="minorBidi"/>
           <w:noProof/>
@@ -1348,7 +1764,7 @@
           <w:szCs w:val="22"/>
         </w:rPr>
       </w:pPr>
-      <w:hyperlink w:anchor="_Toc381010285" w:history="1">
+      <w:hyperlink w:anchor="_Toc508392316" w:history="1">
         <w:r>
           <w:rPr>
             <w:rStyle w:val="Hyperlink"/>
@@ -1391,7 +1807,7 @@
             <w:noProof/>
             <w:webHidden/>
           </w:rPr>
-          <w:instrText xml:space="preserve"> PAGEREF _Toc381010285 \h </w:instrText>
+          <w:instrText xml:space="preserve"> PAGEREF _Toc508392316 \h </w:instrText>
         </w:r>
         <w:r>
           <w:rPr>
@@ -1411,7 +1827,7 @@
             <w:noProof/>
             <w:webHidden/>
           </w:rPr>
-          <w:t>6</w:t>
+          <w:t>7</w:t>
         </w:r>
         <w:r>
           <w:rPr>
@@ -1424,7 +1840,7 @@
     </w:p>
     <w:p>
       <w:pPr>
-        <w:pStyle w:val="TOC1"/>
+        <w:pStyle w:val="Inhopg1"/>
         <w:rPr>
           <w:rFonts w:asciiTheme="minorHAnsi" w:eastAsiaTheme="minorEastAsia" w:hAnsiTheme="minorHAnsi" w:cstheme="minorBidi"/>
           <w:b w:val="0"/>
@@ -1434,7 +1850,7 @@
           <w:szCs w:val="22"/>
         </w:rPr>
       </w:pPr>
-      <w:hyperlink w:anchor="_Toc381010286" w:history="1">
+      <w:hyperlink w:anchor="_Toc508392317" w:history="1">
         <w:r>
           <w:rPr>
             <w:rStyle w:val="Hyperlink"/>
@@ -1479,7 +1895,7 @@
             <w:noProof/>
             <w:webHidden/>
           </w:rPr>
-          <w:instrText xml:space="preserve"> PAGEREF _Toc381010286 \h </w:instrText>
+          <w:instrText xml:space="preserve"> PAGEREF _Toc508392317 \h </w:instrText>
         </w:r>
         <w:r>
           <w:rPr>
@@ -1499,7 +1915,7 @@
             <w:noProof/>
             <w:webHidden/>
           </w:rPr>
-          <w:t>7</w:t>
+          <w:t>8</w:t>
         </w:r>
         <w:r>
           <w:rPr>
@@ -1512,7 +1928,7 @@
     </w:p>
     <w:p>
       <w:pPr>
-        <w:pStyle w:val="TOC2"/>
+        <w:pStyle w:val="Inhopg2"/>
         <w:rPr>
           <w:rFonts w:asciiTheme="minorHAnsi" w:eastAsiaTheme="minorEastAsia" w:hAnsiTheme="minorHAnsi" w:cstheme="minorBidi"/>
           <w:b w:val="0"/>
@@ -1520,7 +1936,7 @@
           <w:szCs w:val="22"/>
         </w:rPr>
       </w:pPr>
-      <w:hyperlink w:anchor="_Toc381010287" w:history="1">
+      <w:hyperlink w:anchor="_Toc508392318" w:history="1">
         <w:r>
           <w:rPr>
             <w:rStyle w:val="Hyperlink"/>
@@ -1558,7 +1974,7 @@
           <w:rPr>
             <w:webHidden/>
           </w:rPr>
-          <w:instrText xml:space="preserve"> PAGEREF _Toc381010287 \h </w:instrText>
+          <w:instrText xml:space="preserve"> PAGEREF _Toc508392318 \h </w:instrText>
         </w:r>
         <w:r>
           <w:rPr>
@@ -1575,7 +1991,7 @@
           <w:rPr>
             <w:webHidden/>
           </w:rPr>
-          <w:t>7</w:t>
+          <w:t>8</w:t>
         </w:r>
         <w:r>
           <w:rPr>
@@ -1587,14 +2003,14 @@
     </w:p>
     <w:p>
       <w:pPr>
-        <w:pStyle w:val="TOC3"/>
+        <w:pStyle w:val="Inhopg3"/>
         <w:rPr>
           <w:rFonts w:asciiTheme="minorHAnsi" w:eastAsiaTheme="minorEastAsia" w:hAnsiTheme="minorHAnsi" w:cstheme="minorBidi"/>
           <w:sz w:val="22"/>
           <w:szCs w:val="22"/>
         </w:rPr>
       </w:pPr>
-      <w:hyperlink w:anchor="_Toc381010288" w:history="1">
+      <w:hyperlink w:anchor="_Toc508392319" w:history="1">
         <w:r>
           <w:rPr>
             <w:rStyle w:val="Hyperlink"/>
@@ -1631,7 +2047,7 @@
           <w:rPr>
             <w:webHidden/>
           </w:rPr>
-          <w:instrText xml:space="preserve"> PAGEREF _Toc381010288 \h </w:instrText>
+          <w:instrText xml:space="preserve"> PAGEREF _Toc508392319 \h </w:instrText>
         </w:r>
         <w:r>
           <w:rPr>
@@ -1648,7 +2064,7 @@
           <w:rPr>
             <w:webHidden/>
           </w:rPr>
-          <w:t>7</w:t>
+          <w:t>8</w:t>
         </w:r>
         <w:r>
           <w:rPr>
@@ -1660,7 +2076,7 @@
     </w:p>
     <w:p>
       <w:pPr>
-        <w:pStyle w:val="TOC4"/>
+        <w:pStyle w:val="Inhopg4"/>
         <w:rPr>
           <w:rFonts w:asciiTheme="minorHAnsi" w:eastAsiaTheme="minorEastAsia" w:hAnsiTheme="minorHAnsi" w:cstheme="minorBidi"/>
           <w:noProof/>
@@ -1668,7 +2084,7 @@
           <w:szCs w:val="22"/>
         </w:rPr>
       </w:pPr>
-      <w:hyperlink w:anchor="_Toc381010289" w:history="1">
+      <w:hyperlink w:anchor="_Toc508392320" w:history="1">
         <w:r>
           <w:rPr>
             <w:rStyle w:val="Hyperlink"/>
@@ -1711,7 +2127,7 @@
             <w:noProof/>
             <w:webHidden/>
           </w:rPr>
-          <w:instrText xml:space="preserve"> PAGEREF _Toc381010289 \h </w:instrText>
+          <w:instrText xml:space="preserve"> PAGEREF _Toc508392320 \h </w:instrText>
         </w:r>
         <w:r>
           <w:rPr>
@@ -1731,7 +2147,7 @@
             <w:noProof/>
             <w:webHidden/>
           </w:rPr>
-          <w:t>7</w:t>
+          <w:t>8</w:t>
         </w:r>
         <w:r>
           <w:rPr>
@@ -1744,7 +2160,7 @@
     </w:p>
     <w:p>
       <w:pPr>
-        <w:pStyle w:val="TOC1"/>
+        <w:pStyle w:val="Inhopg1"/>
         <w:rPr>
           <w:rFonts w:asciiTheme="minorHAnsi" w:eastAsiaTheme="minorEastAsia" w:hAnsiTheme="minorHAnsi" w:cstheme="minorBidi"/>
           <w:b w:val="0"/>
@@ -1754,7 +2170,7 @@
           <w:szCs w:val="22"/>
         </w:rPr>
       </w:pPr>
-      <w:hyperlink w:anchor="_Toc381010290" w:history="1">
+      <w:hyperlink w:anchor="_Toc508392321" w:history="1">
         <w:r>
           <w:rPr>
             <w:rStyle w:val="Hyperlink"/>
@@ -1781,7 +2197,7 @@
             <w:noProof/>
             <w:webHidden/>
           </w:rPr>
-          <w:instrText xml:space="preserve"> PAGEREF _Toc381010290 \h </w:instrText>
+          <w:instrText xml:space="preserve"> PAGEREF _Toc508392321 \h </w:instrText>
         </w:r>
         <w:r>
           <w:rPr>
@@ -1801,7 +2217,7 @@
             <w:noProof/>
             <w:webHidden/>
           </w:rPr>
-          <w:t>8</w:t>
+          <w:t>9</w:t>
         </w:r>
         <w:r>
           <w:rPr>
@@ -1827,28 +2243,34 @@
     </w:p>
     <w:p>
       <w:pPr>
-        <w:pStyle w:val="Heading1"/>
-      </w:pPr>
+        <w:pStyle w:val="Kop1"/>
+      </w:pPr>
+      <w:bookmarkStart w:id="1" w:name="_Toc508392300"/>
       <w:r>
         <w:lastRenderedPageBreak/>
         <w:t>Eisenanalyse</w:t>
       </w:r>
-    </w:p>
-    <w:p>
-      <w:pPr>
-        <w:pStyle w:val="Heading2"/>
-      </w:pPr>
+      <w:bookmarkEnd w:id="1"/>
+    </w:p>
+    <w:p>
+      <w:pPr>
+        <w:pStyle w:val="Kop2"/>
+      </w:pPr>
+      <w:bookmarkStart w:id="2" w:name="_Toc508392301"/>
       <w:r>
         <w:t>Functionele eisen</w:t>
       </w:r>
-    </w:p>
-    <w:p>
-      <w:pPr>
-        <w:pStyle w:val="Heading3"/>
-      </w:pPr>
+      <w:bookmarkEnd w:id="2"/>
+    </w:p>
+    <w:p>
+      <w:pPr>
+        <w:pStyle w:val="Kop3"/>
+      </w:pPr>
+      <w:bookmarkStart w:id="3" w:name="_Toc508392302"/>
       <w:r>
         <w:t>Overzicht</w:t>
       </w:r>
+      <w:bookmarkEnd w:id="3"/>
     </w:p>
     <w:p>
       <w:r>
@@ -1904,139 +2326,430 @@
           </wp:inline>
         </w:drawing>
       </w:r>
-      <w:bookmarkStart w:id="1" w:name="_GoBack"/>
-      <w:bookmarkEnd w:id="1"/>
-    </w:p>
-    <w:p>
-      <w:pPr>
-        <w:spacing w:after="0"/>
-      </w:pPr>
-    </w:p>
-    <w:p>
-      <w:pPr>
-        <w:pStyle w:val="Heading1"/>
-      </w:pPr>
-      <w:bookmarkStart w:id="2" w:name="_Toc381010278"/>
+    </w:p>
+    <w:p>
+      <w:pPr>
+        <w:pStyle w:val="Kop3"/>
+      </w:pPr>
+      <w:bookmarkStart w:id="4" w:name="_Toc508392303"/>
+      <w:r>
+        <w:t>Beschrijvingen van de functionaliteiten</w:t>
+      </w:r>
+      <w:bookmarkEnd w:id="4"/>
+    </w:p>
+    <w:p>
+      <w:pPr>
+        <w:pStyle w:val="Kop4"/>
+      </w:pPr>
+      <w:bookmarkStart w:id="5" w:name="_Toc508392304"/>
+      <w:r>
+        <w:t>Vraag toevoegen</w:t>
+      </w:r>
+      <w:bookmarkEnd w:id="5"/>
+    </w:p>
+    <w:p>
+      <w:r>
+        <w:rPr>
+          <w:b/>
+        </w:rPr>
+        <w:t>Functionaliteit</w:t>
+      </w:r>
+      <w:r>
+        <w:t>: Als gebruiker, kan ik vragen toevoegen.</w:t>
+      </w:r>
+    </w:p>
+    <w:p>
+      <w:r>
+        <w:rPr>
+          <w:b/>
+        </w:rPr>
+        <w:t>Normaal</w:t>
+      </w:r>
+      <w:r>
+        <w:t xml:space="preserve"> </w:t>
+      </w:r>
+      <w:r>
+        <w:rPr>
+          <w:b/>
+        </w:rPr>
+        <w:t>verloop</w:t>
+      </w:r>
+      <w:r>
+        <w:t>: Wanneer de gebruiker op de knop “Vragen toevoegen” klikt, zal het systeem een nieuw venster openen. Hier kan hij alle gegevens van de nieuwe vraag invullen. Zodra de gebruiker op “opslaan” drukt, zal het systeem de nieuwe vraag opslaan en het nieuwe venster opnieuw sluiten.</w:t>
+      </w:r>
+    </w:p>
+    <w:p>
+      <w:r>
+        <w:rPr>
+          <w:b/>
+        </w:rPr>
+        <w:t>Alternatief</w:t>
+      </w:r>
+      <w:r>
+        <w:t xml:space="preserve">: </w:t>
+      </w:r>
+    </w:p>
+    <w:p>
+      <w:r>
+        <w:t>[a] Wanneer de gebruiker op “annuleren” drukt, zal de vraag niet worden opgeslagen maar het venster alsnog worden afgesloten.</w:t>
+      </w:r>
+    </w:p>
+    <w:p>
+      <w:pPr>
+        <w:pStyle w:val="Kop4"/>
+      </w:pPr>
+      <w:bookmarkStart w:id="6" w:name="_Toc508392305"/>
+      <w:r>
+        <w:t>Vragen bekijken</w:t>
+      </w:r>
+      <w:bookmarkEnd w:id="6"/>
+    </w:p>
+    <w:p>
+      <w:r>
+        <w:rPr>
+          <w:b/>
+        </w:rPr>
+        <w:t>Functionaliteit</w:t>
+      </w:r>
+      <w:r>
+        <w:t>: Als gebruiker</w:t>
+      </w:r>
+      <w:r>
+        <w:t>,</w:t>
+      </w:r>
+      <w:r>
+        <w:t xml:space="preserve"> kan ik vragen bekijken.</w:t>
+      </w:r>
+    </w:p>
+    <w:p>
+      <w:r>
+        <w:rPr>
+          <w:b/>
+        </w:rPr>
+        <w:t>Normaal</w:t>
+      </w:r>
+      <w:r>
+        <w:t xml:space="preserve"> </w:t>
+      </w:r>
+      <w:r>
+        <w:rPr>
+          <w:b/>
+        </w:rPr>
+        <w:t>verloop</w:t>
+      </w:r>
+      <w:r>
+        <w:t>: Wanneer de gebruiker op de knop “vragen bekijken” drukt, zal het systeem een lijst van alle vragen tonen. De gebruiker kan via een zoekbalk, zijn resultaten beperken. Het systeem zal dan alleen de vragen tonen die voldoen aan de zoekopdracht</w:t>
+      </w:r>
+      <w:r>
+        <w:t>[a]. Via een knop naast de vraag, kan de gebruiker die vraag aanpassen. Het systeem zal dan een nieuw bericht tonen met de huidige waardes. Wanneer de gebruiker op “opslaan” drukt, zal het systeem het venster sluiten. [b]</w:t>
+      </w:r>
+    </w:p>
+    <w:p>
+      <w:r>
+        <w:rPr>
+          <w:b/>
+        </w:rPr>
+        <w:t>Alternatief</w:t>
+      </w:r>
+      <w:r>
+        <w:t>:</w:t>
+      </w:r>
+    </w:p>
+    <w:p>
+      <w:r>
+        <w:lastRenderedPageBreak/>
+        <w:t>[a] Wanneer de zoekopdracht geen vragen oplevert, zal het systeem een aangepast bericht tonen i.p.v. vragen.</w:t>
+      </w:r>
+    </w:p>
+    <w:p>
+      <w:r>
+        <w:t>[b] Wanneer de gebruiker op “opslaan” drukt, zal het systeem de aanpassingen niet opslaan en het venster opnieuw sluiten.</w:t>
+      </w:r>
+    </w:p>
+    <w:p>
+      <w:pPr>
+        <w:pStyle w:val="Kop4"/>
+      </w:pPr>
+      <w:bookmarkStart w:id="7" w:name="_Toc508392306"/>
+      <w:r>
+        <w:t>Quiz maken</w:t>
+      </w:r>
+      <w:bookmarkEnd w:id="7"/>
+    </w:p>
+    <w:p>
+      <w:r>
+        <w:rPr>
+          <w:b/>
+        </w:rPr>
+        <w:t>Functionaliteit</w:t>
+      </w:r>
+      <w:r>
+        <w:t>: Als gebruiker</w:t>
+      </w:r>
+      <w:r>
+        <w:t>,</w:t>
+      </w:r>
+      <w:r>
+        <w:t xml:space="preserve"> kan ik een quiz maken.</w:t>
+      </w:r>
+    </w:p>
+    <w:p>
+      <w:r>
+        <w:rPr>
+          <w:b/>
+        </w:rPr>
+        <w:t>Normaal</w:t>
+      </w:r>
+      <w:r>
+        <w:t xml:space="preserve"> verloop: Wanneer de gebruiker op “Quiz maken” drukt, krijgt hij een aantal opties om tussen te kiezen. Nadat hij heeft bepaald heeft wat voor quiz hij wilt maken, </w:t>
+      </w:r>
+      <w:r>
+        <w:t>drukt hij op “start quiz”[a]. Het systeem zal nu meerkeuze vragen beginnen te stellen. Elke keer als hij op een antwoord klikt, zal het systeem de volgende vraag stellen. Dit doet het systeem een bepaald aantal keer[b]. Wanneer alle vragen zijn beantwoord, toont het systeem de score aan de gebruiker.</w:t>
+      </w:r>
+    </w:p>
+    <w:p>
+      <w:r>
+        <w:rPr>
+          <w:b/>
+        </w:rPr>
+        <w:t>Alternatief</w:t>
+      </w:r>
+      <w:r>
+        <w:t>:</w:t>
+      </w:r>
+    </w:p>
+    <w:p>
+      <w:r>
+        <w:t xml:space="preserve">[a] De gebruiker kan via een </w:t>
+      </w:r>
+      <w:proofErr w:type="spellStart"/>
+      <w:r>
+        <w:t>dropdown</w:t>
+      </w:r>
+      <w:proofErr w:type="spellEnd"/>
+      <w:r>
+        <w:t xml:space="preserve"> </w:t>
+      </w:r>
+      <w:proofErr w:type="spellStart"/>
+      <w:r>
+        <w:t>presets</w:t>
+      </w:r>
+      <w:proofErr w:type="spellEnd"/>
+      <w:r>
+        <w:t xml:space="preserve"> kiezen en dan verder gaan. Hij kan er ook nieuwe maken en die opslaan door op “</w:t>
+      </w:r>
+      <w:proofErr w:type="spellStart"/>
+      <w:r>
+        <w:t>presets</w:t>
+      </w:r>
+      <w:proofErr w:type="spellEnd"/>
+      <w:r>
+        <w:t xml:space="preserve"> opslaan” te drukken. Het systeem toont een visuele cue om aan te tonen dat het gelukt. De gebruiker kan vanaf hier nog steeds een quiz starten.</w:t>
+      </w:r>
+    </w:p>
+    <w:p>
+      <w:r>
+        <w:t>[b] De gebruiker drukt op “stoppen” voordat alle vragen zijn beantwoord. Het systeem vraagt bevestiging. Wanneer de gebruiker dit bevestigd toont het systeem de score van de gebruiker.</w:t>
+      </w:r>
+    </w:p>
+    <w:p>
+      <w:pPr>
+        <w:pStyle w:val="Kop4"/>
+      </w:pPr>
+      <w:bookmarkStart w:id="8" w:name="_Toc508392307"/>
+      <w:r>
+        <w:t>Statistieken bekijken</w:t>
+      </w:r>
+      <w:bookmarkEnd w:id="8"/>
+    </w:p>
+    <w:p>
+      <w:r>
+        <w:rPr>
+          <w:b/>
+        </w:rPr>
+        <w:t>Functionaliteit</w:t>
+      </w:r>
+      <w:r>
+        <w:t>: Als gebruiker, kan ik statistieken.</w:t>
+      </w:r>
+    </w:p>
+    <w:p>
+      <w:r>
+        <w:rPr>
+          <w:b/>
+        </w:rPr>
+        <w:t>Normaal</w:t>
+      </w:r>
+      <w:r>
+        <w:t xml:space="preserve"> </w:t>
+      </w:r>
+      <w:r>
+        <w:rPr>
+          <w:b/>
+        </w:rPr>
+        <w:t>verloop</w:t>
+      </w:r>
+      <w:r>
+        <w:t>: De gebruiker drukt op de knop “statistieken”. Het systeem toont de statistieken.</w:t>
+      </w:r>
+    </w:p>
+    <w:p>
+      <w:pPr>
+        <w:pStyle w:val="Kop4"/>
+      </w:pPr>
+      <w:bookmarkStart w:id="9" w:name="_Toc508392308"/>
+      <w:r>
+        <w:t>Instellingen aanpassen</w:t>
+      </w:r>
+      <w:bookmarkEnd w:id="9"/>
+    </w:p>
+    <w:p>
+      <w:r>
+        <w:rPr>
+          <w:b/>
+        </w:rPr>
+        <w:t>Functionaliteit</w:t>
+      </w:r>
+      <w:r>
+        <w:t>: Als gebruiker, kan ik instellingen aanpassen.</w:t>
+      </w:r>
+    </w:p>
+    <w:p>
+      <w:r>
+        <w:rPr>
+          <w:b/>
+        </w:rPr>
+        <w:t>Normaal</w:t>
+      </w:r>
+      <w:r>
+        <w:t xml:space="preserve"> </w:t>
+      </w:r>
+      <w:r>
+        <w:rPr>
+          <w:b/>
+        </w:rPr>
+        <w:t>verloop</w:t>
+      </w:r>
+      <w:r>
+        <w:t xml:space="preserve">: </w:t>
+      </w:r>
+      <w:r>
+        <w:t>De gebruiker drukt op de knop “Instellingen”. Het systeem toont een lijst van instellingen. Wanneer de gebruiker op de knop “toepassen” drukt, zullen de instellingen worden toegepast.</w:t>
+      </w:r>
+    </w:p>
+    <w:p>
+      <w:r>
+        <w:rPr>
+          <w:b/>
+        </w:rPr>
+        <w:t>Alternatief</w:t>
+      </w:r>
+      <w:r>
+        <w:t>:</w:t>
+      </w:r>
+    </w:p>
+    <w:p>
+      <w:r>
+        <w:t>[a] Wanneer de gebruiker op een andere knop drukt, zal het systeem de instellingen niet opslaan en die pagina openen.</w:t>
+      </w:r>
+    </w:p>
+    <w:p/>
+    <w:p>
+      <w:pPr>
+        <w:pStyle w:val="Kop1"/>
+      </w:pPr>
+      <w:r>
+        <w:lastRenderedPageBreak/>
+        <w:t>Datamodel</w:t>
+      </w:r>
+    </w:p>
+    <w:p>
+      <w:bookmarkStart w:id="10" w:name="_GoBack"/>
+      <w:bookmarkEnd w:id="10"/>
+    </w:p>
+    <w:p/>
+    <w:p>
+      <w:pPr>
+        <w:pStyle w:val="Kop1"/>
+      </w:pPr>
+      <w:bookmarkStart w:id="11" w:name="_Toc508392313"/>
       <w:r>
         <w:lastRenderedPageBreak/>
         <w:t>Kop 1</w:t>
       </w:r>
-      <w:bookmarkEnd w:id="2"/>
-    </w:p>
-    <w:p>
-      <w:pPr>
-        <w:pStyle w:val="Heading2"/>
-      </w:pPr>
-      <w:bookmarkStart w:id="3" w:name="_Toc381010279"/>
+      <w:bookmarkEnd w:id="11"/>
+    </w:p>
+    <w:p>
+      <w:pPr>
+        <w:pStyle w:val="Kop2"/>
+      </w:pPr>
+      <w:bookmarkStart w:id="12" w:name="_Toc508392314"/>
       <w:r>
         <w:t>Kop 2</w:t>
       </w:r>
-      <w:bookmarkEnd w:id="3"/>
-    </w:p>
-    <w:p>
-      <w:pPr>
-        <w:pStyle w:val="Heading3"/>
-      </w:pPr>
-      <w:bookmarkStart w:id="4" w:name="_Toc381010280"/>
+      <w:bookmarkEnd w:id="12"/>
+    </w:p>
+    <w:p>
+      <w:pPr>
+        <w:pStyle w:val="Kop3"/>
+      </w:pPr>
+      <w:bookmarkStart w:id="13" w:name="_Toc508392315"/>
       <w:r>
         <w:t>Kop 3</w:t>
       </w:r>
-      <w:bookmarkEnd w:id="4"/>
-    </w:p>
-    <w:p>
-      <w:pPr>
-        <w:pStyle w:val="Heading4"/>
-      </w:pPr>
-      <w:bookmarkStart w:id="5" w:name="_Toc381010281"/>
+      <w:bookmarkEnd w:id="13"/>
+    </w:p>
+    <w:p>
+      <w:pPr>
+        <w:pStyle w:val="Kop4"/>
+      </w:pPr>
+      <w:bookmarkStart w:id="14" w:name="_Toc508392316"/>
       <w:r>
         <w:t>Kop 4</w:t>
       </w:r>
-      <w:bookmarkEnd w:id="5"/>
+      <w:bookmarkEnd w:id="14"/>
     </w:p>
     <w:p/>
-    <w:p/>
-    <w:p>
-      <w:pPr>
-        <w:pStyle w:val="Heading1"/>
-      </w:pPr>
-      <w:bookmarkStart w:id="6" w:name="_Toc381010282"/>
+    <w:p>
+      <w:pPr>
+        <w:pStyle w:val="Kop1"/>
+      </w:pPr>
+      <w:bookmarkStart w:id="15" w:name="_Toc508392317"/>
       <w:r>
         <w:lastRenderedPageBreak/>
         <w:t>Kop 1</w:t>
       </w:r>
-      <w:bookmarkEnd w:id="6"/>
-    </w:p>
-    <w:p>
-      <w:pPr>
-        <w:pStyle w:val="Heading2"/>
-      </w:pPr>
-      <w:bookmarkStart w:id="7" w:name="_Toc381010283"/>
+      <w:bookmarkEnd w:id="15"/>
+    </w:p>
+    <w:p>
+      <w:pPr>
+        <w:pStyle w:val="Kop2"/>
+      </w:pPr>
+      <w:bookmarkStart w:id="16" w:name="_Toc508392318"/>
       <w:r>
         <w:t>Kop 2</w:t>
       </w:r>
-      <w:bookmarkEnd w:id="7"/>
-    </w:p>
-    <w:p>
-      <w:pPr>
-        <w:pStyle w:val="Heading3"/>
-      </w:pPr>
-      <w:bookmarkStart w:id="8" w:name="_Toc381010284"/>
+      <w:bookmarkEnd w:id="16"/>
+    </w:p>
+    <w:p>
+      <w:pPr>
+        <w:pStyle w:val="Kop3"/>
+      </w:pPr>
+      <w:bookmarkStart w:id="17" w:name="_Toc508392319"/>
       <w:r>
         <w:t>Kop 3</w:t>
       </w:r>
-      <w:bookmarkEnd w:id="8"/>
-    </w:p>
-    <w:p>
-      <w:pPr>
-        <w:pStyle w:val="Heading4"/>
-      </w:pPr>
-      <w:bookmarkStart w:id="9" w:name="_Toc381010285"/>
+      <w:bookmarkEnd w:id="17"/>
+    </w:p>
+    <w:p>
+      <w:pPr>
+        <w:pStyle w:val="Kop4"/>
+      </w:pPr>
+      <w:bookmarkStart w:id="18" w:name="_Toc508392320"/>
       <w:r>
         <w:t>Kop 4</w:t>
       </w:r>
-      <w:bookmarkEnd w:id="9"/>
-    </w:p>
-    <w:p/>
-    <w:p>
-      <w:pPr>
-        <w:pStyle w:val="Heading1"/>
-      </w:pPr>
-      <w:bookmarkStart w:id="10" w:name="_Toc381010286"/>
-      <w:r>
-        <w:lastRenderedPageBreak/>
-        <w:t>Kop 1</w:t>
-      </w:r>
-      <w:bookmarkEnd w:id="10"/>
-    </w:p>
-    <w:p>
-      <w:pPr>
-        <w:pStyle w:val="Heading2"/>
-      </w:pPr>
-      <w:bookmarkStart w:id="11" w:name="_Toc381010287"/>
-      <w:r>
-        <w:t>Kop 2</w:t>
-      </w:r>
-      <w:bookmarkEnd w:id="11"/>
-    </w:p>
-    <w:p>
-      <w:pPr>
-        <w:pStyle w:val="Heading3"/>
-      </w:pPr>
-      <w:bookmarkStart w:id="12" w:name="_Toc381010288"/>
-      <w:r>
-        <w:t>Kop 3</w:t>
-      </w:r>
-      <w:bookmarkEnd w:id="12"/>
-    </w:p>
-    <w:p>
-      <w:pPr>
-        <w:pStyle w:val="Heading4"/>
-      </w:pPr>
-      <w:bookmarkStart w:id="13" w:name="_Toc381010289"/>
-      <w:r>
-        <w:t>Kop 4</w:t>
-      </w:r>
-      <w:bookmarkEnd w:id="13"/>
+      <w:bookmarkEnd w:id="18"/>
     </w:p>
     <w:p/>
     <w:p>
@@ -2046,20 +2759,20 @@
           <w:color w:val="FFFFFF" w:themeColor="background1"/>
         </w:rPr>
       </w:pPr>
-      <w:bookmarkStart w:id="14" w:name="_Toc163711469"/>
-      <w:bookmarkStart w:id="15" w:name="_Toc381010290"/>
+      <w:bookmarkStart w:id="19" w:name="_Toc163711469"/>
+      <w:bookmarkStart w:id="20" w:name="_Toc508392321"/>
       <w:r>
         <w:lastRenderedPageBreak/>
         <w:t>besluit</w:t>
       </w:r>
-      <w:bookmarkEnd w:id="14"/>
+      <w:bookmarkEnd w:id="19"/>
       <w:r>
         <w:rPr>
           <w:color w:val="FFFFFF" w:themeColor="background1"/>
         </w:rPr>
         <w:t>….</w:t>
       </w:r>
-      <w:bookmarkEnd w:id="15"/>
+      <w:bookmarkEnd w:id="20"/>
     </w:p>
     <w:sectPr>
       <w:headerReference w:type="default" r:id="rId14"/>
@@ -2096,7 +2809,7 @@
 <w:ftr xmlns:wpc="http://schemas.microsoft.com/office/word/2010/wordprocessingCanvas" xmlns:cx="http://schemas.microsoft.com/office/drawing/2014/chartex" xmlns:cx1="http://schemas.microsoft.com/office/drawing/2015/9/8/chartex" xmlns:cx2="http://schemas.microsoft.com/office/drawing/2015/10/21/chartex" xmlns:cx3="http://schemas.microsoft.com/office/drawing/2016/5/9/chartex" xmlns:cx4="http://schemas.microsoft.com/office/drawing/2016/5/10/chartex" xmlns:cx5="http://schemas.microsoft.com/office/drawing/2016/5/11/chartex" xmlns:cx6="http://schemas.microsoft.com/office/drawing/2016/5/12/chartex" xmlns:cx7="http://schemas.microsoft.com/office/drawing/2016/5/13/chartex" xmlns:cx8="http://schemas.microsoft.com/office/drawing/2016/5/14/chartex" xmlns:mc="http://schemas.openxmlformats.org/markup-compatibility/2006" xmlns:aink="http://schemas.microsoft.com/office/drawing/2016/ink" xmlns:am3d="http://schemas.microsoft.com/office/drawing/2017/model3d" xmlns:o="urn:schemas-microsoft-com:office:office" xmlns:r="http://schemas.openxmlformats.org/officeDocument/2006/relationships" xmlns:m="http://schemas.openxmlformats.org/officeDocument/2006/math" xmlns:v="urn:schemas-microsoft-com:vml" xmlns:wp14="http://schemas.microsoft.com/office/word/2010/wordprocessingDrawing" xmlns:wp="http://schemas.openxmlformats.org/drawingml/2006/wordprocessingDrawing" xmlns:w10="urn:schemas-microsoft-com:office:word" xmlns:w="http://schemas.openxmlformats.org/wordprocessingml/2006/main" xmlns:w14="http://schemas.microsoft.com/office/word/2010/wordml" xmlns:w15="http://schemas.microsoft.com/office/word/2012/wordml" xmlns:w16cid="http://schemas.microsoft.com/office/word/2016/wordml/cid" xmlns:w16se="http://schemas.microsoft.com/office/word/2015/wordml/symex" xmlns:wpg="http://schemas.microsoft.com/office/word/2010/wordprocessingGroup" xmlns:wpi="http://schemas.microsoft.com/office/word/2010/wordprocessingInk" xmlns:wne="http://schemas.microsoft.com/office/word/2006/wordml" xmlns:wps="http://schemas.microsoft.com/office/word/2010/wordprocessingShape" mc:Ignorable="w14 w15 w16se w16cid wp14">
   <w:p>
     <w:pPr>
-      <w:pStyle w:val="Footer"/>
+      <w:pStyle w:val="Voettekst"/>
       <w:pBdr>
         <w:top w:val="none" w:sz="0" w:space="0" w:color="auto"/>
       </w:pBdr>
@@ -2117,7 +2830,7 @@
 <w:ftr xmlns:wpc="http://schemas.microsoft.com/office/word/2010/wordprocessingCanvas" xmlns:cx="http://schemas.microsoft.com/office/drawing/2014/chartex" xmlns:cx1="http://schemas.microsoft.com/office/drawing/2015/9/8/chartex" xmlns:cx2="http://schemas.microsoft.com/office/drawing/2015/10/21/chartex" xmlns:cx3="http://schemas.microsoft.com/office/drawing/2016/5/9/chartex" xmlns:cx4="http://schemas.microsoft.com/office/drawing/2016/5/10/chartex" xmlns:cx5="http://schemas.microsoft.com/office/drawing/2016/5/11/chartex" xmlns:cx6="http://schemas.microsoft.com/office/drawing/2016/5/12/chartex" xmlns:cx7="http://schemas.microsoft.com/office/drawing/2016/5/13/chartex" xmlns:cx8="http://schemas.microsoft.com/office/drawing/2016/5/14/chartex" xmlns:mc="http://schemas.openxmlformats.org/markup-compatibility/2006" xmlns:aink="http://schemas.microsoft.com/office/drawing/2016/ink" xmlns:am3d="http://schemas.microsoft.com/office/drawing/2017/model3d" xmlns:o="urn:schemas-microsoft-com:office:office" xmlns:r="http://schemas.openxmlformats.org/officeDocument/2006/relationships" xmlns:m="http://schemas.openxmlformats.org/officeDocument/2006/math" xmlns:v="urn:schemas-microsoft-com:vml" xmlns:wp14="http://schemas.microsoft.com/office/word/2010/wordprocessingDrawing" xmlns:wp="http://schemas.openxmlformats.org/drawingml/2006/wordprocessingDrawing" xmlns:w10="urn:schemas-microsoft-com:office:word" xmlns:w="http://schemas.openxmlformats.org/wordprocessingml/2006/main" xmlns:w14="http://schemas.microsoft.com/office/word/2010/wordml" xmlns:w15="http://schemas.microsoft.com/office/word/2012/wordml" xmlns:w16cid="http://schemas.microsoft.com/office/word/2016/wordml/cid" xmlns:w16se="http://schemas.microsoft.com/office/word/2015/wordml/symex" xmlns:wpg="http://schemas.microsoft.com/office/word/2010/wordprocessingGroup" xmlns:wpi="http://schemas.microsoft.com/office/word/2010/wordprocessingInk" xmlns:wne="http://schemas.microsoft.com/office/word/2006/wordml" xmlns:wps="http://schemas.microsoft.com/office/word/2010/wordprocessingShape" mc:Ignorable="w14 w15 w16se w16cid wp14">
   <w:p>
     <w:pPr>
-      <w:pStyle w:val="Footer"/>
+      <w:pStyle w:val="Voettekst"/>
       <w:pBdr>
         <w:top w:val="none" w:sz="0" w:space="0" w:color="auto"/>
       </w:pBdr>
@@ -2149,35 +2862,35 @@
 <w:hdr xmlns:wpc="http://schemas.microsoft.com/office/word/2010/wordprocessingCanvas" xmlns:cx="http://schemas.microsoft.com/office/drawing/2014/chartex" xmlns:cx1="http://schemas.microsoft.com/office/drawing/2015/9/8/chartex" xmlns:cx2="http://schemas.microsoft.com/office/drawing/2015/10/21/chartex" xmlns:cx3="http://schemas.microsoft.com/office/drawing/2016/5/9/chartex" xmlns:cx4="http://schemas.microsoft.com/office/drawing/2016/5/10/chartex" xmlns:cx5="http://schemas.microsoft.com/office/drawing/2016/5/11/chartex" xmlns:cx6="http://schemas.microsoft.com/office/drawing/2016/5/12/chartex" xmlns:cx7="http://schemas.microsoft.com/office/drawing/2016/5/13/chartex" xmlns:cx8="http://schemas.microsoft.com/office/drawing/2016/5/14/chartex" xmlns:mc="http://schemas.openxmlformats.org/markup-compatibility/2006" xmlns:aink="http://schemas.microsoft.com/office/drawing/2016/ink" xmlns:am3d="http://schemas.microsoft.com/office/drawing/2017/model3d" xmlns:o="urn:schemas-microsoft-com:office:office" xmlns:r="http://schemas.openxmlformats.org/officeDocument/2006/relationships" xmlns:m="http://schemas.openxmlformats.org/officeDocument/2006/math" xmlns:v="urn:schemas-microsoft-com:vml" xmlns:wp14="http://schemas.microsoft.com/office/word/2010/wordprocessingDrawing" xmlns:wp="http://schemas.openxmlformats.org/drawingml/2006/wordprocessingDrawing" xmlns:w10="urn:schemas-microsoft-com:office:word" xmlns:w="http://schemas.openxmlformats.org/wordprocessingml/2006/main" xmlns:w14="http://schemas.microsoft.com/office/word/2010/wordml" xmlns:w15="http://schemas.microsoft.com/office/word/2012/wordml" xmlns:w16cid="http://schemas.microsoft.com/office/word/2016/wordml/cid" xmlns:w16se="http://schemas.microsoft.com/office/word/2015/wordml/symex" xmlns:wpg="http://schemas.microsoft.com/office/word/2010/wordprocessingGroup" xmlns:wpi="http://schemas.microsoft.com/office/word/2010/wordprocessingInk" xmlns:wne="http://schemas.microsoft.com/office/word/2006/wordml" xmlns:wps="http://schemas.microsoft.com/office/word/2010/wordprocessingShape" mc:Ignorable="w14 w15 w16se w16cid wp14">
   <w:p>
     <w:pPr>
-      <w:pStyle w:val="Header"/>
+      <w:pStyle w:val="Koptekst"/>
       <w:rPr>
         <w:b w:val="0"/>
       </w:rPr>
     </w:pPr>
     <w:r>
       <w:rPr>
-        <w:rStyle w:val="PageNumber"/>
+        <w:rStyle w:val="Paginanummer"/>
         <w:b/>
       </w:rPr>
       <w:fldChar w:fldCharType="begin"/>
     </w:r>
     <w:r>
       <w:rPr>
-        <w:rStyle w:val="PageNumber"/>
+        <w:rStyle w:val="Paginanummer"/>
         <w:b/>
       </w:rPr>
       <w:instrText xml:space="preserve"> PAGE </w:instrText>
     </w:r>
     <w:r>
       <w:rPr>
-        <w:rStyle w:val="PageNumber"/>
+        <w:rStyle w:val="Paginanummer"/>
         <w:b/>
       </w:rPr>
       <w:fldChar w:fldCharType="separate"/>
     </w:r>
     <w:r>
       <w:rPr>
-        <w:rStyle w:val="PageNumber"/>
+        <w:rStyle w:val="Paginanummer"/>
         <w:b/>
         <w:noProof/>
       </w:rPr>
@@ -2185,38 +2898,38 @@
     </w:r>
     <w:r>
       <w:rPr>
-        <w:rStyle w:val="PageNumber"/>
+        <w:rStyle w:val="Paginanummer"/>
         <w:b/>
       </w:rPr>
       <w:fldChar w:fldCharType="end"/>
     </w:r>
     <w:r>
       <w:rPr>
-        <w:rStyle w:val="PageNumber"/>
+        <w:rStyle w:val="Paginanummer"/>
       </w:rPr>
       <w:t xml:space="preserve"> </w:t>
     </w:r>
     <w:r>
       <w:rPr>
-        <w:rStyle w:val="PageNumber"/>
+        <w:rStyle w:val="Paginanummer"/>
       </w:rPr>
       <w:sym w:font="Symbol" w:char="F0A8"/>
     </w:r>
     <w:r>
       <w:rPr>
-        <w:rStyle w:val="PageNumber"/>
+        <w:rStyle w:val="Paginanummer"/>
       </w:rPr>
       <w:tab/>
     </w:r>
     <w:r>
       <w:rPr>
-        <w:rStyle w:val="PageNumber"/>
+        <w:rStyle w:val="Paginanummer"/>
       </w:rPr>
       <w:tab/>
     </w:r>
     <w:r>
       <w:rPr>
-        <w:rStyle w:val="PageNumber"/>
+        <w:rStyle w:val="Paginanummer"/>
         <w:b/>
       </w:rPr>
       <w:t>Eindwerksjabloon</w:t>
@@ -2229,7 +2942,7 @@
 <w:hdr xmlns:wpc="http://schemas.microsoft.com/office/word/2010/wordprocessingCanvas" xmlns:cx="http://schemas.microsoft.com/office/drawing/2014/chartex" xmlns:cx1="http://schemas.microsoft.com/office/drawing/2015/9/8/chartex" xmlns:cx2="http://schemas.microsoft.com/office/drawing/2015/10/21/chartex" xmlns:cx3="http://schemas.microsoft.com/office/drawing/2016/5/9/chartex" xmlns:cx4="http://schemas.microsoft.com/office/drawing/2016/5/10/chartex" xmlns:cx5="http://schemas.microsoft.com/office/drawing/2016/5/11/chartex" xmlns:cx6="http://schemas.microsoft.com/office/drawing/2016/5/12/chartex" xmlns:cx7="http://schemas.microsoft.com/office/drawing/2016/5/13/chartex" xmlns:cx8="http://schemas.microsoft.com/office/drawing/2016/5/14/chartex" xmlns:mc="http://schemas.openxmlformats.org/markup-compatibility/2006" xmlns:aink="http://schemas.microsoft.com/office/drawing/2016/ink" xmlns:am3d="http://schemas.microsoft.com/office/drawing/2017/model3d" xmlns:o="urn:schemas-microsoft-com:office:office" xmlns:r="http://schemas.openxmlformats.org/officeDocument/2006/relationships" xmlns:m="http://schemas.openxmlformats.org/officeDocument/2006/math" xmlns:v="urn:schemas-microsoft-com:vml" xmlns:wp14="http://schemas.microsoft.com/office/word/2010/wordprocessingDrawing" xmlns:wp="http://schemas.openxmlformats.org/drawingml/2006/wordprocessingDrawing" xmlns:w10="urn:schemas-microsoft-com:office:word" xmlns:w="http://schemas.openxmlformats.org/wordprocessingml/2006/main" xmlns:w14="http://schemas.microsoft.com/office/word/2010/wordml" xmlns:w15="http://schemas.microsoft.com/office/word/2012/wordml" xmlns:w16cid="http://schemas.microsoft.com/office/word/2016/wordml/cid" xmlns:w16se="http://schemas.microsoft.com/office/word/2015/wordml/symex" xmlns:wpg="http://schemas.microsoft.com/office/word/2010/wordprocessingGroup" xmlns:wpi="http://schemas.microsoft.com/office/word/2010/wordprocessingInk" xmlns:wne="http://schemas.microsoft.com/office/word/2006/wordml" xmlns:wps="http://schemas.microsoft.com/office/word/2010/wordprocessingShape" mc:Ignorable="w14 w15 w16se w16cid wp14">
   <w:p>
     <w:pPr>
-      <w:pStyle w:val="Header"/>
+      <w:pStyle w:val="Koptekst"/>
       <w:pBdr>
         <w:bottom w:val="none" w:sz="0" w:space="0" w:color="auto"/>
       </w:pBdr>
@@ -2242,7 +2955,7 @@
 <w:hdr xmlns:wpc="http://schemas.microsoft.com/office/word/2010/wordprocessingCanvas" xmlns:cx="http://schemas.microsoft.com/office/drawing/2014/chartex" xmlns:cx1="http://schemas.microsoft.com/office/drawing/2015/9/8/chartex" xmlns:cx2="http://schemas.microsoft.com/office/drawing/2015/10/21/chartex" xmlns:cx3="http://schemas.microsoft.com/office/drawing/2016/5/9/chartex" xmlns:cx4="http://schemas.microsoft.com/office/drawing/2016/5/10/chartex" xmlns:cx5="http://schemas.microsoft.com/office/drawing/2016/5/11/chartex" xmlns:cx6="http://schemas.microsoft.com/office/drawing/2016/5/12/chartex" xmlns:cx7="http://schemas.microsoft.com/office/drawing/2016/5/13/chartex" xmlns:cx8="http://schemas.microsoft.com/office/drawing/2016/5/14/chartex" xmlns:mc="http://schemas.openxmlformats.org/markup-compatibility/2006" xmlns:aink="http://schemas.microsoft.com/office/drawing/2016/ink" xmlns:am3d="http://schemas.microsoft.com/office/drawing/2017/model3d" xmlns:o="urn:schemas-microsoft-com:office:office" xmlns:r="http://schemas.openxmlformats.org/officeDocument/2006/relationships" xmlns:m="http://schemas.openxmlformats.org/officeDocument/2006/math" xmlns:v="urn:schemas-microsoft-com:vml" xmlns:wp14="http://schemas.microsoft.com/office/word/2010/wordprocessingDrawing" xmlns:wp="http://schemas.openxmlformats.org/drawingml/2006/wordprocessingDrawing" xmlns:w10="urn:schemas-microsoft-com:office:word" xmlns:w="http://schemas.openxmlformats.org/wordprocessingml/2006/main" xmlns:w14="http://schemas.microsoft.com/office/word/2010/wordml" xmlns:w15="http://schemas.microsoft.com/office/word/2012/wordml" xmlns:w16cid="http://schemas.microsoft.com/office/word/2016/wordml/cid" xmlns:w16se="http://schemas.microsoft.com/office/word/2015/wordml/symex" xmlns:wpg="http://schemas.microsoft.com/office/word/2010/wordprocessingGroup" xmlns:wpi="http://schemas.microsoft.com/office/word/2010/wordprocessingInk" xmlns:wne="http://schemas.microsoft.com/office/word/2006/wordml" xmlns:wps="http://schemas.microsoft.com/office/word/2010/wordprocessingShape" mc:Ignorable="w14 w15 w16se w16cid wp14">
   <w:p>
     <w:pPr>
-      <w:pStyle w:val="Header"/>
+      <w:pStyle w:val="Koptekst"/>
       <w:pBdr>
         <w:bottom w:val="none" w:sz="0" w:space="0" w:color="auto"/>
       </w:pBdr>
@@ -2255,7 +2968,7 @@
 <w:hdr xmlns:wpc="http://schemas.microsoft.com/office/word/2010/wordprocessingCanvas" xmlns:cx="http://schemas.microsoft.com/office/drawing/2014/chartex" xmlns:cx1="http://schemas.microsoft.com/office/drawing/2015/9/8/chartex" xmlns:cx2="http://schemas.microsoft.com/office/drawing/2015/10/21/chartex" xmlns:cx3="http://schemas.microsoft.com/office/drawing/2016/5/9/chartex" xmlns:cx4="http://schemas.microsoft.com/office/drawing/2016/5/10/chartex" xmlns:cx5="http://schemas.microsoft.com/office/drawing/2016/5/11/chartex" xmlns:cx6="http://schemas.microsoft.com/office/drawing/2016/5/12/chartex" xmlns:cx7="http://schemas.microsoft.com/office/drawing/2016/5/13/chartex" xmlns:cx8="http://schemas.microsoft.com/office/drawing/2016/5/14/chartex" xmlns:mc="http://schemas.openxmlformats.org/markup-compatibility/2006" xmlns:aink="http://schemas.microsoft.com/office/drawing/2016/ink" xmlns:am3d="http://schemas.microsoft.com/office/drawing/2017/model3d" xmlns:o="urn:schemas-microsoft-com:office:office" xmlns:r="http://schemas.openxmlformats.org/officeDocument/2006/relationships" xmlns:m="http://schemas.openxmlformats.org/officeDocument/2006/math" xmlns:v="urn:schemas-microsoft-com:vml" xmlns:wp14="http://schemas.microsoft.com/office/word/2010/wordprocessingDrawing" xmlns:wp="http://schemas.openxmlformats.org/drawingml/2006/wordprocessingDrawing" xmlns:w10="urn:schemas-microsoft-com:office:word" xmlns:w="http://schemas.openxmlformats.org/wordprocessingml/2006/main" xmlns:w14="http://schemas.microsoft.com/office/word/2010/wordml" xmlns:w15="http://schemas.microsoft.com/office/word/2012/wordml" xmlns:w16cid="http://schemas.microsoft.com/office/word/2016/wordml/cid" xmlns:w16se="http://schemas.microsoft.com/office/word/2015/wordml/symex" xmlns:wpg="http://schemas.microsoft.com/office/word/2010/wordprocessingGroup" xmlns:wpi="http://schemas.microsoft.com/office/word/2010/wordprocessingInk" xmlns:wne="http://schemas.microsoft.com/office/word/2006/wordml" xmlns:wps="http://schemas.microsoft.com/office/word/2010/wordprocessingShape" mc:Ignorable="w14 w15 w16se w16cid wp14">
   <w:p>
     <w:pPr>
-      <w:pStyle w:val="Header"/>
+      <w:pStyle w:val="Koptekst"/>
       <w:pBdr>
         <w:bottom w:val="none" w:sz="0" w:space="0" w:color="auto"/>
       </w:pBdr>
@@ -2292,7 +3005,7 @@
         <w:sz w:val="16"/>
         <w:szCs w:val="16"/>
       </w:rPr>
-      <w:t>8</w:t>
+      <w:t>9</w:t>
     </w:r>
     <w:r>
       <w:rPr>
@@ -3607,7 +4320,7 @@
     <w:lvl w:ilvl="0">
       <w:start w:val="1"/>
       <w:numFmt w:val="decimal"/>
-      <w:pStyle w:val="Heading1"/>
+      <w:pStyle w:val="Kop1"/>
       <w:lvlText w:val="%1"/>
       <w:lvlJc w:val="left"/>
       <w:pPr>
@@ -3623,7 +4336,7 @@
     <w:lvl w:ilvl="1">
       <w:start w:val="1"/>
       <w:numFmt w:val="decimal"/>
-      <w:pStyle w:val="Heading2"/>
+      <w:pStyle w:val="Kop2"/>
       <w:lvlText w:val="%1.%2"/>
       <w:lvlJc w:val="left"/>
       <w:pPr>
@@ -3639,7 +4352,7 @@
     <w:lvl w:ilvl="2">
       <w:start w:val="1"/>
       <w:numFmt w:val="decimal"/>
-      <w:pStyle w:val="Heading3"/>
+      <w:pStyle w:val="Kop3"/>
       <w:lvlText w:val="%1.%2.%3"/>
       <w:lvlJc w:val="left"/>
       <w:pPr>
@@ -3655,7 +4368,7 @@
     <w:lvl w:ilvl="3">
       <w:start w:val="1"/>
       <w:numFmt w:val="decimal"/>
-      <w:pStyle w:val="Heading4"/>
+      <w:pStyle w:val="Kop4"/>
       <w:lvlText w:val="%1.%2.%3.%4"/>
       <w:lvlJc w:val="left"/>
       <w:pPr>
@@ -4455,7 +5168,7 @@
     <w:lsdException w:name="Hashtag" w:semiHidden="1" w:uiPriority="99" w:unhideWhenUsed="1"/>
     <w:lsdException w:name="Unresolved Mention" w:semiHidden="1" w:uiPriority="99" w:unhideWhenUsed="1"/>
   </w:latentStyles>
-  <w:style w:type="paragraph" w:default="1" w:styleId="Normal">
+  <w:style w:type="paragraph" w:default="1" w:styleId="Standaard">
     <w:name w:val="Normal"/>
     <w:qFormat/>
     <w:rsid w:val="00953331"/>
@@ -4463,10 +5176,10 @@
       <w:spacing w:after="240"/>
     </w:pPr>
   </w:style>
-  <w:style w:type="paragraph" w:styleId="Heading1">
+  <w:style w:type="paragraph" w:styleId="Kop1">
     <w:name w:val="heading 1"/>
-    <w:basedOn w:val="Normal"/>
-    <w:next w:val="Normal"/>
+    <w:basedOn w:val="Standaard"/>
+    <w:next w:val="Standaard"/>
     <w:qFormat/>
     <w:rsid w:val="00953331"/>
     <w:pPr>
@@ -4484,10 +5197,10 @@
       <w:sz w:val="32"/>
     </w:rPr>
   </w:style>
-  <w:style w:type="paragraph" w:styleId="Heading2">
+  <w:style w:type="paragraph" w:styleId="Kop2">
     <w:name w:val="heading 2"/>
-    <w:basedOn w:val="Normal"/>
-    <w:next w:val="Normal"/>
+    <w:basedOn w:val="Standaard"/>
+    <w:next w:val="Standaard"/>
     <w:qFormat/>
     <w:rsid w:val="00953331"/>
     <w:pPr>
@@ -4507,10 +5220,10 @@
       <w:szCs w:val="28"/>
     </w:rPr>
   </w:style>
-  <w:style w:type="paragraph" w:styleId="Heading3">
+  <w:style w:type="paragraph" w:styleId="Kop3">
     <w:name w:val="heading 3"/>
-    <w:basedOn w:val="Normal"/>
-    <w:next w:val="Normal"/>
+    <w:basedOn w:val="Standaard"/>
+    <w:next w:val="Standaard"/>
     <w:qFormat/>
     <w:rsid w:val="00953331"/>
     <w:pPr>
@@ -4526,10 +5239,10 @@
       <w:b/>
     </w:rPr>
   </w:style>
-  <w:style w:type="paragraph" w:styleId="Heading4">
+  <w:style w:type="paragraph" w:styleId="Kop4">
     <w:name w:val="heading 4"/>
-    <w:basedOn w:val="Normal"/>
-    <w:next w:val="Normal"/>
+    <w:basedOn w:val="Standaard"/>
+    <w:next w:val="Standaard"/>
     <w:qFormat/>
     <w:rsid w:val="00953331"/>
     <w:pPr>
@@ -4542,10 +5255,10 @@
       <w:outlineLvl w:val="3"/>
     </w:pPr>
   </w:style>
-  <w:style w:type="paragraph" w:styleId="Heading5">
+  <w:style w:type="paragraph" w:styleId="Kop5">
     <w:name w:val="heading 5"/>
-    <w:basedOn w:val="Normal"/>
-    <w:next w:val="Normal"/>
+    <w:basedOn w:val="Standaard"/>
+    <w:next w:val="Standaard"/>
     <w:qFormat/>
     <w:rsid w:val="00953331"/>
     <w:pPr>
@@ -4553,10 +5266,10 @@
       <w:outlineLvl w:val="4"/>
     </w:pPr>
   </w:style>
-  <w:style w:type="paragraph" w:styleId="Heading6">
+  <w:style w:type="paragraph" w:styleId="Kop6">
     <w:name w:val="heading 6"/>
-    <w:basedOn w:val="Normal"/>
-    <w:next w:val="Normal"/>
+    <w:basedOn w:val="Standaard"/>
+    <w:next w:val="Standaard"/>
     <w:qFormat/>
     <w:rsid w:val="00953331"/>
     <w:pPr>
@@ -4567,10 +5280,10 @@
       <w:i/>
     </w:rPr>
   </w:style>
-  <w:style w:type="paragraph" w:styleId="Heading7">
+  <w:style w:type="paragraph" w:styleId="Kop7">
     <w:name w:val="heading 7"/>
-    <w:basedOn w:val="Normal"/>
-    <w:next w:val="Normal"/>
+    <w:basedOn w:val="Standaard"/>
+    <w:next w:val="Standaard"/>
     <w:qFormat/>
     <w:rsid w:val="00953331"/>
     <w:pPr>
@@ -4578,10 +5291,10 @@
       <w:outlineLvl w:val="6"/>
     </w:pPr>
   </w:style>
-  <w:style w:type="paragraph" w:styleId="Heading8">
+  <w:style w:type="paragraph" w:styleId="Kop8">
     <w:name w:val="heading 8"/>
-    <w:basedOn w:val="Normal"/>
-    <w:next w:val="Normal"/>
+    <w:basedOn w:val="Standaard"/>
+    <w:next w:val="Standaard"/>
     <w:qFormat/>
     <w:rsid w:val="00953331"/>
     <w:pPr>
@@ -4589,13 +5302,13 @@
       <w:outlineLvl w:val="7"/>
     </w:pPr>
   </w:style>
-  <w:style w:type="character" w:default="1" w:styleId="DefaultParagraphFont">
+  <w:style w:type="character" w:default="1" w:styleId="Standaardalinea-lettertype">
     <w:name w:val="Default Paragraph Font"/>
     <w:uiPriority w:val="1"/>
     <w:semiHidden/>
     <w:unhideWhenUsed/>
   </w:style>
-  <w:style w:type="table" w:default="1" w:styleId="TableNormal">
+  <w:style w:type="table" w:default="1" w:styleId="Standaardtabel">
     <w:name w:val="Normal Table"/>
     <w:uiPriority w:val="99"/>
     <w:semiHidden/>
@@ -4610,16 +5323,16 @@
       </w:tblCellMar>
     </w:tblPr>
   </w:style>
-  <w:style w:type="numbering" w:default="1" w:styleId="NoList">
+  <w:style w:type="numbering" w:default="1" w:styleId="Geenlijst">
     <w:name w:val="No List"/>
     <w:uiPriority w:val="99"/>
     <w:semiHidden/>
     <w:unhideWhenUsed/>
   </w:style>
-  <w:style w:type="paragraph" w:styleId="TOC7">
+  <w:style w:type="paragraph" w:styleId="Inhopg7">
     <w:name w:val="toc 7"/>
-    <w:basedOn w:val="Normal"/>
-    <w:next w:val="Normal"/>
+    <w:basedOn w:val="Standaard"/>
+    <w:next w:val="Standaard"/>
     <w:autoRedefine/>
     <w:semiHidden/>
     <w:rsid w:val="00953331"/>
@@ -4638,8 +5351,8 @@
   </w:style>
   <w:style w:type="paragraph" w:customStyle="1" w:styleId="Standaardcursief">
     <w:name w:val="Standaard cursief"/>
-    <w:basedOn w:val="Normal"/>
-    <w:next w:val="Normal"/>
+    <w:basedOn w:val="Standaard"/>
+    <w:next w:val="Standaard"/>
     <w:rsid w:val="00953331"/>
     <w:pPr>
       <w:spacing w:after="120"/>
@@ -4648,9 +5361,9 @@
       <w:i/>
     </w:rPr>
   </w:style>
-  <w:style w:type="paragraph" w:styleId="Header">
+  <w:style w:type="paragraph" w:styleId="Koptekst">
     <w:name w:val="header"/>
-    <w:basedOn w:val="Normal"/>
+    <w:basedOn w:val="Standaard"/>
     <w:rsid w:val="00953331"/>
     <w:pPr>
       <w:pBdr>
@@ -4667,10 +5380,10 @@
       <w:sz w:val="18"/>
     </w:rPr>
   </w:style>
-  <w:style w:type="paragraph" w:styleId="Date">
+  <w:style w:type="paragraph" w:styleId="Datum">
     <w:name w:val="Date"/>
-    <w:basedOn w:val="Normal"/>
-    <w:next w:val="Normal"/>
+    <w:basedOn w:val="Standaard"/>
+    <w:next w:val="Standaard"/>
     <w:rsid w:val="00953331"/>
     <w:rPr>
       <w:sz w:val="18"/>
@@ -4678,8 +5391,8 @@
   </w:style>
   <w:style w:type="paragraph" w:customStyle="1" w:styleId="Kopzondernummer">
     <w:name w:val="Kop zonder nummer"/>
-    <w:basedOn w:val="Normal"/>
-    <w:next w:val="Normal"/>
+    <w:basedOn w:val="Standaard"/>
+    <w:next w:val="Standaard"/>
     <w:autoRedefine/>
     <w:qFormat/>
     <w:rsid w:val="00953331"/>
@@ -4693,10 +5406,10 @@
       <w:sz w:val="32"/>
     </w:rPr>
   </w:style>
-  <w:style w:type="paragraph" w:styleId="TOC1">
+  <w:style w:type="paragraph" w:styleId="Inhopg1">
     <w:name w:val="toc 1"/>
-    <w:basedOn w:val="Normal"/>
-    <w:next w:val="Normal"/>
+    <w:basedOn w:val="Standaard"/>
+    <w:next w:val="Standaard"/>
     <w:autoRedefine/>
     <w:uiPriority w:val="39"/>
     <w:rsid w:val="00953331"/>
@@ -4714,10 +5427,10 @@
       <w:caps/>
     </w:rPr>
   </w:style>
-  <w:style w:type="paragraph" w:styleId="TOC2">
+  <w:style w:type="paragraph" w:styleId="Inhopg2">
     <w:name w:val="toc 2"/>
-    <w:basedOn w:val="Normal"/>
-    <w:next w:val="Normal"/>
+    <w:basedOn w:val="Standaard"/>
+    <w:next w:val="Standaard"/>
     <w:autoRedefine/>
     <w:uiPriority w:val="39"/>
     <w:rsid w:val="00953331"/>
@@ -4735,10 +5448,10 @@
       <w:noProof/>
     </w:rPr>
   </w:style>
-  <w:style w:type="paragraph" w:styleId="TOC3">
+  <w:style w:type="paragraph" w:styleId="Inhopg3">
     <w:name w:val="toc 3"/>
-    <w:basedOn w:val="Normal"/>
-    <w:next w:val="Normal"/>
+    <w:basedOn w:val="Standaard"/>
+    <w:next w:val="Standaard"/>
     <w:autoRedefine/>
     <w:uiPriority w:val="39"/>
     <w:rsid w:val="00953331"/>
@@ -4754,10 +5467,10 @@
       <w:noProof/>
     </w:rPr>
   </w:style>
-  <w:style w:type="paragraph" w:styleId="TOC4">
+  <w:style w:type="paragraph" w:styleId="Inhopg4">
     <w:name w:val="toc 4"/>
-    <w:basedOn w:val="Normal"/>
-    <w:next w:val="Normal"/>
+    <w:basedOn w:val="Standaard"/>
+    <w:next w:val="Standaard"/>
     <w:autoRedefine/>
     <w:uiPriority w:val="39"/>
     <w:rsid w:val="00953331"/>
@@ -4773,10 +5486,10 @@
       <w:sz w:val="16"/>
     </w:rPr>
   </w:style>
-  <w:style w:type="paragraph" w:styleId="TOC5">
+  <w:style w:type="paragraph" w:styleId="Inhopg5">
     <w:name w:val="toc 5"/>
-    <w:basedOn w:val="Normal"/>
-    <w:next w:val="Normal"/>
+    <w:basedOn w:val="Standaard"/>
+    <w:next w:val="Standaard"/>
     <w:autoRedefine/>
     <w:semiHidden/>
     <w:rsid w:val="00953331"/>
@@ -4791,10 +5504,10 @@
       <w:noProof/>
     </w:rPr>
   </w:style>
-  <w:style w:type="paragraph" w:styleId="TOC6">
+  <w:style w:type="paragraph" w:styleId="Inhopg6">
     <w:name w:val="toc 6"/>
-    <w:basedOn w:val="Normal"/>
-    <w:next w:val="Normal"/>
+    <w:basedOn w:val="Standaard"/>
+    <w:next w:val="Standaard"/>
     <w:autoRedefine/>
     <w:semiHidden/>
     <w:rsid w:val="00953331"/>
@@ -4811,7 +5524,7 @@
   </w:style>
   <w:style w:type="character" w:styleId="Hyperlink">
     <w:name w:val="Hyperlink"/>
-    <w:basedOn w:val="DefaultParagraphFont"/>
+    <w:basedOn w:val="Standaardalinea-lettertype"/>
     <w:uiPriority w:val="99"/>
     <w:rsid w:val="00953331"/>
     <w:rPr>
@@ -4821,9 +5534,9 @@
       <w:u w:val="single"/>
     </w:rPr>
   </w:style>
-  <w:style w:type="paragraph" w:styleId="Footer">
+  <w:style w:type="paragraph" w:styleId="Voettekst">
     <w:name w:val="footer"/>
-    <w:basedOn w:val="Normal"/>
+    <w:basedOn w:val="Standaard"/>
     <w:rsid w:val="00953331"/>
     <w:pPr>
       <w:pBdr>
@@ -4842,8 +5555,8 @@
   </w:style>
   <w:style w:type="paragraph" w:styleId="Index2">
     <w:name w:val="index 2"/>
-    <w:basedOn w:val="Normal"/>
-    <w:next w:val="Normal"/>
+    <w:basedOn w:val="Standaard"/>
+    <w:next w:val="Standaard"/>
     <w:autoRedefine/>
     <w:semiHidden/>
     <w:rsid w:val="00953331"/>
@@ -4855,9 +5568,9 @@
       <w:i/>
     </w:rPr>
   </w:style>
-  <w:style w:type="character" w:styleId="PageNumber">
+  <w:style w:type="character" w:styleId="Paginanummer">
     <w:name w:val="page number"/>
-    <w:basedOn w:val="DefaultParagraphFont"/>
+    <w:basedOn w:val="Standaardalinea-lettertype"/>
     <w:rsid w:val="00953331"/>
     <w:rPr>
       <w:rFonts w:ascii="Verdana" w:hAnsi="Verdana"/>
@@ -4865,9 +5578,9 @@
       <w:sz w:val="18"/>
     </w:rPr>
   </w:style>
-  <w:style w:type="character" w:styleId="FootnoteReference">
+  <w:style w:type="character" w:styleId="Voetnootmarkering">
     <w:name w:val="footnote reference"/>
-    <w:basedOn w:val="DefaultParagraphFont"/>
+    <w:basedOn w:val="Standaardalinea-lettertype"/>
     <w:semiHidden/>
     <w:rsid w:val="00953331"/>
     <w:rPr>
@@ -4876,19 +5589,19 @@
       <w:vertAlign w:val="superscript"/>
     </w:rPr>
   </w:style>
-  <w:style w:type="paragraph" w:styleId="FootnoteText">
+  <w:style w:type="paragraph" w:styleId="Voetnoottekst">
     <w:name w:val="footnote text"/>
-    <w:basedOn w:val="Normal"/>
+    <w:basedOn w:val="Standaard"/>
     <w:semiHidden/>
     <w:rsid w:val="00953331"/>
     <w:rPr>
       <w:sz w:val="22"/>
     </w:rPr>
   </w:style>
-  <w:style w:type="paragraph" w:styleId="Caption">
+  <w:style w:type="paragraph" w:styleId="Bijschrift">
     <w:name w:val="caption"/>
-    <w:basedOn w:val="Normal"/>
-    <w:next w:val="Normal"/>
+    <w:basedOn w:val="Standaard"/>
+    <w:next w:val="Standaard"/>
     <w:qFormat/>
     <w:rsid w:val="00953331"/>
     <w:pPr>
@@ -4905,15 +5618,15 @@
       <w:sz w:val="18"/>
     </w:rPr>
   </w:style>
-  <w:style w:type="paragraph" w:styleId="BodyText">
+  <w:style w:type="paragraph" w:styleId="Plattetekst">
     <w:name w:val="Body Text"/>
-    <w:basedOn w:val="Normal"/>
+    <w:basedOn w:val="Standaard"/>
     <w:rsid w:val="00953331"/>
   </w:style>
   <w:style w:type="paragraph" w:styleId="Index1">
     <w:name w:val="index 1"/>
-    <w:basedOn w:val="Normal"/>
-    <w:next w:val="Normal"/>
+    <w:basedOn w:val="Standaard"/>
+    <w:next w:val="Standaard"/>
     <w:autoRedefine/>
     <w:semiHidden/>
     <w:rsid w:val="00953331"/>
@@ -4922,9 +5635,9 @@
       <w:ind w:left="221" w:hanging="221"/>
     </w:pPr>
   </w:style>
-  <w:style w:type="paragraph" w:styleId="IndexHeading">
+  <w:style w:type="paragraph" w:styleId="Indexkop">
     <w:name w:val="index heading"/>
-    <w:basedOn w:val="Normal"/>
+    <w:basedOn w:val="Standaard"/>
     <w:next w:val="Index1"/>
     <w:semiHidden/>
     <w:rsid w:val="00953331"/>
@@ -4937,9 +5650,9 @@
       <w:sz w:val="28"/>
     </w:rPr>
   </w:style>
-  <w:style w:type="character" w:styleId="FollowedHyperlink">
+  <w:style w:type="character" w:styleId="GevolgdeHyperlink">
     <w:name w:val="FollowedHyperlink"/>
-    <w:basedOn w:val="DefaultParagraphFont"/>
+    <w:basedOn w:val="Standaardalinea-lettertype"/>
     <w:rsid w:val="00953331"/>
     <w:rPr>
       <w:rFonts w:ascii="Verdana" w:hAnsi="Verdana"/>
@@ -4948,18 +5661,18 @@
       <w:u w:val="single"/>
     </w:rPr>
   </w:style>
-  <w:style w:type="paragraph" w:styleId="EndnoteText">
+  <w:style w:type="paragraph" w:styleId="Eindnoottekst">
     <w:name w:val="endnote text"/>
-    <w:basedOn w:val="Normal"/>
+    <w:basedOn w:val="Standaard"/>
     <w:semiHidden/>
     <w:rsid w:val="00953331"/>
     <w:rPr>
       <w:sz w:val="22"/>
     </w:rPr>
   </w:style>
-  <w:style w:type="character" w:styleId="EndnoteReference">
+  <w:style w:type="character" w:styleId="Eindnootmarkering">
     <w:name w:val="endnote reference"/>
-    <w:basedOn w:val="DefaultParagraphFont"/>
+    <w:basedOn w:val="Standaardalinea-lettertype"/>
     <w:semiHidden/>
     <w:rsid w:val="00953331"/>
     <w:rPr>
@@ -4968,10 +5681,10 @@
       <w:vertAlign w:val="superscript"/>
     </w:rPr>
   </w:style>
-  <w:style w:type="paragraph" w:styleId="TableofFigures">
+  <w:style w:type="paragraph" w:styleId="Lijstmetafbeeldingen">
     <w:name w:val="table of figures"/>
-    <w:basedOn w:val="Normal"/>
-    <w:next w:val="Normal"/>
+    <w:basedOn w:val="Standaard"/>
+    <w:next w:val="Standaard"/>
     <w:semiHidden/>
     <w:rsid w:val="00953331"/>
     <w:pPr>
@@ -4979,10 +5692,10 @@
       <w:ind w:left="1134" w:hanging="1134"/>
     </w:pPr>
   </w:style>
-  <w:style w:type="paragraph" w:styleId="TableofAuthorities">
+  <w:style w:type="paragraph" w:styleId="Bronvermelding">
     <w:name w:val="table of authorities"/>
-    <w:basedOn w:val="Normal"/>
-    <w:next w:val="Normal"/>
+    <w:basedOn w:val="Standaard"/>
+    <w:next w:val="Standaard"/>
     <w:semiHidden/>
     <w:rsid w:val="00953331"/>
     <w:pPr>
@@ -4995,10 +5708,10 @@
       <w:smallCaps/>
     </w:rPr>
   </w:style>
-  <w:style w:type="paragraph" w:styleId="TOAHeading">
+  <w:style w:type="paragraph" w:styleId="Kopbronvermelding">
     <w:name w:val="toa heading"/>
-    <w:basedOn w:val="Normal"/>
-    <w:next w:val="Normal"/>
+    <w:basedOn w:val="Standaard"/>
+    <w:next w:val="Standaard"/>
     <w:semiHidden/>
     <w:rsid w:val="00953331"/>
     <w:pPr>
@@ -5014,7 +5727,7 @@
   </w:style>
   <w:style w:type="paragraph" w:customStyle="1" w:styleId="Standaardopsomming">
     <w:name w:val="Standaard opsomming"/>
-    <w:basedOn w:val="Normal"/>
+    <w:basedOn w:val="Standaard"/>
     <w:rsid w:val="00953331"/>
     <w:pPr>
       <w:numPr>
@@ -5027,8 +5740,8 @@
   </w:style>
   <w:style w:type="paragraph" w:customStyle="1" w:styleId="Standaardzonderwitruimte">
     <w:name w:val="Standaard zonder witruimte"/>
-    <w:basedOn w:val="Normal"/>
-    <w:next w:val="Normal"/>
+    <w:basedOn w:val="Standaard"/>
+    <w:next w:val="Standaard"/>
     <w:rsid w:val="00953331"/>
     <w:pPr>
       <w:spacing w:after="0"/>
@@ -5036,8 +5749,8 @@
   </w:style>
   <w:style w:type="paragraph" w:customStyle="1" w:styleId="Standaardkleinzonderwit">
     <w:name w:val="Standaard klein zonder wit"/>
-    <w:basedOn w:val="Date"/>
-    <w:next w:val="Normal"/>
+    <w:basedOn w:val="Datum"/>
+    <w:next w:val="Standaard"/>
     <w:rsid w:val="00953331"/>
     <w:pPr>
       <w:spacing w:after="0"/>
@@ -5048,8 +5761,8 @@
   </w:style>
   <w:style w:type="paragraph" w:styleId="Index3">
     <w:name w:val="index 3"/>
-    <w:basedOn w:val="Normal"/>
-    <w:next w:val="Normal"/>
+    <w:basedOn w:val="Standaard"/>
+    <w:next w:val="Standaard"/>
     <w:autoRedefine/>
     <w:semiHidden/>
     <w:rsid w:val="00953331"/>
@@ -5059,8 +5772,8 @@
   </w:style>
   <w:style w:type="paragraph" w:styleId="Index4">
     <w:name w:val="index 4"/>
-    <w:basedOn w:val="Normal"/>
-    <w:next w:val="Normal"/>
+    <w:basedOn w:val="Standaard"/>
+    <w:next w:val="Standaard"/>
     <w:autoRedefine/>
     <w:semiHidden/>
     <w:rsid w:val="00953331"/>
@@ -5070,8 +5783,8 @@
   </w:style>
   <w:style w:type="paragraph" w:styleId="Index5">
     <w:name w:val="index 5"/>
-    <w:basedOn w:val="Normal"/>
-    <w:next w:val="Normal"/>
+    <w:basedOn w:val="Standaard"/>
+    <w:next w:val="Standaard"/>
     <w:autoRedefine/>
     <w:semiHidden/>
     <w:rsid w:val="00953331"/>
@@ -5087,8 +5800,8 @@
   </w:style>
   <w:style w:type="paragraph" w:styleId="Index6">
     <w:name w:val="index 6"/>
-    <w:basedOn w:val="Normal"/>
-    <w:next w:val="Normal"/>
+    <w:basedOn w:val="Standaard"/>
+    <w:next w:val="Standaard"/>
     <w:autoRedefine/>
     <w:semiHidden/>
     <w:rsid w:val="00953331"/>
@@ -5101,8 +5814,8 @@
   </w:style>
   <w:style w:type="paragraph" w:styleId="Index7">
     <w:name w:val="index 7"/>
-    <w:basedOn w:val="Normal"/>
-    <w:next w:val="Normal"/>
+    <w:basedOn w:val="Standaard"/>
+    <w:next w:val="Standaard"/>
     <w:autoRedefine/>
     <w:semiHidden/>
     <w:rsid w:val="00953331"/>
@@ -5115,8 +5828,8 @@
   </w:style>
   <w:style w:type="paragraph" w:styleId="Index8">
     <w:name w:val="index 8"/>
-    <w:basedOn w:val="Normal"/>
-    <w:next w:val="Normal"/>
+    <w:basedOn w:val="Standaard"/>
+    <w:next w:val="Standaard"/>
     <w:autoRedefine/>
     <w:semiHidden/>
     <w:rsid w:val="00953331"/>
@@ -5129,8 +5842,8 @@
   </w:style>
   <w:style w:type="paragraph" w:styleId="Index9">
     <w:name w:val="index 9"/>
-    <w:basedOn w:val="Normal"/>
-    <w:next w:val="Normal"/>
+    <w:basedOn w:val="Standaard"/>
+    <w:next w:val="Standaard"/>
     <w:autoRedefine/>
     <w:semiHidden/>
     <w:rsid w:val="00953331"/>
@@ -5144,10 +5857,10 @@
       <w:noProof/>
     </w:rPr>
   </w:style>
-  <w:style w:type="paragraph" w:styleId="TOC8">
+  <w:style w:type="paragraph" w:styleId="Inhopg8">
     <w:name w:val="toc 8"/>
-    <w:basedOn w:val="Normal"/>
-    <w:next w:val="Normal"/>
+    <w:basedOn w:val="Standaard"/>
+    <w:next w:val="Standaard"/>
     <w:autoRedefine/>
     <w:semiHidden/>
     <w:rsid w:val="00953331"/>
@@ -5164,10 +5877,10 @@
       <w:lang w:eastAsia="nl-NL"/>
     </w:rPr>
   </w:style>
-  <w:style w:type="paragraph" w:styleId="TOC9">
+  <w:style w:type="paragraph" w:styleId="Inhopg9">
     <w:name w:val="toc 9"/>
-    <w:basedOn w:val="Normal"/>
-    <w:next w:val="Normal"/>
+    <w:basedOn w:val="Standaard"/>
+    <w:next w:val="Standaard"/>
     <w:autoRedefine/>
     <w:semiHidden/>
     <w:rsid w:val="00953331"/>
@@ -5180,10 +5893,10 @@
       <w:lang w:eastAsia="nl-NL"/>
     </w:rPr>
   </w:style>
-  <w:style w:type="paragraph" w:customStyle="1" w:styleId="bronvermelding">
+  <w:style w:type="paragraph" w:customStyle="1" w:styleId="bronvermelding0">
     <w:name w:val="bronvermelding"/>
-    <w:basedOn w:val="Normal"/>
-    <w:next w:val="Normal"/>
+    <w:basedOn w:val="Standaard"/>
+    <w:next w:val="Standaard"/>
     <w:rsid w:val="00953331"/>
     <w:pPr>
       <w:spacing w:after="0"/>
@@ -5196,12 +5909,12 @@
   <w:style w:type="paragraph" w:customStyle="1" w:styleId="Kopnietininhoud">
     <w:name w:val="Kop niet in inhoud"/>
     <w:basedOn w:val="Kopzondernummer"/>
-    <w:next w:val="Normal"/>
+    <w:next w:val="Standaard"/>
     <w:rsid w:val="00953331"/>
   </w:style>
-  <w:style w:type="table" w:styleId="TableGrid">
+  <w:style w:type="table" w:styleId="Tabelraster">
     <w:name w:val="Table Grid"/>
-    <w:basedOn w:val="TableNormal"/>
+    <w:basedOn w:val="Standaardtabel"/>
     <w:uiPriority w:val="59"/>
     <w:rsid w:val="00953331"/>
     <w:pPr>
@@ -5332,9 +6045,9 @@
       <w:lang w:eastAsia="en-US"/>
     </w:rPr>
   </w:style>
-  <w:style w:type="paragraph" w:styleId="ListParagraph">
+  <w:style w:type="paragraph" w:styleId="Lijstalinea">
     <w:name w:val="List Paragraph"/>
-    <w:basedOn w:val="Normal"/>
+    <w:basedOn w:val="Standaard"/>
     <w:uiPriority w:val="34"/>
     <w:qFormat/>
     <w:rsid w:val="008F571F"/>

</xml_diff>

<commit_message>
revert to find problem
</commit_message>
<xml_diff>
--- a/analyse/Sacha_De_Pauw_ontwerprapport.docx
+++ b/analyse/Sacha_De_Pauw_ontwerprapport.docx
@@ -4,7 +4,7 @@
   <w:body>
     <w:tbl>
       <w:tblPr>
-        <w:tblStyle w:val="TableGrid"/>
+        <w:tblStyle w:val="Tabelraster"/>
         <w:tblW w:w="0" w:type="auto"/>
         <w:tblBorders>
           <w:top w:val="none" w:sz="0" w:space="0" w:color="auto"/>
@@ -383,7 +383,7 @@
       <w:pPr>
         <w:pStyle w:val="Kopzondernummer"/>
       </w:pPr>
-      <w:bookmarkStart w:id="0" w:name="_Toc509304088"/>
+      <w:bookmarkStart w:id="0" w:name="_Toc508392299"/>
       <w:r>
         <w:lastRenderedPageBreak/>
         <w:t>Inhoudstafel</w:t>
@@ -392,7 +392,7 @@
     </w:p>
     <w:p>
       <w:pPr>
-        <w:pStyle w:val="TOC1"/>
+        <w:pStyle w:val="Inhopg1"/>
         <w:rPr>
           <w:rFonts w:asciiTheme="minorHAnsi" w:eastAsiaTheme="minorEastAsia" w:hAnsiTheme="minorHAnsi" w:cstheme="minorBidi"/>
           <w:b w:val="0"/>
@@ -411,7 +411,7 @@
       <w:r>
         <w:fldChar w:fldCharType="separate"/>
       </w:r>
-      <w:hyperlink w:anchor="_Toc509304088" w:history="1">
+      <w:hyperlink w:anchor="_Toc508392299" w:history="1">
         <w:r>
           <w:rPr>
             <w:rStyle w:val="Hyperlink"/>
@@ -438,7 +438,7 @@
             <w:noProof/>
             <w:webHidden/>
           </w:rPr>
-          <w:instrText xml:space="preserve"> PAGEREF _Toc509304088 \h </w:instrText>
+          <w:instrText xml:space="preserve"> PAGEREF _Toc508392299 \h </w:instrText>
         </w:r>
         <w:r>
           <w:rPr>
@@ -471,7 +471,7 @@
     </w:p>
     <w:p>
       <w:pPr>
-        <w:pStyle w:val="TOC1"/>
+        <w:pStyle w:val="Inhopg1"/>
         <w:rPr>
           <w:rFonts w:asciiTheme="minorHAnsi" w:eastAsiaTheme="minorEastAsia" w:hAnsiTheme="minorHAnsi" w:cstheme="minorBidi"/>
           <w:b w:val="0"/>
@@ -481,7 +481,7 @@
           <w:szCs w:val="22"/>
         </w:rPr>
       </w:pPr>
-      <w:hyperlink w:anchor="_Toc509304089" w:history="1">
+      <w:hyperlink w:anchor="_Toc508392300" w:history="1">
         <w:r>
           <w:rPr>
             <w:rStyle w:val="Hyperlink"/>
@@ -526,7 +526,7 @@
             <w:noProof/>
             <w:webHidden/>
           </w:rPr>
-          <w:instrText xml:space="preserve"> PAGEREF _Toc509304089 \h </w:instrText>
+          <w:instrText xml:space="preserve"> PAGEREF _Toc508392300 \h </w:instrText>
         </w:r>
         <w:r>
           <w:rPr>
@@ -559,7 +559,7 @@
     </w:p>
     <w:p>
       <w:pPr>
-        <w:pStyle w:val="TOC2"/>
+        <w:pStyle w:val="Inhopg2"/>
         <w:rPr>
           <w:rFonts w:asciiTheme="minorHAnsi" w:eastAsiaTheme="minorEastAsia" w:hAnsiTheme="minorHAnsi" w:cstheme="minorBidi"/>
           <w:b w:val="0"/>
@@ -567,7 +567,7 @@
           <w:szCs w:val="22"/>
         </w:rPr>
       </w:pPr>
-      <w:hyperlink w:anchor="_Toc509304090" w:history="1">
+      <w:hyperlink w:anchor="_Toc508392301" w:history="1">
         <w:r>
           <w:rPr>
             <w:rStyle w:val="Hyperlink"/>
@@ -605,7 +605,7 @@
           <w:rPr>
             <w:webHidden/>
           </w:rPr>
-          <w:instrText xml:space="preserve"> PAGEREF _Toc509304090 \h </w:instrText>
+          <w:instrText xml:space="preserve"> PAGEREF _Toc508392301 \h </w:instrText>
         </w:r>
         <w:r>
           <w:rPr>
@@ -634,14 +634,14 @@
     </w:p>
     <w:p>
       <w:pPr>
-        <w:pStyle w:val="TOC3"/>
+        <w:pStyle w:val="Inhopg3"/>
         <w:rPr>
           <w:rFonts w:asciiTheme="minorHAnsi" w:eastAsiaTheme="minorEastAsia" w:hAnsiTheme="minorHAnsi" w:cstheme="minorBidi"/>
           <w:sz w:val="22"/>
           <w:szCs w:val="22"/>
         </w:rPr>
       </w:pPr>
-      <w:hyperlink w:anchor="_Toc509304091" w:history="1">
+      <w:hyperlink w:anchor="_Toc508392302" w:history="1">
         <w:r>
           <w:rPr>
             <w:rStyle w:val="Hyperlink"/>
@@ -678,7 +678,7 @@
           <w:rPr>
             <w:webHidden/>
           </w:rPr>
-          <w:instrText xml:space="preserve"> PAGEREF _Toc509304091 \h </w:instrText>
+          <w:instrText xml:space="preserve"> PAGEREF _Toc508392302 \h </w:instrText>
         </w:r>
         <w:r>
           <w:rPr>
@@ -707,14 +707,14 @@
     </w:p>
     <w:p>
       <w:pPr>
-        <w:pStyle w:val="TOC3"/>
+        <w:pStyle w:val="Inhopg3"/>
         <w:rPr>
           <w:rFonts w:asciiTheme="minorHAnsi" w:eastAsiaTheme="minorEastAsia" w:hAnsiTheme="minorHAnsi" w:cstheme="minorBidi"/>
           <w:sz w:val="22"/>
           <w:szCs w:val="22"/>
         </w:rPr>
       </w:pPr>
-      <w:hyperlink w:anchor="_Toc509304092" w:history="1">
+      <w:hyperlink w:anchor="_Toc508392303" w:history="1">
         <w:r>
           <w:rPr>
             <w:rStyle w:val="Hyperlink"/>
@@ -751,7 +751,7 @@
           <w:rPr>
             <w:webHidden/>
           </w:rPr>
-          <w:instrText xml:space="preserve"> PAGEREF _Toc509304092 \h </w:instrText>
+          <w:instrText xml:space="preserve"> PAGEREF _Toc508392303 \h </w:instrText>
         </w:r>
         <w:r>
           <w:rPr>
@@ -780,7 +780,7 @@
     </w:p>
     <w:p>
       <w:pPr>
-        <w:pStyle w:val="TOC4"/>
+        <w:pStyle w:val="Inhopg4"/>
         <w:rPr>
           <w:rFonts w:asciiTheme="minorHAnsi" w:eastAsiaTheme="minorEastAsia" w:hAnsiTheme="minorHAnsi" w:cstheme="minorBidi"/>
           <w:noProof/>
@@ -788,7 +788,7 @@
           <w:szCs w:val="22"/>
         </w:rPr>
       </w:pPr>
-      <w:hyperlink w:anchor="_Toc509304093" w:history="1">
+      <w:hyperlink w:anchor="_Toc508392304" w:history="1">
         <w:r>
           <w:rPr>
             <w:rStyle w:val="Hyperlink"/>
@@ -831,7 +831,7 @@
             <w:noProof/>
             <w:webHidden/>
           </w:rPr>
-          <w:instrText xml:space="preserve"> PAGEREF _Toc509304093 \h </w:instrText>
+          <w:instrText xml:space="preserve"> PAGEREF _Toc508392304 \h </w:instrText>
         </w:r>
         <w:r>
           <w:rPr>
@@ -864,7 +864,7 @@
     </w:p>
     <w:p>
       <w:pPr>
-        <w:pStyle w:val="TOC4"/>
+        <w:pStyle w:val="Inhopg4"/>
         <w:rPr>
           <w:rFonts w:asciiTheme="minorHAnsi" w:eastAsiaTheme="minorEastAsia" w:hAnsiTheme="minorHAnsi" w:cstheme="minorBidi"/>
           <w:noProof/>
@@ -872,7 +872,7 @@
           <w:szCs w:val="22"/>
         </w:rPr>
       </w:pPr>
-      <w:hyperlink w:anchor="_Toc509304094" w:history="1">
+      <w:hyperlink w:anchor="_Toc508392305" w:history="1">
         <w:r>
           <w:rPr>
             <w:rStyle w:val="Hyperlink"/>
@@ -915,7 +915,7 @@
             <w:noProof/>
             <w:webHidden/>
           </w:rPr>
-          <w:instrText xml:space="preserve"> PAGEREF _Toc509304094 \h </w:instrText>
+          <w:instrText xml:space="preserve"> PAGEREF _Toc508392305 \h </w:instrText>
         </w:r>
         <w:r>
           <w:rPr>
@@ -948,7 +948,7 @@
     </w:p>
     <w:p>
       <w:pPr>
-        <w:pStyle w:val="TOC4"/>
+        <w:pStyle w:val="Inhopg4"/>
         <w:rPr>
           <w:rFonts w:asciiTheme="minorHAnsi" w:eastAsiaTheme="minorEastAsia" w:hAnsiTheme="minorHAnsi" w:cstheme="minorBidi"/>
           <w:noProof/>
@@ -956,7 +956,7 @@
           <w:szCs w:val="22"/>
         </w:rPr>
       </w:pPr>
-      <w:hyperlink w:anchor="_Toc509304095" w:history="1">
+      <w:hyperlink w:anchor="_Toc508392306" w:history="1">
         <w:r>
           <w:rPr>
             <w:rStyle w:val="Hyperlink"/>
@@ -999,7 +999,7 @@
             <w:noProof/>
             <w:webHidden/>
           </w:rPr>
-          <w:instrText xml:space="preserve"> PAGEREF _Toc509304095 \h </w:instrText>
+          <w:instrText xml:space="preserve"> PAGEREF _Toc508392306 \h </w:instrText>
         </w:r>
         <w:r>
           <w:rPr>
@@ -1032,7 +1032,7 @@
     </w:p>
     <w:p>
       <w:pPr>
-        <w:pStyle w:val="TOC4"/>
+        <w:pStyle w:val="Inhopg4"/>
         <w:rPr>
           <w:rFonts w:asciiTheme="minorHAnsi" w:eastAsiaTheme="minorEastAsia" w:hAnsiTheme="minorHAnsi" w:cstheme="minorBidi"/>
           <w:noProof/>
@@ -1040,7 +1040,7 @@
           <w:szCs w:val="22"/>
         </w:rPr>
       </w:pPr>
-      <w:hyperlink w:anchor="_Toc509304096" w:history="1">
+      <w:hyperlink w:anchor="_Toc508392307" w:history="1">
         <w:r>
           <w:rPr>
             <w:rStyle w:val="Hyperlink"/>
@@ -1083,7 +1083,7 @@
             <w:noProof/>
             <w:webHidden/>
           </w:rPr>
-          <w:instrText xml:space="preserve"> PAGEREF _Toc509304096 \h </w:instrText>
+          <w:instrText xml:space="preserve"> PAGEREF _Toc508392307 \h </w:instrText>
         </w:r>
         <w:r>
           <w:rPr>
@@ -1116,7 +1116,7 @@
     </w:p>
     <w:p>
       <w:pPr>
-        <w:pStyle w:val="TOC4"/>
+        <w:pStyle w:val="Inhopg4"/>
         <w:rPr>
           <w:rFonts w:asciiTheme="minorHAnsi" w:eastAsiaTheme="minorEastAsia" w:hAnsiTheme="minorHAnsi" w:cstheme="minorBidi"/>
           <w:noProof/>
@@ -1124,7 +1124,7 @@
           <w:szCs w:val="22"/>
         </w:rPr>
       </w:pPr>
-      <w:hyperlink w:anchor="_Toc509304097" w:history="1">
+      <w:hyperlink w:anchor="_Toc508392308" w:history="1">
         <w:r>
           <w:rPr>
             <w:rStyle w:val="Hyperlink"/>
@@ -1167,7 +1167,7 @@
             <w:noProof/>
             <w:webHidden/>
           </w:rPr>
-          <w:instrText xml:space="preserve"> PAGEREF _Toc509304097 \h </w:instrText>
+          <w:instrText xml:space="preserve"> PAGEREF _Toc508392308 \h </w:instrText>
         </w:r>
         <w:r>
           <w:rPr>
@@ -1200,7 +1200,7 @@
     </w:p>
     <w:p>
       <w:pPr>
-        <w:pStyle w:val="TOC1"/>
+        <w:pStyle w:val="Inhopg1"/>
         <w:rPr>
           <w:rFonts w:asciiTheme="minorHAnsi" w:eastAsiaTheme="minorEastAsia" w:hAnsiTheme="minorHAnsi" w:cstheme="minorBidi"/>
           <w:b w:val="0"/>
@@ -1210,7 +1210,7 @@
           <w:szCs w:val="22"/>
         </w:rPr>
       </w:pPr>
-      <w:hyperlink w:anchor="_Toc509304098" w:history="1">
+      <w:hyperlink w:anchor="_Toc508392309" w:history="1">
         <w:r>
           <w:rPr>
             <w:rStyle w:val="Hyperlink"/>
@@ -1234,7 +1234,7 @@
             <w:rStyle w:val="Hyperlink"/>
             <w:noProof/>
           </w:rPr>
-          <w:t>Datamodel</w:t>
+          <w:t>Kop 1</w:t>
         </w:r>
         <w:r>
           <w:rPr>
@@ -1255,7 +1255,7 @@
             <w:noProof/>
             <w:webHidden/>
           </w:rPr>
-          <w:instrText xml:space="preserve"> PAGEREF _Toc509304098 \h </w:instrText>
+          <w:instrText xml:space="preserve"> PAGEREF _Toc508392309 \h </w:instrText>
         </w:r>
         <w:r>
           <w:rPr>
@@ -1287,6 +1287,948 @@
       </w:hyperlink>
     </w:p>
     <w:p>
+      <w:pPr>
+        <w:pStyle w:val="Inhopg2"/>
+        <w:rPr>
+          <w:rFonts w:asciiTheme="minorHAnsi" w:eastAsiaTheme="minorEastAsia" w:hAnsiTheme="minorHAnsi" w:cstheme="minorBidi"/>
+          <w:b w:val="0"/>
+          <w:sz w:val="22"/>
+          <w:szCs w:val="22"/>
+        </w:rPr>
+      </w:pPr>
+      <w:hyperlink w:anchor="_Toc508392310" w:history="1">
+        <w:r>
+          <w:rPr>
+            <w:rStyle w:val="Hyperlink"/>
+          </w:rPr>
+          <w:t>2.1</w:t>
+        </w:r>
+        <w:r>
+          <w:rPr>
+            <w:rFonts w:asciiTheme="minorHAnsi" w:eastAsiaTheme="minorEastAsia" w:hAnsiTheme="minorHAnsi" w:cstheme="minorBidi"/>
+            <w:b w:val="0"/>
+            <w:sz w:val="22"/>
+            <w:szCs w:val="22"/>
+          </w:rPr>
+          <w:tab/>
+        </w:r>
+        <w:r>
+          <w:rPr>
+            <w:rStyle w:val="Hyperlink"/>
+          </w:rPr>
+          <w:t>Kop 2</w:t>
+        </w:r>
+        <w:r>
+          <w:rPr>
+            <w:webHidden/>
+          </w:rPr>
+          <w:tab/>
+        </w:r>
+        <w:r>
+          <w:rPr>
+            <w:webHidden/>
+          </w:rPr>
+          <w:fldChar w:fldCharType="begin"/>
+        </w:r>
+        <w:r>
+          <w:rPr>
+            <w:webHidden/>
+          </w:rPr>
+          <w:instrText xml:space="preserve"> PAGEREF _Toc508392310 \h </w:instrText>
+        </w:r>
+        <w:r>
+          <w:rPr>
+            <w:webHidden/>
+          </w:rPr>
+        </w:r>
+        <w:r>
+          <w:rPr>
+            <w:webHidden/>
+          </w:rPr>
+          <w:fldChar w:fldCharType="separate"/>
+        </w:r>
+        <w:r>
+          <w:rPr>
+            <w:webHidden/>
+          </w:rPr>
+          <w:t>6</w:t>
+        </w:r>
+        <w:r>
+          <w:rPr>
+            <w:webHidden/>
+          </w:rPr>
+          <w:fldChar w:fldCharType="end"/>
+        </w:r>
+      </w:hyperlink>
+    </w:p>
+    <w:p>
+      <w:pPr>
+        <w:pStyle w:val="Inhopg3"/>
+        <w:rPr>
+          <w:rFonts w:asciiTheme="minorHAnsi" w:eastAsiaTheme="minorEastAsia" w:hAnsiTheme="minorHAnsi" w:cstheme="minorBidi"/>
+          <w:sz w:val="22"/>
+          <w:szCs w:val="22"/>
+        </w:rPr>
+      </w:pPr>
+      <w:hyperlink w:anchor="_Toc508392311" w:history="1">
+        <w:r>
+          <w:rPr>
+            <w:rStyle w:val="Hyperlink"/>
+          </w:rPr>
+          <w:t>2.1.1</w:t>
+        </w:r>
+        <w:r>
+          <w:rPr>
+            <w:rFonts w:asciiTheme="minorHAnsi" w:eastAsiaTheme="minorEastAsia" w:hAnsiTheme="minorHAnsi" w:cstheme="minorBidi"/>
+            <w:sz w:val="22"/>
+            <w:szCs w:val="22"/>
+          </w:rPr>
+          <w:tab/>
+        </w:r>
+        <w:r>
+          <w:rPr>
+            <w:rStyle w:val="Hyperlink"/>
+          </w:rPr>
+          <w:t>Kop 3</w:t>
+        </w:r>
+        <w:r>
+          <w:rPr>
+            <w:webHidden/>
+          </w:rPr>
+          <w:tab/>
+        </w:r>
+        <w:r>
+          <w:rPr>
+            <w:webHidden/>
+          </w:rPr>
+          <w:fldChar w:fldCharType="begin"/>
+        </w:r>
+        <w:r>
+          <w:rPr>
+            <w:webHidden/>
+          </w:rPr>
+          <w:instrText xml:space="preserve"> PAGEREF _Toc508392311 \h </w:instrText>
+        </w:r>
+        <w:r>
+          <w:rPr>
+            <w:webHidden/>
+          </w:rPr>
+        </w:r>
+        <w:r>
+          <w:rPr>
+            <w:webHidden/>
+          </w:rPr>
+          <w:fldChar w:fldCharType="separate"/>
+        </w:r>
+        <w:r>
+          <w:rPr>
+            <w:webHidden/>
+          </w:rPr>
+          <w:t>6</w:t>
+        </w:r>
+        <w:r>
+          <w:rPr>
+            <w:webHidden/>
+          </w:rPr>
+          <w:fldChar w:fldCharType="end"/>
+        </w:r>
+      </w:hyperlink>
+    </w:p>
+    <w:p>
+      <w:pPr>
+        <w:pStyle w:val="Inhopg4"/>
+        <w:rPr>
+          <w:rFonts w:asciiTheme="minorHAnsi" w:eastAsiaTheme="minorEastAsia" w:hAnsiTheme="minorHAnsi" w:cstheme="minorBidi"/>
+          <w:noProof/>
+          <w:sz w:val="22"/>
+          <w:szCs w:val="22"/>
+        </w:rPr>
+      </w:pPr>
+      <w:hyperlink w:anchor="_Toc508392312" w:history="1">
+        <w:r>
+          <w:rPr>
+            <w:rStyle w:val="Hyperlink"/>
+            <w:noProof/>
+          </w:rPr>
+          <w:t>2.1.1.1</w:t>
+        </w:r>
+        <w:r>
+          <w:rPr>
+            <w:rFonts w:asciiTheme="minorHAnsi" w:eastAsiaTheme="minorEastAsia" w:hAnsiTheme="minorHAnsi" w:cstheme="minorBidi"/>
+            <w:noProof/>
+            <w:sz w:val="22"/>
+            <w:szCs w:val="22"/>
+          </w:rPr>
+          <w:tab/>
+        </w:r>
+        <w:r>
+          <w:rPr>
+            <w:rStyle w:val="Hyperlink"/>
+            <w:noProof/>
+          </w:rPr>
+          <w:t>Kop 4</w:t>
+        </w:r>
+        <w:r>
+          <w:rPr>
+            <w:noProof/>
+            <w:webHidden/>
+          </w:rPr>
+          <w:tab/>
+        </w:r>
+        <w:r>
+          <w:rPr>
+            <w:noProof/>
+            <w:webHidden/>
+          </w:rPr>
+          <w:fldChar w:fldCharType="begin"/>
+        </w:r>
+        <w:r>
+          <w:rPr>
+            <w:noProof/>
+            <w:webHidden/>
+          </w:rPr>
+          <w:instrText xml:space="preserve"> PAGEREF _Toc508392312 \h </w:instrText>
+        </w:r>
+        <w:r>
+          <w:rPr>
+            <w:noProof/>
+            <w:webHidden/>
+          </w:rPr>
+        </w:r>
+        <w:r>
+          <w:rPr>
+            <w:noProof/>
+            <w:webHidden/>
+          </w:rPr>
+          <w:fldChar w:fldCharType="separate"/>
+        </w:r>
+        <w:r>
+          <w:rPr>
+            <w:noProof/>
+            <w:webHidden/>
+          </w:rPr>
+          <w:t>6</w:t>
+        </w:r>
+        <w:r>
+          <w:rPr>
+            <w:noProof/>
+            <w:webHidden/>
+          </w:rPr>
+          <w:fldChar w:fldCharType="end"/>
+        </w:r>
+      </w:hyperlink>
+    </w:p>
+    <w:p>
+      <w:pPr>
+        <w:pStyle w:val="Inhopg1"/>
+        <w:rPr>
+          <w:rFonts w:asciiTheme="minorHAnsi" w:eastAsiaTheme="minorEastAsia" w:hAnsiTheme="minorHAnsi" w:cstheme="minorBidi"/>
+          <w:b w:val="0"/>
+          <w:caps w:val="0"/>
+          <w:noProof/>
+          <w:sz w:val="22"/>
+          <w:szCs w:val="22"/>
+        </w:rPr>
+      </w:pPr>
+      <w:hyperlink w:anchor="_Toc508392313" w:history="1">
+        <w:r>
+          <w:rPr>
+            <w:rStyle w:val="Hyperlink"/>
+            <w:noProof/>
+          </w:rPr>
+          <w:t>3</w:t>
+        </w:r>
+        <w:r>
+          <w:rPr>
+            <w:rFonts w:asciiTheme="minorHAnsi" w:eastAsiaTheme="minorEastAsia" w:hAnsiTheme="minorHAnsi" w:cstheme="minorBidi"/>
+            <w:b w:val="0"/>
+            <w:caps w:val="0"/>
+            <w:noProof/>
+            <w:sz w:val="22"/>
+            <w:szCs w:val="22"/>
+          </w:rPr>
+          <w:tab/>
+        </w:r>
+        <w:r>
+          <w:rPr>
+            <w:rStyle w:val="Hyperlink"/>
+            <w:noProof/>
+          </w:rPr>
+          <w:t>Kop 1</w:t>
+        </w:r>
+        <w:r>
+          <w:rPr>
+            <w:noProof/>
+            <w:webHidden/>
+          </w:rPr>
+          <w:tab/>
+        </w:r>
+        <w:r>
+          <w:rPr>
+            <w:noProof/>
+            <w:webHidden/>
+          </w:rPr>
+          <w:fldChar w:fldCharType="begin"/>
+        </w:r>
+        <w:r>
+          <w:rPr>
+            <w:noProof/>
+            <w:webHidden/>
+          </w:rPr>
+          <w:instrText xml:space="preserve"> PAGEREF _Toc508392313 \h </w:instrText>
+        </w:r>
+        <w:r>
+          <w:rPr>
+            <w:noProof/>
+            <w:webHidden/>
+          </w:rPr>
+        </w:r>
+        <w:r>
+          <w:rPr>
+            <w:noProof/>
+            <w:webHidden/>
+          </w:rPr>
+          <w:fldChar w:fldCharType="separate"/>
+        </w:r>
+        <w:r>
+          <w:rPr>
+            <w:noProof/>
+            <w:webHidden/>
+          </w:rPr>
+          <w:t>7</w:t>
+        </w:r>
+        <w:r>
+          <w:rPr>
+            <w:noProof/>
+            <w:webHidden/>
+          </w:rPr>
+          <w:fldChar w:fldCharType="end"/>
+        </w:r>
+      </w:hyperlink>
+    </w:p>
+    <w:p>
+      <w:pPr>
+        <w:pStyle w:val="Inhopg2"/>
+        <w:rPr>
+          <w:rFonts w:asciiTheme="minorHAnsi" w:eastAsiaTheme="minorEastAsia" w:hAnsiTheme="minorHAnsi" w:cstheme="minorBidi"/>
+          <w:b w:val="0"/>
+          <w:sz w:val="22"/>
+          <w:szCs w:val="22"/>
+        </w:rPr>
+      </w:pPr>
+      <w:hyperlink w:anchor="_Toc508392314" w:history="1">
+        <w:r>
+          <w:rPr>
+            <w:rStyle w:val="Hyperlink"/>
+          </w:rPr>
+          <w:t>3.1</w:t>
+        </w:r>
+        <w:r>
+          <w:rPr>
+            <w:rFonts w:asciiTheme="minorHAnsi" w:eastAsiaTheme="minorEastAsia" w:hAnsiTheme="minorHAnsi" w:cstheme="minorBidi"/>
+            <w:b w:val="0"/>
+            <w:sz w:val="22"/>
+            <w:szCs w:val="22"/>
+          </w:rPr>
+          <w:tab/>
+        </w:r>
+        <w:r>
+          <w:rPr>
+            <w:rStyle w:val="Hyperlink"/>
+          </w:rPr>
+          <w:t>Kop 2</w:t>
+        </w:r>
+        <w:r>
+          <w:rPr>
+            <w:webHidden/>
+          </w:rPr>
+          <w:tab/>
+        </w:r>
+        <w:r>
+          <w:rPr>
+            <w:webHidden/>
+          </w:rPr>
+          <w:fldChar w:fldCharType="begin"/>
+        </w:r>
+        <w:r>
+          <w:rPr>
+            <w:webHidden/>
+          </w:rPr>
+          <w:instrText xml:space="preserve"> PAGEREF _Toc508392314 \h </w:instrText>
+        </w:r>
+        <w:r>
+          <w:rPr>
+            <w:webHidden/>
+          </w:rPr>
+        </w:r>
+        <w:r>
+          <w:rPr>
+            <w:webHidden/>
+          </w:rPr>
+          <w:fldChar w:fldCharType="separate"/>
+        </w:r>
+        <w:r>
+          <w:rPr>
+            <w:webHidden/>
+          </w:rPr>
+          <w:t>7</w:t>
+        </w:r>
+        <w:r>
+          <w:rPr>
+            <w:webHidden/>
+          </w:rPr>
+          <w:fldChar w:fldCharType="end"/>
+        </w:r>
+      </w:hyperlink>
+    </w:p>
+    <w:p>
+      <w:pPr>
+        <w:pStyle w:val="Inhopg3"/>
+        <w:rPr>
+          <w:rFonts w:asciiTheme="minorHAnsi" w:eastAsiaTheme="minorEastAsia" w:hAnsiTheme="minorHAnsi" w:cstheme="minorBidi"/>
+          <w:sz w:val="22"/>
+          <w:szCs w:val="22"/>
+        </w:rPr>
+      </w:pPr>
+      <w:hyperlink w:anchor="_Toc508392315" w:history="1">
+        <w:r>
+          <w:rPr>
+            <w:rStyle w:val="Hyperlink"/>
+          </w:rPr>
+          <w:t>3.1.1</w:t>
+        </w:r>
+        <w:r>
+          <w:rPr>
+            <w:rFonts w:asciiTheme="minorHAnsi" w:eastAsiaTheme="minorEastAsia" w:hAnsiTheme="minorHAnsi" w:cstheme="minorBidi"/>
+            <w:sz w:val="22"/>
+            <w:szCs w:val="22"/>
+          </w:rPr>
+          <w:tab/>
+        </w:r>
+        <w:r>
+          <w:rPr>
+            <w:rStyle w:val="Hyperlink"/>
+          </w:rPr>
+          <w:t>Kop 3</w:t>
+        </w:r>
+        <w:r>
+          <w:rPr>
+            <w:webHidden/>
+          </w:rPr>
+          <w:tab/>
+        </w:r>
+        <w:r>
+          <w:rPr>
+            <w:webHidden/>
+          </w:rPr>
+          <w:fldChar w:fldCharType="begin"/>
+        </w:r>
+        <w:r>
+          <w:rPr>
+            <w:webHidden/>
+          </w:rPr>
+          <w:instrText xml:space="preserve"> PAGEREF _Toc508392315 \h </w:instrText>
+        </w:r>
+        <w:r>
+          <w:rPr>
+            <w:webHidden/>
+          </w:rPr>
+        </w:r>
+        <w:r>
+          <w:rPr>
+            <w:webHidden/>
+          </w:rPr>
+          <w:fldChar w:fldCharType="separate"/>
+        </w:r>
+        <w:r>
+          <w:rPr>
+            <w:webHidden/>
+          </w:rPr>
+          <w:t>7</w:t>
+        </w:r>
+        <w:r>
+          <w:rPr>
+            <w:webHidden/>
+          </w:rPr>
+          <w:fldChar w:fldCharType="end"/>
+        </w:r>
+      </w:hyperlink>
+    </w:p>
+    <w:p>
+      <w:pPr>
+        <w:pStyle w:val="Inhopg4"/>
+        <w:rPr>
+          <w:rFonts w:asciiTheme="minorHAnsi" w:eastAsiaTheme="minorEastAsia" w:hAnsiTheme="minorHAnsi" w:cstheme="minorBidi"/>
+          <w:noProof/>
+          <w:sz w:val="22"/>
+          <w:szCs w:val="22"/>
+        </w:rPr>
+      </w:pPr>
+      <w:hyperlink w:anchor="_Toc508392316" w:history="1">
+        <w:r>
+          <w:rPr>
+            <w:rStyle w:val="Hyperlink"/>
+            <w:noProof/>
+          </w:rPr>
+          <w:t>3.1.1.1</w:t>
+        </w:r>
+        <w:r>
+          <w:rPr>
+            <w:rFonts w:asciiTheme="minorHAnsi" w:eastAsiaTheme="minorEastAsia" w:hAnsiTheme="minorHAnsi" w:cstheme="minorBidi"/>
+            <w:noProof/>
+            <w:sz w:val="22"/>
+            <w:szCs w:val="22"/>
+          </w:rPr>
+          <w:tab/>
+        </w:r>
+        <w:r>
+          <w:rPr>
+            <w:rStyle w:val="Hyperlink"/>
+            <w:noProof/>
+          </w:rPr>
+          <w:t>Kop 4</w:t>
+        </w:r>
+        <w:r>
+          <w:rPr>
+            <w:noProof/>
+            <w:webHidden/>
+          </w:rPr>
+          <w:tab/>
+        </w:r>
+        <w:r>
+          <w:rPr>
+            <w:noProof/>
+            <w:webHidden/>
+          </w:rPr>
+          <w:fldChar w:fldCharType="begin"/>
+        </w:r>
+        <w:r>
+          <w:rPr>
+            <w:noProof/>
+            <w:webHidden/>
+          </w:rPr>
+          <w:instrText xml:space="preserve"> PAGEREF _Toc508392316 \h </w:instrText>
+        </w:r>
+        <w:r>
+          <w:rPr>
+            <w:noProof/>
+            <w:webHidden/>
+          </w:rPr>
+        </w:r>
+        <w:r>
+          <w:rPr>
+            <w:noProof/>
+            <w:webHidden/>
+          </w:rPr>
+          <w:fldChar w:fldCharType="separate"/>
+        </w:r>
+        <w:r>
+          <w:rPr>
+            <w:noProof/>
+            <w:webHidden/>
+          </w:rPr>
+          <w:t>7</w:t>
+        </w:r>
+        <w:r>
+          <w:rPr>
+            <w:noProof/>
+            <w:webHidden/>
+          </w:rPr>
+          <w:fldChar w:fldCharType="end"/>
+        </w:r>
+      </w:hyperlink>
+    </w:p>
+    <w:p>
+      <w:pPr>
+        <w:pStyle w:val="Inhopg1"/>
+        <w:rPr>
+          <w:rFonts w:asciiTheme="minorHAnsi" w:eastAsiaTheme="minorEastAsia" w:hAnsiTheme="minorHAnsi" w:cstheme="minorBidi"/>
+          <w:b w:val="0"/>
+          <w:caps w:val="0"/>
+          <w:noProof/>
+          <w:sz w:val="22"/>
+          <w:szCs w:val="22"/>
+        </w:rPr>
+      </w:pPr>
+      <w:hyperlink w:anchor="_Toc508392317" w:history="1">
+        <w:r>
+          <w:rPr>
+            <w:rStyle w:val="Hyperlink"/>
+            <w:noProof/>
+          </w:rPr>
+          <w:t>4</w:t>
+        </w:r>
+        <w:r>
+          <w:rPr>
+            <w:rFonts w:asciiTheme="minorHAnsi" w:eastAsiaTheme="minorEastAsia" w:hAnsiTheme="minorHAnsi" w:cstheme="minorBidi"/>
+            <w:b w:val="0"/>
+            <w:caps w:val="0"/>
+            <w:noProof/>
+            <w:sz w:val="22"/>
+            <w:szCs w:val="22"/>
+          </w:rPr>
+          <w:tab/>
+        </w:r>
+        <w:r>
+          <w:rPr>
+            <w:rStyle w:val="Hyperlink"/>
+            <w:noProof/>
+          </w:rPr>
+          <w:t>Kop 1</w:t>
+        </w:r>
+        <w:r>
+          <w:rPr>
+            <w:noProof/>
+            <w:webHidden/>
+          </w:rPr>
+          <w:tab/>
+        </w:r>
+        <w:r>
+          <w:rPr>
+            <w:noProof/>
+            <w:webHidden/>
+          </w:rPr>
+          <w:fldChar w:fldCharType="begin"/>
+        </w:r>
+        <w:r>
+          <w:rPr>
+            <w:noProof/>
+            <w:webHidden/>
+          </w:rPr>
+          <w:instrText xml:space="preserve"> PAGEREF _Toc508392317 \h </w:instrText>
+        </w:r>
+        <w:r>
+          <w:rPr>
+            <w:noProof/>
+            <w:webHidden/>
+          </w:rPr>
+        </w:r>
+        <w:r>
+          <w:rPr>
+            <w:noProof/>
+            <w:webHidden/>
+          </w:rPr>
+          <w:fldChar w:fldCharType="separate"/>
+        </w:r>
+        <w:r>
+          <w:rPr>
+            <w:noProof/>
+            <w:webHidden/>
+          </w:rPr>
+          <w:t>8</w:t>
+        </w:r>
+        <w:r>
+          <w:rPr>
+            <w:noProof/>
+            <w:webHidden/>
+          </w:rPr>
+          <w:fldChar w:fldCharType="end"/>
+        </w:r>
+      </w:hyperlink>
+    </w:p>
+    <w:p>
+      <w:pPr>
+        <w:pStyle w:val="Inhopg2"/>
+        <w:rPr>
+          <w:rFonts w:asciiTheme="minorHAnsi" w:eastAsiaTheme="minorEastAsia" w:hAnsiTheme="minorHAnsi" w:cstheme="minorBidi"/>
+          <w:b w:val="0"/>
+          <w:sz w:val="22"/>
+          <w:szCs w:val="22"/>
+        </w:rPr>
+      </w:pPr>
+      <w:hyperlink w:anchor="_Toc508392318" w:history="1">
+        <w:r>
+          <w:rPr>
+            <w:rStyle w:val="Hyperlink"/>
+          </w:rPr>
+          <w:t>4.1</w:t>
+        </w:r>
+        <w:r>
+          <w:rPr>
+            <w:rFonts w:asciiTheme="minorHAnsi" w:eastAsiaTheme="minorEastAsia" w:hAnsiTheme="minorHAnsi" w:cstheme="minorBidi"/>
+            <w:b w:val="0"/>
+            <w:sz w:val="22"/>
+            <w:szCs w:val="22"/>
+          </w:rPr>
+          <w:tab/>
+        </w:r>
+        <w:r>
+          <w:rPr>
+            <w:rStyle w:val="Hyperlink"/>
+          </w:rPr>
+          <w:t>Kop 2</w:t>
+        </w:r>
+        <w:r>
+          <w:rPr>
+            <w:webHidden/>
+          </w:rPr>
+          <w:tab/>
+        </w:r>
+        <w:r>
+          <w:rPr>
+            <w:webHidden/>
+          </w:rPr>
+          <w:fldChar w:fldCharType="begin"/>
+        </w:r>
+        <w:r>
+          <w:rPr>
+            <w:webHidden/>
+          </w:rPr>
+          <w:instrText xml:space="preserve"> PAGEREF _Toc508392318 \h </w:instrText>
+        </w:r>
+        <w:r>
+          <w:rPr>
+            <w:webHidden/>
+          </w:rPr>
+        </w:r>
+        <w:r>
+          <w:rPr>
+            <w:webHidden/>
+          </w:rPr>
+          <w:fldChar w:fldCharType="separate"/>
+        </w:r>
+        <w:r>
+          <w:rPr>
+            <w:webHidden/>
+          </w:rPr>
+          <w:t>8</w:t>
+        </w:r>
+        <w:r>
+          <w:rPr>
+            <w:webHidden/>
+          </w:rPr>
+          <w:fldChar w:fldCharType="end"/>
+        </w:r>
+      </w:hyperlink>
+    </w:p>
+    <w:p>
+      <w:pPr>
+        <w:pStyle w:val="Inhopg3"/>
+        <w:rPr>
+          <w:rFonts w:asciiTheme="minorHAnsi" w:eastAsiaTheme="minorEastAsia" w:hAnsiTheme="minorHAnsi" w:cstheme="minorBidi"/>
+          <w:sz w:val="22"/>
+          <w:szCs w:val="22"/>
+        </w:rPr>
+      </w:pPr>
+      <w:hyperlink w:anchor="_Toc508392319" w:history="1">
+        <w:r>
+          <w:rPr>
+            <w:rStyle w:val="Hyperlink"/>
+          </w:rPr>
+          <w:t>4.1.1</w:t>
+        </w:r>
+        <w:r>
+          <w:rPr>
+            <w:rFonts w:asciiTheme="minorHAnsi" w:eastAsiaTheme="minorEastAsia" w:hAnsiTheme="minorHAnsi" w:cstheme="minorBidi"/>
+            <w:sz w:val="22"/>
+            <w:szCs w:val="22"/>
+          </w:rPr>
+          <w:tab/>
+        </w:r>
+        <w:r>
+          <w:rPr>
+            <w:rStyle w:val="Hyperlink"/>
+          </w:rPr>
+          <w:t>Kop 3</w:t>
+        </w:r>
+        <w:r>
+          <w:rPr>
+            <w:webHidden/>
+          </w:rPr>
+          <w:tab/>
+        </w:r>
+        <w:r>
+          <w:rPr>
+            <w:webHidden/>
+          </w:rPr>
+          <w:fldChar w:fldCharType="begin"/>
+        </w:r>
+        <w:r>
+          <w:rPr>
+            <w:webHidden/>
+          </w:rPr>
+          <w:instrText xml:space="preserve"> PAGEREF _Toc508392319 \h </w:instrText>
+        </w:r>
+        <w:r>
+          <w:rPr>
+            <w:webHidden/>
+          </w:rPr>
+        </w:r>
+        <w:r>
+          <w:rPr>
+            <w:webHidden/>
+          </w:rPr>
+          <w:fldChar w:fldCharType="separate"/>
+        </w:r>
+        <w:r>
+          <w:rPr>
+            <w:webHidden/>
+          </w:rPr>
+          <w:t>8</w:t>
+        </w:r>
+        <w:r>
+          <w:rPr>
+            <w:webHidden/>
+          </w:rPr>
+          <w:fldChar w:fldCharType="end"/>
+        </w:r>
+      </w:hyperlink>
+    </w:p>
+    <w:p>
+      <w:pPr>
+        <w:pStyle w:val="Inhopg4"/>
+        <w:rPr>
+          <w:rFonts w:asciiTheme="minorHAnsi" w:eastAsiaTheme="minorEastAsia" w:hAnsiTheme="minorHAnsi" w:cstheme="minorBidi"/>
+          <w:noProof/>
+          <w:sz w:val="22"/>
+          <w:szCs w:val="22"/>
+        </w:rPr>
+      </w:pPr>
+      <w:hyperlink w:anchor="_Toc508392320" w:history="1">
+        <w:r>
+          <w:rPr>
+            <w:rStyle w:val="Hyperlink"/>
+            <w:noProof/>
+          </w:rPr>
+          <w:t>4.1.1.1</w:t>
+        </w:r>
+        <w:r>
+          <w:rPr>
+            <w:rFonts w:asciiTheme="minorHAnsi" w:eastAsiaTheme="minorEastAsia" w:hAnsiTheme="minorHAnsi" w:cstheme="minorBidi"/>
+            <w:noProof/>
+            <w:sz w:val="22"/>
+            <w:szCs w:val="22"/>
+          </w:rPr>
+          <w:tab/>
+        </w:r>
+        <w:r>
+          <w:rPr>
+            <w:rStyle w:val="Hyperlink"/>
+            <w:noProof/>
+          </w:rPr>
+          <w:t>Kop 4</w:t>
+        </w:r>
+        <w:r>
+          <w:rPr>
+            <w:noProof/>
+            <w:webHidden/>
+          </w:rPr>
+          <w:tab/>
+        </w:r>
+        <w:r>
+          <w:rPr>
+            <w:noProof/>
+            <w:webHidden/>
+          </w:rPr>
+          <w:fldChar w:fldCharType="begin"/>
+        </w:r>
+        <w:r>
+          <w:rPr>
+            <w:noProof/>
+            <w:webHidden/>
+          </w:rPr>
+          <w:instrText xml:space="preserve"> PAGEREF _Toc508392320 \h </w:instrText>
+        </w:r>
+        <w:r>
+          <w:rPr>
+            <w:noProof/>
+            <w:webHidden/>
+          </w:rPr>
+        </w:r>
+        <w:r>
+          <w:rPr>
+            <w:noProof/>
+            <w:webHidden/>
+          </w:rPr>
+          <w:fldChar w:fldCharType="separate"/>
+        </w:r>
+        <w:r>
+          <w:rPr>
+            <w:noProof/>
+            <w:webHidden/>
+          </w:rPr>
+          <w:t>8</w:t>
+        </w:r>
+        <w:r>
+          <w:rPr>
+            <w:noProof/>
+            <w:webHidden/>
+          </w:rPr>
+          <w:fldChar w:fldCharType="end"/>
+        </w:r>
+      </w:hyperlink>
+    </w:p>
+    <w:p>
+      <w:pPr>
+        <w:pStyle w:val="Inhopg1"/>
+        <w:rPr>
+          <w:rFonts w:asciiTheme="minorHAnsi" w:eastAsiaTheme="minorEastAsia" w:hAnsiTheme="minorHAnsi" w:cstheme="minorBidi"/>
+          <w:b w:val="0"/>
+          <w:caps w:val="0"/>
+          <w:noProof/>
+          <w:sz w:val="22"/>
+          <w:szCs w:val="22"/>
+        </w:rPr>
+      </w:pPr>
+      <w:hyperlink w:anchor="_Toc508392321" w:history="1">
+        <w:r>
+          <w:rPr>
+            <w:rStyle w:val="Hyperlink"/>
+            <w:noProof/>
+          </w:rPr>
+          <w:t>besluit….</w:t>
+        </w:r>
+        <w:r>
+          <w:rPr>
+            <w:noProof/>
+            <w:webHidden/>
+          </w:rPr>
+          <w:tab/>
+        </w:r>
+        <w:r>
+          <w:rPr>
+            <w:noProof/>
+            <w:webHidden/>
+          </w:rPr>
+          <w:fldChar w:fldCharType="begin"/>
+        </w:r>
+        <w:r>
+          <w:rPr>
+            <w:noProof/>
+            <w:webHidden/>
+          </w:rPr>
+          <w:instrText xml:space="preserve"> PAGEREF _Toc508392321 \h </w:instrText>
+        </w:r>
+        <w:r>
+          <w:rPr>
+            <w:noProof/>
+            <w:webHidden/>
+          </w:rPr>
+        </w:r>
+        <w:r>
+          <w:rPr>
+            <w:noProof/>
+            <w:webHidden/>
+          </w:rPr>
+          <w:fldChar w:fldCharType="separate"/>
+        </w:r>
+        <w:r>
+          <w:rPr>
+            <w:noProof/>
+            <w:webHidden/>
+          </w:rPr>
+          <w:t>9</w:t>
+        </w:r>
+        <w:r>
+          <w:rPr>
+            <w:noProof/>
+            <w:webHidden/>
+          </w:rPr>
+          <w:fldChar w:fldCharType="end"/>
+        </w:r>
+      </w:hyperlink>
+    </w:p>
+    <w:p>
       <w:r>
         <w:fldChar w:fldCharType="end"/>
       </w:r>
@@ -1301,9 +2243,9 @@
     </w:p>
     <w:p>
       <w:pPr>
-        <w:pStyle w:val="Heading1"/>
-      </w:pPr>
-      <w:bookmarkStart w:id="1" w:name="_Toc509304089"/>
+        <w:pStyle w:val="Kop1"/>
+      </w:pPr>
+      <w:bookmarkStart w:id="1" w:name="_Toc508392300"/>
       <w:r>
         <w:lastRenderedPageBreak/>
         <w:t>Eisenanalyse</w:t>
@@ -1312,9 +2254,9 @@
     </w:p>
     <w:p>
       <w:pPr>
-        <w:pStyle w:val="Heading2"/>
-      </w:pPr>
-      <w:bookmarkStart w:id="2" w:name="_Toc509304090"/>
+        <w:pStyle w:val="Kop2"/>
+      </w:pPr>
+      <w:bookmarkStart w:id="2" w:name="_Toc508392301"/>
       <w:r>
         <w:t>Functionele eisen</w:t>
       </w:r>
@@ -1322,9 +2264,9 @@
     </w:p>
     <w:p>
       <w:pPr>
-        <w:pStyle w:val="Heading3"/>
-      </w:pPr>
-      <w:bookmarkStart w:id="3" w:name="_Toc509304091"/>
+        <w:pStyle w:val="Kop3"/>
+      </w:pPr>
+      <w:bookmarkStart w:id="3" w:name="_Toc508392302"/>
       <w:r>
         <w:t>Overzicht</w:t>
       </w:r>
@@ -1387,9 +2329,9 @@
     </w:p>
     <w:p>
       <w:pPr>
-        <w:pStyle w:val="Heading3"/>
-      </w:pPr>
-      <w:bookmarkStart w:id="4" w:name="_Toc509304092"/>
+        <w:pStyle w:val="Kop3"/>
+      </w:pPr>
+      <w:bookmarkStart w:id="4" w:name="_Toc508392303"/>
       <w:r>
         <w:t>Beschrijvingen van de functionaliteiten</w:t>
       </w:r>
@@ -1397,9 +2339,9 @@
     </w:p>
     <w:p>
       <w:pPr>
-        <w:pStyle w:val="Heading4"/>
-      </w:pPr>
-      <w:bookmarkStart w:id="5" w:name="_Toc509304093"/>
+        <w:pStyle w:val="Kop4"/>
+      </w:pPr>
+      <w:bookmarkStart w:id="5" w:name="_Toc508392304"/>
       <w:r>
         <w:t>Vraag toevoegen</w:t>
       </w:r>
@@ -1449,22 +2391,14 @@
     </w:p>
     <w:p>
       <w:r>
-        <w:t>[</w:t>
-      </w:r>
-      <w:proofErr w:type="gramStart"/>
-      <w:r>
-        <w:t>a</w:t>
-      </w:r>
-      <w:proofErr w:type="gramEnd"/>
-      <w:r>
-        <w:t>] Wanneer de gebruiker op “annuleren” drukt, zal de vraag niet worden opgeslagen maar het venster alsnog worden afgesloten.</w:t>
-      </w:r>
-    </w:p>
-    <w:p>
-      <w:pPr>
-        <w:pStyle w:val="Heading4"/>
-      </w:pPr>
-      <w:bookmarkStart w:id="6" w:name="_Toc509304094"/>
+        <w:t>[a] Wanneer de gebruiker op “annuleren” drukt, zal de vraag niet worden opgeslagen maar het venster alsnog worden afgesloten.</w:t>
+      </w:r>
+    </w:p>
+    <w:p>
+      <w:pPr>
+        <w:pStyle w:val="Kop4"/>
+      </w:pPr>
+      <w:bookmarkStart w:id="6" w:name="_Toc508392305"/>
       <w:r>
         <w:t>Vragen bekijken</w:t>
       </w:r>
@@ -1507,15 +2441,7 @@
         <w:t>: Wanneer de gebruiker op de knop “vragen bekijken” drukt, zal het systeem een lijst van alle vragen tonen. De gebruiker kan via een zoekbalk, zijn resultaten beperken. Het systeem zal dan alleen de vragen tonen die voldoen aan de zoekopdracht</w:t>
       </w:r>
       <w:r>
-        <w:t>[a]. Via een knop naast de vraag, kan de gebruiker die vraag aanpassen. Het systeem zal dan een nieuw bericht tonen met de huidige waardes. Wanneer de gebruiker op “opslaan” drukt, zal het systeem het venster sluiten. [</w:t>
-      </w:r>
-      <w:proofErr w:type="gramStart"/>
-      <w:r>
-        <w:t>b</w:t>
-      </w:r>
-      <w:proofErr w:type="gramEnd"/>
-      <w:r>
-        <w:t>]</w:t>
+        <w:t>[a]. Via een knop naast de vraag, kan de gebruiker die vraag aanpassen. Het systeem zal dan een nieuw bericht tonen met de huidige waardes. Wanneer de gebruiker op “opslaan” drukt, zal het systeem het venster sluiten. [b]</w:t>
       </w:r>
     </w:p>
     <w:p>
@@ -1532,35 +2458,19 @@
     <w:p>
       <w:r>
         <w:lastRenderedPageBreak/>
-        <w:t>[</w:t>
-      </w:r>
-      <w:proofErr w:type="gramStart"/>
-      <w:r>
-        <w:t>a</w:t>
-      </w:r>
-      <w:proofErr w:type="gramEnd"/>
-      <w:r>
-        <w:t>] Wanneer de zoekopdracht geen vragen oplevert, zal het systeem een aangepast bericht tonen i.p.v. vragen.</w:t>
-      </w:r>
-    </w:p>
-    <w:p>
-      <w:r>
-        <w:t>[</w:t>
-      </w:r>
-      <w:proofErr w:type="gramStart"/>
-      <w:r>
-        <w:t>b</w:t>
-      </w:r>
-      <w:proofErr w:type="gramEnd"/>
-      <w:r>
-        <w:t>] Wanneer de gebruiker op “opslaan” drukt, zal het systeem de aanpassingen niet opslaan en het venster opnieuw sluiten.</w:t>
-      </w:r>
-    </w:p>
-    <w:p>
-      <w:pPr>
-        <w:pStyle w:val="Heading4"/>
-      </w:pPr>
-      <w:bookmarkStart w:id="7" w:name="_Toc509304095"/>
+        <w:t>[a] Wanneer de zoekopdracht geen vragen oplevert, zal het systeem een aangepast bericht tonen i.p.v. vragen.</w:t>
+      </w:r>
+    </w:p>
+    <w:p>
+      <w:r>
+        <w:t>[b] Wanneer de gebruiker op “opslaan” drukt, zal het systeem de aanpassingen niet opslaan en het venster opnieuw sluiten.</w:t>
+      </w:r>
+    </w:p>
+    <w:p>
+      <w:pPr>
+        <w:pStyle w:val="Kop4"/>
+      </w:pPr>
+      <w:bookmarkStart w:id="7" w:name="_Toc508392306"/>
       <w:r>
         <w:t>Quiz maken</w:t>
       </w:r>
@@ -1594,15 +2504,7 @@
         <w:t xml:space="preserve"> verloop: Wanneer de gebruiker op “Quiz maken” drukt, krijgt hij een aantal opties om tussen te kiezen. Nadat hij heeft bepaald heeft wat voor quiz hij wilt maken, </w:t>
       </w:r>
       <w:r>
-        <w:t xml:space="preserve">drukt hij op “start quiz”[a]. Het systeem zal nu </w:t>
-      </w:r>
-      <w:proofErr w:type="gramStart"/>
-      <w:r>
-        <w:t>meerkeuze vragen</w:t>
-      </w:r>
-      <w:proofErr w:type="gramEnd"/>
-      <w:r>
-        <w:t xml:space="preserve"> beginnen te stellen. Elke keer als hij op een antwoord klikt, zal het systeem de volgende vraag stellen. Dit doet het systeem een bepaald aantal keer[b]. Wanneer alle vragen zijn beantwoord, toont het systeem de score aan de gebruiker.</w:t>
+        <w:t>drukt hij op “start quiz”[a]. Het systeem zal nu meerkeuze vragen beginnen te stellen. Elke keer als hij op een antwoord klikt, zal het systeem de volgende vraag stellen. Dit doet het systeem een bepaald aantal keer[b]. Wanneer alle vragen zijn beantwoord, toont het systeem de score aan de gebruiker.</w:t>
       </w:r>
     </w:p>
     <w:p>
@@ -1618,15 +2520,7 @@
     </w:p>
     <w:p>
       <w:r>
-        <w:t>[</w:t>
-      </w:r>
-      <w:proofErr w:type="gramStart"/>
-      <w:r>
-        <w:t>a</w:t>
-      </w:r>
-      <w:proofErr w:type="gramEnd"/>
-      <w:r>
-        <w:t xml:space="preserve">] De gebruiker kan via een </w:t>
+        <w:t xml:space="preserve">[a] De gebruiker kan via een </w:t>
       </w:r>
       <w:proofErr w:type="spellStart"/>
       <w:r>
@@ -1655,39 +2549,18 @@
     </w:p>
     <w:p>
       <w:r>
-        <w:t>[</w:t>
-      </w:r>
-      <w:proofErr w:type="gramStart"/>
-      <w:r>
-        <w:t>b</w:t>
-      </w:r>
-      <w:proofErr w:type="gramEnd"/>
-      <w:r>
-        <w:t>] De gebruiker drukt op “stoppen” voordat alle vragen zijn beantwoord. Het systeem vraag</w:t>
-      </w:r>
-      <w:bookmarkStart w:id="8" w:name="_GoBack"/>
+        <w:t>[b] De gebruiker drukt op “stoppen” voordat alle vragen zijn beantwoord. Het systeem vraagt bevestiging. Wanneer de gebruiker dit bevestigd toont het systeem de score van de gebruiker.</w:t>
+      </w:r>
+    </w:p>
+    <w:p>
+      <w:pPr>
+        <w:pStyle w:val="Kop4"/>
+      </w:pPr>
+      <w:bookmarkStart w:id="8" w:name="_Toc508392307"/>
+      <w:r>
+        <w:t>Statistieken bekijken</w:t>
+      </w:r>
       <w:bookmarkEnd w:id="8"/>
-      <w:r>
-        <w:t xml:space="preserve">t bevestiging. Wanneer de gebruiker dit </w:t>
-      </w:r>
-      <w:proofErr w:type="gramStart"/>
-      <w:r>
-        <w:t>bevestigd</w:t>
-      </w:r>
-      <w:proofErr w:type="gramEnd"/>
-      <w:r>
-        <w:t xml:space="preserve"> toont het systeem de score van de gebruiker.</w:t>
-      </w:r>
-    </w:p>
-    <w:p>
-      <w:pPr>
-        <w:pStyle w:val="Heading4"/>
-      </w:pPr>
-      <w:bookmarkStart w:id="9" w:name="_Toc509304096"/>
-      <w:r>
-        <w:t>Statistieken bekijken</w:t>
-      </w:r>
-      <w:bookmarkEnd w:id="9"/>
     </w:p>
     <w:p>
       <w:r>
@@ -1722,13 +2595,13 @@
     </w:p>
     <w:p>
       <w:pPr>
-        <w:pStyle w:val="Heading4"/>
-      </w:pPr>
-      <w:bookmarkStart w:id="10" w:name="_Toc509304097"/>
+        <w:pStyle w:val="Kop4"/>
+      </w:pPr>
+      <w:bookmarkStart w:id="9" w:name="_Toc508392308"/>
       <w:r>
         <w:t>Instellingen aanpassen</w:t>
       </w:r>
-      <w:bookmarkEnd w:id="10"/>
+      <w:bookmarkEnd w:id="9"/>
     </w:p>
     <w:p>
       <w:r>
@@ -1777,28 +2650,18 @@
     </w:p>
     <w:p>
       <w:r>
-        <w:t>[</w:t>
-      </w:r>
-      <w:proofErr w:type="gramStart"/>
-      <w:r>
-        <w:t>a</w:t>
-      </w:r>
-      <w:proofErr w:type="gramEnd"/>
-      <w:r>
-        <w:t>] Wanneer de gebruiker op een andere knop drukt, zal het systeem de instellingen niet opslaan en die pagina openen.</w:t>
+        <w:t>[a] Wanneer de gebruiker op een andere knop drukt, zal het systeem de instellingen niet opslaan en die pagina openen.</w:t>
       </w:r>
     </w:p>
     <w:p/>
     <w:p>
       <w:pPr>
-        <w:pStyle w:val="Heading1"/>
-      </w:pPr>
-      <w:bookmarkStart w:id="11" w:name="_Toc509304098"/>
+        <w:pStyle w:val="Kop1"/>
+      </w:pPr>
       <w:r>
         <w:lastRenderedPageBreak/>
         <w:t>Datamodel</w:t>
       </w:r>
-      <w:bookmarkEnd w:id="11"/>
     </w:p>
     <w:p/>
     <w:p>
@@ -1862,6 +2725,8 @@
           <w:tab w:val="left" w:pos="6930"/>
         </w:tabs>
       </w:pPr>
+      <w:bookmarkStart w:id="10" w:name="_GoBack"/>
+      <w:bookmarkEnd w:id="10"/>
     </w:p>
     <w:sectPr>
       <w:headerReference w:type="default" r:id="rId15"/>
@@ -1898,7 +2763,7 @@
 <w:ftr xmlns:wpc="http://schemas.microsoft.com/office/word/2010/wordprocessingCanvas" xmlns:cx="http://schemas.microsoft.com/office/drawing/2014/chartex" xmlns:cx1="http://schemas.microsoft.com/office/drawing/2015/9/8/chartex" xmlns:cx2="http://schemas.microsoft.com/office/drawing/2015/10/21/chartex" xmlns:cx3="http://schemas.microsoft.com/office/drawing/2016/5/9/chartex" xmlns:cx4="http://schemas.microsoft.com/office/drawing/2016/5/10/chartex" xmlns:cx5="http://schemas.microsoft.com/office/drawing/2016/5/11/chartex" xmlns:cx6="http://schemas.microsoft.com/office/drawing/2016/5/12/chartex" xmlns:cx7="http://schemas.microsoft.com/office/drawing/2016/5/13/chartex" xmlns:cx8="http://schemas.microsoft.com/office/drawing/2016/5/14/chartex" xmlns:mc="http://schemas.openxmlformats.org/markup-compatibility/2006" xmlns:aink="http://schemas.microsoft.com/office/drawing/2016/ink" xmlns:am3d="http://schemas.microsoft.com/office/drawing/2017/model3d" xmlns:o="urn:schemas-microsoft-com:office:office" xmlns:r="http://schemas.openxmlformats.org/officeDocument/2006/relationships" xmlns:m="http://schemas.openxmlformats.org/officeDocument/2006/math" xmlns:v="urn:schemas-microsoft-com:vml" xmlns:wp14="http://schemas.microsoft.com/office/word/2010/wordprocessingDrawing" xmlns:wp="http://schemas.openxmlformats.org/drawingml/2006/wordprocessingDrawing" xmlns:w10="urn:schemas-microsoft-com:office:word" xmlns:w="http://schemas.openxmlformats.org/wordprocessingml/2006/main" xmlns:w14="http://schemas.microsoft.com/office/word/2010/wordml" xmlns:w15="http://schemas.microsoft.com/office/word/2012/wordml" xmlns:w16cid="http://schemas.microsoft.com/office/word/2016/wordml/cid" xmlns:w16se="http://schemas.microsoft.com/office/word/2015/wordml/symex" xmlns:wpg="http://schemas.microsoft.com/office/word/2010/wordprocessingGroup" xmlns:wpi="http://schemas.microsoft.com/office/word/2010/wordprocessingInk" xmlns:wne="http://schemas.microsoft.com/office/word/2006/wordml" xmlns:wps="http://schemas.microsoft.com/office/word/2010/wordprocessingShape" mc:Ignorable="w14 w15 w16se w16cid wp14">
   <w:p>
     <w:pPr>
-      <w:pStyle w:val="Footer"/>
+      <w:pStyle w:val="Voettekst"/>
       <w:pBdr>
         <w:top w:val="none" w:sz="0" w:space="0" w:color="auto"/>
       </w:pBdr>
@@ -1919,7 +2784,7 @@
 <w:ftr xmlns:wpc="http://schemas.microsoft.com/office/word/2010/wordprocessingCanvas" xmlns:cx="http://schemas.microsoft.com/office/drawing/2014/chartex" xmlns:cx1="http://schemas.microsoft.com/office/drawing/2015/9/8/chartex" xmlns:cx2="http://schemas.microsoft.com/office/drawing/2015/10/21/chartex" xmlns:cx3="http://schemas.microsoft.com/office/drawing/2016/5/9/chartex" xmlns:cx4="http://schemas.microsoft.com/office/drawing/2016/5/10/chartex" xmlns:cx5="http://schemas.microsoft.com/office/drawing/2016/5/11/chartex" xmlns:cx6="http://schemas.microsoft.com/office/drawing/2016/5/12/chartex" xmlns:cx7="http://schemas.microsoft.com/office/drawing/2016/5/13/chartex" xmlns:cx8="http://schemas.microsoft.com/office/drawing/2016/5/14/chartex" xmlns:mc="http://schemas.openxmlformats.org/markup-compatibility/2006" xmlns:aink="http://schemas.microsoft.com/office/drawing/2016/ink" xmlns:am3d="http://schemas.microsoft.com/office/drawing/2017/model3d" xmlns:o="urn:schemas-microsoft-com:office:office" xmlns:r="http://schemas.openxmlformats.org/officeDocument/2006/relationships" xmlns:m="http://schemas.openxmlformats.org/officeDocument/2006/math" xmlns:v="urn:schemas-microsoft-com:vml" xmlns:wp14="http://schemas.microsoft.com/office/word/2010/wordprocessingDrawing" xmlns:wp="http://schemas.openxmlformats.org/drawingml/2006/wordprocessingDrawing" xmlns:w10="urn:schemas-microsoft-com:office:word" xmlns:w="http://schemas.openxmlformats.org/wordprocessingml/2006/main" xmlns:w14="http://schemas.microsoft.com/office/word/2010/wordml" xmlns:w15="http://schemas.microsoft.com/office/word/2012/wordml" xmlns:w16cid="http://schemas.microsoft.com/office/word/2016/wordml/cid" xmlns:w16se="http://schemas.microsoft.com/office/word/2015/wordml/symex" xmlns:wpg="http://schemas.microsoft.com/office/word/2010/wordprocessingGroup" xmlns:wpi="http://schemas.microsoft.com/office/word/2010/wordprocessingInk" xmlns:wne="http://schemas.microsoft.com/office/word/2006/wordml" xmlns:wps="http://schemas.microsoft.com/office/word/2010/wordprocessingShape" mc:Ignorable="w14 w15 w16se w16cid wp14">
   <w:p>
     <w:pPr>
-      <w:pStyle w:val="Footer"/>
+      <w:pStyle w:val="Voettekst"/>
       <w:pBdr>
         <w:top w:val="none" w:sz="0" w:space="0" w:color="auto"/>
       </w:pBdr>
@@ -1951,35 +2816,35 @@
 <w:hdr xmlns:wpc="http://schemas.microsoft.com/office/word/2010/wordprocessingCanvas" xmlns:cx="http://schemas.microsoft.com/office/drawing/2014/chartex" xmlns:cx1="http://schemas.microsoft.com/office/drawing/2015/9/8/chartex" xmlns:cx2="http://schemas.microsoft.com/office/drawing/2015/10/21/chartex" xmlns:cx3="http://schemas.microsoft.com/office/drawing/2016/5/9/chartex" xmlns:cx4="http://schemas.microsoft.com/office/drawing/2016/5/10/chartex" xmlns:cx5="http://schemas.microsoft.com/office/drawing/2016/5/11/chartex" xmlns:cx6="http://schemas.microsoft.com/office/drawing/2016/5/12/chartex" xmlns:cx7="http://schemas.microsoft.com/office/drawing/2016/5/13/chartex" xmlns:cx8="http://schemas.microsoft.com/office/drawing/2016/5/14/chartex" xmlns:mc="http://schemas.openxmlformats.org/markup-compatibility/2006" xmlns:aink="http://schemas.microsoft.com/office/drawing/2016/ink" xmlns:am3d="http://schemas.microsoft.com/office/drawing/2017/model3d" xmlns:o="urn:schemas-microsoft-com:office:office" xmlns:r="http://schemas.openxmlformats.org/officeDocument/2006/relationships" xmlns:m="http://schemas.openxmlformats.org/officeDocument/2006/math" xmlns:v="urn:schemas-microsoft-com:vml" xmlns:wp14="http://schemas.microsoft.com/office/word/2010/wordprocessingDrawing" xmlns:wp="http://schemas.openxmlformats.org/drawingml/2006/wordprocessingDrawing" xmlns:w10="urn:schemas-microsoft-com:office:word" xmlns:w="http://schemas.openxmlformats.org/wordprocessingml/2006/main" xmlns:w14="http://schemas.microsoft.com/office/word/2010/wordml" xmlns:w15="http://schemas.microsoft.com/office/word/2012/wordml" xmlns:w16cid="http://schemas.microsoft.com/office/word/2016/wordml/cid" xmlns:w16se="http://schemas.microsoft.com/office/word/2015/wordml/symex" xmlns:wpg="http://schemas.microsoft.com/office/word/2010/wordprocessingGroup" xmlns:wpi="http://schemas.microsoft.com/office/word/2010/wordprocessingInk" xmlns:wne="http://schemas.microsoft.com/office/word/2006/wordml" xmlns:wps="http://schemas.microsoft.com/office/word/2010/wordprocessingShape" mc:Ignorable="w14 w15 w16se w16cid wp14">
   <w:p>
     <w:pPr>
-      <w:pStyle w:val="Header"/>
+      <w:pStyle w:val="Koptekst"/>
       <w:rPr>
         <w:b w:val="0"/>
       </w:rPr>
     </w:pPr>
     <w:r>
       <w:rPr>
-        <w:rStyle w:val="PageNumber"/>
+        <w:rStyle w:val="Paginanummer"/>
         <w:b/>
       </w:rPr>
       <w:fldChar w:fldCharType="begin"/>
     </w:r>
     <w:r>
       <w:rPr>
-        <w:rStyle w:val="PageNumber"/>
+        <w:rStyle w:val="Paginanummer"/>
         <w:b/>
       </w:rPr>
       <w:instrText xml:space="preserve"> PAGE </w:instrText>
     </w:r>
     <w:r>
       <w:rPr>
-        <w:rStyle w:val="PageNumber"/>
+        <w:rStyle w:val="Paginanummer"/>
         <w:b/>
       </w:rPr>
       <w:fldChar w:fldCharType="separate"/>
     </w:r>
     <w:r>
       <w:rPr>
-        <w:rStyle w:val="PageNumber"/>
+        <w:rStyle w:val="Paginanummer"/>
         <w:b/>
         <w:noProof/>
       </w:rPr>
@@ -1987,38 +2852,38 @@
     </w:r>
     <w:r>
       <w:rPr>
-        <w:rStyle w:val="PageNumber"/>
+        <w:rStyle w:val="Paginanummer"/>
         <w:b/>
       </w:rPr>
       <w:fldChar w:fldCharType="end"/>
     </w:r>
     <w:r>
       <w:rPr>
-        <w:rStyle w:val="PageNumber"/>
+        <w:rStyle w:val="Paginanummer"/>
       </w:rPr>
       <w:t xml:space="preserve"> </w:t>
     </w:r>
     <w:r>
       <w:rPr>
-        <w:rStyle w:val="PageNumber"/>
+        <w:rStyle w:val="Paginanummer"/>
       </w:rPr>
       <w:sym w:font="Symbol" w:char="F0A8"/>
     </w:r>
     <w:r>
       <w:rPr>
-        <w:rStyle w:val="PageNumber"/>
+        <w:rStyle w:val="Paginanummer"/>
       </w:rPr>
       <w:tab/>
     </w:r>
     <w:r>
       <w:rPr>
-        <w:rStyle w:val="PageNumber"/>
+        <w:rStyle w:val="Paginanummer"/>
       </w:rPr>
       <w:tab/>
     </w:r>
     <w:r>
       <w:rPr>
-        <w:rStyle w:val="PageNumber"/>
+        <w:rStyle w:val="Paginanummer"/>
         <w:b/>
       </w:rPr>
       <w:t>Eindwerksjabloon</w:t>
@@ -2031,7 +2896,7 @@
 <w:hdr xmlns:wpc="http://schemas.microsoft.com/office/word/2010/wordprocessingCanvas" xmlns:cx="http://schemas.microsoft.com/office/drawing/2014/chartex" xmlns:cx1="http://schemas.microsoft.com/office/drawing/2015/9/8/chartex" xmlns:cx2="http://schemas.microsoft.com/office/drawing/2015/10/21/chartex" xmlns:cx3="http://schemas.microsoft.com/office/drawing/2016/5/9/chartex" xmlns:cx4="http://schemas.microsoft.com/office/drawing/2016/5/10/chartex" xmlns:cx5="http://schemas.microsoft.com/office/drawing/2016/5/11/chartex" xmlns:cx6="http://schemas.microsoft.com/office/drawing/2016/5/12/chartex" xmlns:cx7="http://schemas.microsoft.com/office/drawing/2016/5/13/chartex" xmlns:cx8="http://schemas.microsoft.com/office/drawing/2016/5/14/chartex" xmlns:mc="http://schemas.openxmlformats.org/markup-compatibility/2006" xmlns:aink="http://schemas.microsoft.com/office/drawing/2016/ink" xmlns:am3d="http://schemas.microsoft.com/office/drawing/2017/model3d" xmlns:o="urn:schemas-microsoft-com:office:office" xmlns:r="http://schemas.openxmlformats.org/officeDocument/2006/relationships" xmlns:m="http://schemas.openxmlformats.org/officeDocument/2006/math" xmlns:v="urn:schemas-microsoft-com:vml" xmlns:wp14="http://schemas.microsoft.com/office/word/2010/wordprocessingDrawing" xmlns:wp="http://schemas.openxmlformats.org/drawingml/2006/wordprocessingDrawing" xmlns:w10="urn:schemas-microsoft-com:office:word" xmlns:w="http://schemas.openxmlformats.org/wordprocessingml/2006/main" xmlns:w14="http://schemas.microsoft.com/office/word/2010/wordml" xmlns:w15="http://schemas.microsoft.com/office/word/2012/wordml" xmlns:w16cid="http://schemas.microsoft.com/office/word/2016/wordml/cid" xmlns:w16se="http://schemas.microsoft.com/office/word/2015/wordml/symex" xmlns:wpg="http://schemas.microsoft.com/office/word/2010/wordprocessingGroup" xmlns:wpi="http://schemas.microsoft.com/office/word/2010/wordprocessingInk" xmlns:wne="http://schemas.microsoft.com/office/word/2006/wordml" xmlns:wps="http://schemas.microsoft.com/office/word/2010/wordprocessingShape" mc:Ignorable="w14 w15 w16se w16cid wp14">
   <w:p>
     <w:pPr>
-      <w:pStyle w:val="Header"/>
+      <w:pStyle w:val="Koptekst"/>
       <w:pBdr>
         <w:bottom w:val="none" w:sz="0" w:space="0" w:color="auto"/>
       </w:pBdr>
@@ -2044,7 +2909,7 @@
 <w:hdr xmlns:wpc="http://schemas.microsoft.com/office/word/2010/wordprocessingCanvas" xmlns:cx="http://schemas.microsoft.com/office/drawing/2014/chartex" xmlns:cx1="http://schemas.microsoft.com/office/drawing/2015/9/8/chartex" xmlns:cx2="http://schemas.microsoft.com/office/drawing/2015/10/21/chartex" xmlns:cx3="http://schemas.microsoft.com/office/drawing/2016/5/9/chartex" xmlns:cx4="http://schemas.microsoft.com/office/drawing/2016/5/10/chartex" xmlns:cx5="http://schemas.microsoft.com/office/drawing/2016/5/11/chartex" xmlns:cx6="http://schemas.microsoft.com/office/drawing/2016/5/12/chartex" xmlns:cx7="http://schemas.microsoft.com/office/drawing/2016/5/13/chartex" xmlns:cx8="http://schemas.microsoft.com/office/drawing/2016/5/14/chartex" xmlns:mc="http://schemas.openxmlformats.org/markup-compatibility/2006" xmlns:aink="http://schemas.microsoft.com/office/drawing/2016/ink" xmlns:am3d="http://schemas.microsoft.com/office/drawing/2017/model3d" xmlns:o="urn:schemas-microsoft-com:office:office" xmlns:r="http://schemas.openxmlformats.org/officeDocument/2006/relationships" xmlns:m="http://schemas.openxmlformats.org/officeDocument/2006/math" xmlns:v="urn:schemas-microsoft-com:vml" xmlns:wp14="http://schemas.microsoft.com/office/word/2010/wordprocessingDrawing" xmlns:wp="http://schemas.openxmlformats.org/drawingml/2006/wordprocessingDrawing" xmlns:w10="urn:schemas-microsoft-com:office:word" xmlns:w="http://schemas.openxmlformats.org/wordprocessingml/2006/main" xmlns:w14="http://schemas.microsoft.com/office/word/2010/wordml" xmlns:w15="http://schemas.microsoft.com/office/word/2012/wordml" xmlns:w16cid="http://schemas.microsoft.com/office/word/2016/wordml/cid" xmlns:w16se="http://schemas.microsoft.com/office/word/2015/wordml/symex" xmlns:wpg="http://schemas.microsoft.com/office/word/2010/wordprocessingGroup" xmlns:wpi="http://schemas.microsoft.com/office/word/2010/wordprocessingInk" xmlns:wne="http://schemas.microsoft.com/office/word/2006/wordml" xmlns:wps="http://schemas.microsoft.com/office/word/2010/wordprocessingShape" mc:Ignorable="w14 w15 w16se w16cid wp14">
   <w:p>
     <w:pPr>
-      <w:pStyle w:val="Header"/>
+      <w:pStyle w:val="Koptekst"/>
       <w:pBdr>
         <w:bottom w:val="none" w:sz="0" w:space="0" w:color="auto"/>
       </w:pBdr>
@@ -2057,7 +2922,7 @@
 <w:hdr xmlns:wpc="http://schemas.microsoft.com/office/word/2010/wordprocessingCanvas" xmlns:cx="http://schemas.microsoft.com/office/drawing/2014/chartex" xmlns:cx1="http://schemas.microsoft.com/office/drawing/2015/9/8/chartex" xmlns:cx2="http://schemas.microsoft.com/office/drawing/2015/10/21/chartex" xmlns:cx3="http://schemas.microsoft.com/office/drawing/2016/5/9/chartex" xmlns:cx4="http://schemas.microsoft.com/office/drawing/2016/5/10/chartex" xmlns:cx5="http://schemas.microsoft.com/office/drawing/2016/5/11/chartex" xmlns:cx6="http://schemas.microsoft.com/office/drawing/2016/5/12/chartex" xmlns:cx7="http://schemas.microsoft.com/office/drawing/2016/5/13/chartex" xmlns:cx8="http://schemas.microsoft.com/office/drawing/2016/5/14/chartex" xmlns:mc="http://schemas.openxmlformats.org/markup-compatibility/2006" xmlns:aink="http://schemas.microsoft.com/office/drawing/2016/ink" xmlns:am3d="http://schemas.microsoft.com/office/drawing/2017/model3d" xmlns:o="urn:schemas-microsoft-com:office:office" xmlns:r="http://schemas.openxmlformats.org/officeDocument/2006/relationships" xmlns:m="http://schemas.openxmlformats.org/officeDocument/2006/math" xmlns:v="urn:schemas-microsoft-com:vml" xmlns:wp14="http://schemas.microsoft.com/office/word/2010/wordprocessingDrawing" xmlns:wp="http://schemas.openxmlformats.org/drawingml/2006/wordprocessingDrawing" xmlns:w10="urn:schemas-microsoft-com:office:word" xmlns:w="http://schemas.openxmlformats.org/wordprocessingml/2006/main" xmlns:w14="http://schemas.microsoft.com/office/word/2010/wordml" xmlns:w15="http://schemas.microsoft.com/office/word/2012/wordml" xmlns:w16cid="http://schemas.microsoft.com/office/word/2016/wordml/cid" xmlns:w16se="http://schemas.microsoft.com/office/word/2015/wordml/symex" xmlns:wpg="http://schemas.microsoft.com/office/word/2010/wordprocessingGroup" xmlns:wpi="http://schemas.microsoft.com/office/word/2010/wordprocessingInk" xmlns:wne="http://schemas.microsoft.com/office/word/2006/wordml" xmlns:wps="http://schemas.microsoft.com/office/word/2010/wordprocessingShape" mc:Ignorable="w14 w15 w16se w16cid wp14">
   <w:p>
     <w:pPr>
-      <w:pStyle w:val="Header"/>
+      <w:pStyle w:val="Koptekst"/>
       <w:pBdr>
         <w:bottom w:val="none" w:sz="0" w:space="0" w:color="auto"/>
       </w:pBdr>
@@ -3409,7 +4274,7 @@
     <w:lvl w:ilvl="0">
       <w:start w:val="1"/>
       <w:numFmt w:val="decimal"/>
-      <w:pStyle w:val="Heading1"/>
+      <w:pStyle w:val="Kop1"/>
       <w:lvlText w:val="%1"/>
       <w:lvlJc w:val="left"/>
       <w:pPr>
@@ -3425,7 +4290,7 @@
     <w:lvl w:ilvl="1">
       <w:start w:val="1"/>
       <w:numFmt w:val="decimal"/>
-      <w:pStyle w:val="Heading2"/>
+      <w:pStyle w:val="Kop2"/>
       <w:lvlText w:val="%1.%2"/>
       <w:lvlJc w:val="left"/>
       <w:pPr>
@@ -3441,7 +4306,7 @@
     <w:lvl w:ilvl="2">
       <w:start w:val="1"/>
       <w:numFmt w:val="decimal"/>
-      <w:pStyle w:val="Heading3"/>
+      <w:pStyle w:val="Kop3"/>
       <w:lvlText w:val="%1.%2.%3"/>
       <w:lvlJc w:val="left"/>
       <w:pPr>
@@ -3457,7 +4322,7 @@
     <w:lvl w:ilvl="3">
       <w:start w:val="1"/>
       <w:numFmt w:val="decimal"/>
-      <w:pStyle w:val="Heading4"/>
+      <w:pStyle w:val="Kop4"/>
       <w:lvlText w:val="%1.%2.%3.%4"/>
       <w:lvlJc w:val="left"/>
       <w:pPr>
@@ -4257,7 +5122,7 @@
     <w:lsdException w:name="Hashtag" w:semiHidden="1" w:uiPriority="99" w:unhideWhenUsed="1"/>
     <w:lsdException w:name="Unresolved Mention" w:semiHidden="1" w:uiPriority="99" w:unhideWhenUsed="1"/>
   </w:latentStyles>
-  <w:style w:type="paragraph" w:default="1" w:styleId="Normal">
+  <w:style w:type="paragraph" w:default="1" w:styleId="Standaard">
     <w:name w:val="Normal"/>
     <w:qFormat/>
     <w:rsid w:val="00953331"/>
@@ -4265,10 +5130,10 @@
       <w:spacing w:after="240"/>
     </w:pPr>
   </w:style>
-  <w:style w:type="paragraph" w:styleId="Heading1">
+  <w:style w:type="paragraph" w:styleId="Kop1">
     <w:name w:val="heading 1"/>
-    <w:basedOn w:val="Normal"/>
-    <w:next w:val="Normal"/>
+    <w:basedOn w:val="Standaard"/>
+    <w:next w:val="Standaard"/>
     <w:qFormat/>
     <w:rsid w:val="00953331"/>
     <w:pPr>
@@ -4286,10 +5151,10 @@
       <w:sz w:val="32"/>
     </w:rPr>
   </w:style>
-  <w:style w:type="paragraph" w:styleId="Heading2">
+  <w:style w:type="paragraph" w:styleId="Kop2">
     <w:name w:val="heading 2"/>
-    <w:basedOn w:val="Normal"/>
-    <w:next w:val="Normal"/>
+    <w:basedOn w:val="Standaard"/>
+    <w:next w:val="Standaard"/>
     <w:qFormat/>
     <w:rsid w:val="00953331"/>
     <w:pPr>
@@ -4309,10 +5174,10 @@
       <w:szCs w:val="28"/>
     </w:rPr>
   </w:style>
-  <w:style w:type="paragraph" w:styleId="Heading3">
+  <w:style w:type="paragraph" w:styleId="Kop3">
     <w:name w:val="heading 3"/>
-    <w:basedOn w:val="Normal"/>
-    <w:next w:val="Normal"/>
+    <w:basedOn w:val="Standaard"/>
+    <w:next w:val="Standaard"/>
     <w:qFormat/>
     <w:rsid w:val="00953331"/>
     <w:pPr>
@@ -4328,10 +5193,10 @@
       <w:b/>
     </w:rPr>
   </w:style>
-  <w:style w:type="paragraph" w:styleId="Heading4">
+  <w:style w:type="paragraph" w:styleId="Kop4">
     <w:name w:val="heading 4"/>
-    <w:basedOn w:val="Normal"/>
-    <w:next w:val="Normal"/>
+    <w:basedOn w:val="Standaard"/>
+    <w:next w:val="Standaard"/>
     <w:qFormat/>
     <w:rsid w:val="00953331"/>
     <w:pPr>
@@ -4344,10 +5209,10 @@
       <w:outlineLvl w:val="3"/>
     </w:pPr>
   </w:style>
-  <w:style w:type="paragraph" w:styleId="Heading5">
+  <w:style w:type="paragraph" w:styleId="Kop5">
     <w:name w:val="heading 5"/>
-    <w:basedOn w:val="Normal"/>
-    <w:next w:val="Normal"/>
+    <w:basedOn w:val="Standaard"/>
+    <w:next w:val="Standaard"/>
     <w:qFormat/>
     <w:rsid w:val="00953331"/>
     <w:pPr>
@@ -4355,10 +5220,10 @@
       <w:outlineLvl w:val="4"/>
     </w:pPr>
   </w:style>
-  <w:style w:type="paragraph" w:styleId="Heading6">
+  <w:style w:type="paragraph" w:styleId="Kop6">
     <w:name w:val="heading 6"/>
-    <w:basedOn w:val="Normal"/>
-    <w:next w:val="Normal"/>
+    <w:basedOn w:val="Standaard"/>
+    <w:next w:val="Standaard"/>
     <w:qFormat/>
     <w:rsid w:val="00953331"/>
     <w:pPr>
@@ -4369,10 +5234,10 @@
       <w:i/>
     </w:rPr>
   </w:style>
-  <w:style w:type="paragraph" w:styleId="Heading7">
+  <w:style w:type="paragraph" w:styleId="Kop7">
     <w:name w:val="heading 7"/>
-    <w:basedOn w:val="Normal"/>
-    <w:next w:val="Normal"/>
+    <w:basedOn w:val="Standaard"/>
+    <w:next w:val="Standaard"/>
     <w:qFormat/>
     <w:rsid w:val="00953331"/>
     <w:pPr>
@@ -4380,10 +5245,10 @@
       <w:outlineLvl w:val="6"/>
     </w:pPr>
   </w:style>
-  <w:style w:type="paragraph" w:styleId="Heading8">
+  <w:style w:type="paragraph" w:styleId="Kop8">
     <w:name w:val="heading 8"/>
-    <w:basedOn w:val="Normal"/>
-    <w:next w:val="Normal"/>
+    <w:basedOn w:val="Standaard"/>
+    <w:next w:val="Standaard"/>
     <w:qFormat/>
     <w:rsid w:val="00953331"/>
     <w:pPr>
@@ -4391,13 +5256,13 @@
       <w:outlineLvl w:val="7"/>
     </w:pPr>
   </w:style>
-  <w:style w:type="character" w:default="1" w:styleId="DefaultParagraphFont">
+  <w:style w:type="character" w:default="1" w:styleId="Standaardalinea-lettertype">
     <w:name w:val="Default Paragraph Font"/>
     <w:uiPriority w:val="1"/>
     <w:semiHidden/>
     <w:unhideWhenUsed/>
   </w:style>
-  <w:style w:type="table" w:default="1" w:styleId="TableNormal">
+  <w:style w:type="table" w:default="1" w:styleId="Standaardtabel">
     <w:name w:val="Normal Table"/>
     <w:uiPriority w:val="99"/>
     <w:semiHidden/>
@@ -4412,16 +5277,16 @@
       </w:tblCellMar>
     </w:tblPr>
   </w:style>
-  <w:style w:type="numbering" w:default="1" w:styleId="NoList">
+  <w:style w:type="numbering" w:default="1" w:styleId="Geenlijst">
     <w:name w:val="No List"/>
     <w:uiPriority w:val="99"/>
     <w:semiHidden/>
     <w:unhideWhenUsed/>
   </w:style>
-  <w:style w:type="paragraph" w:styleId="TOC7">
+  <w:style w:type="paragraph" w:styleId="Inhopg7">
     <w:name w:val="toc 7"/>
-    <w:basedOn w:val="Normal"/>
-    <w:next w:val="Normal"/>
+    <w:basedOn w:val="Standaard"/>
+    <w:next w:val="Standaard"/>
     <w:autoRedefine/>
     <w:semiHidden/>
     <w:rsid w:val="00953331"/>
@@ -4440,8 +5305,8 @@
   </w:style>
   <w:style w:type="paragraph" w:customStyle="1" w:styleId="Standaardcursief">
     <w:name w:val="Standaard cursief"/>
-    <w:basedOn w:val="Normal"/>
-    <w:next w:val="Normal"/>
+    <w:basedOn w:val="Standaard"/>
+    <w:next w:val="Standaard"/>
     <w:rsid w:val="00953331"/>
     <w:pPr>
       <w:spacing w:after="120"/>
@@ -4450,9 +5315,9 @@
       <w:i/>
     </w:rPr>
   </w:style>
-  <w:style w:type="paragraph" w:styleId="Header">
+  <w:style w:type="paragraph" w:styleId="Koptekst">
     <w:name w:val="header"/>
-    <w:basedOn w:val="Normal"/>
+    <w:basedOn w:val="Standaard"/>
     <w:rsid w:val="00953331"/>
     <w:pPr>
       <w:pBdr>
@@ -4469,10 +5334,10 @@
       <w:sz w:val="18"/>
     </w:rPr>
   </w:style>
-  <w:style w:type="paragraph" w:styleId="Date">
+  <w:style w:type="paragraph" w:styleId="Datum">
     <w:name w:val="Date"/>
-    <w:basedOn w:val="Normal"/>
-    <w:next w:val="Normal"/>
+    <w:basedOn w:val="Standaard"/>
+    <w:next w:val="Standaard"/>
     <w:rsid w:val="00953331"/>
     <w:rPr>
       <w:sz w:val="18"/>
@@ -4480,8 +5345,8 @@
   </w:style>
   <w:style w:type="paragraph" w:customStyle="1" w:styleId="Kopzondernummer">
     <w:name w:val="Kop zonder nummer"/>
-    <w:basedOn w:val="Normal"/>
-    <w:next w:val="Normal"/>
+    <w:basedOn w:val="Standaard"/>
+    <w:next w:val="Standaard"/>
     <w:autoRedefine/>
     <w:qFormat/>
     <w:rsid w:val="00953331"/>
@@ -4495,10 +5360,10 @@
       <w:sz w:val="32"/>
     </w:rPr>
   </w:style>
-  <w:style w:type="paragraph" w:styleId="TOC1">
+  <w:style w:type="paragraph" w:styleId="Inhopg1">
     <w:name w:val="toc 1"/>
-    <w:basedOn w:val="Normal"/>
-    <w:next w:val="Normal"/>
+    <w:basedOn w:val="Standaard"/>
+    <w:next w:val="Standaard"/>
     <w:autoRedefine/>
     <w:uiPriority w:val="39"/>
     <w:rsid w:val="00953331"/>
@@ -4516,10 +5381,10 @@
       <w:caps/>
     </w:rPr>
   </w:style>
-  <w:style w:type="paragraph" w:styleId="TOC2">
+  <w:style w:type="paragraph" w:styleId="Inhopg2">
     <w:name w:val="toc 2"/>
-    <w:basedOn w:val="Normal"/>
-    <w:next w:val="Normal"/>
+    <w:basedOn w:val="Standaard"/>
+    <w:next w:val="Standaard"/>
     <w:autoRedefine/>
     <w:uiPriority w:val="39"/>
     <w:rsid w:val="00953331"/>
@@ -4537,10 +5402,10 @@
       <w:noProof/>
     </w:rPr>
   </w:style>
-  <w:style w:type="paragraph" w:styleId="TOC3">
+  <w:style w:type="paragraph" w:styleId="Inhopg3">
     <w:name w:val="toc 3"/>
-    <w:basedOn w:val="Normal"/>
-    <w:next w:val="Normal"/>
+    <w:basedOn w:val="Standaard"/>
+    <w:next w:val="Standaard"/>
     <w:autoRedefine/>
     <w:uiPriority w:val="39"/>
     <w:rsid w:val="00953331"/>
@@ -4556,10 +5421,10 @@
       <w:noProof/>
     </w:rPr>
   </w:style>
-  <w:style w:type="paragraph" w:styleId="TOC4">
+  <w:style w:type="paragraph" w:styleId="Inhopg4">
     <w:name w:val="toc 4"/>
-    <w:basedOn w:val="Normal"/>
-    <w:next w:val="Normal"/>
+    <w:basedOn w:val="Standaard"/>
+    <w:next w:val="Standaard"/>
     <w:autoRedefine/>
     <w:uiPriority w:val="39"/>
     <w:rsid w:val="00953331"/>
@@ -4575,10 +5440,10 @@
       <w:sz w:val="16"/>
     </w:rPr>
   </w:style>
-  <w:style w:type="paragraph" w:styleId="TOC5">
+  <w:style w:type="paragraph" w:styleId="Inhopg5">
     <w:name w:val="toc 5"/>
-    <w:basedOn w:val="Normal"/>
-    <w:next w:val="Normal"/>
+    <w:basedOn w:val="Standaard"/>
+    <w:next w:val="Standaard"/>
     <w:autoRedefine/>
     <w:semiHidden/>
     <w:rsid w:val="00953331"/>
@@ -4593,10 +5458,10 @@
       <w:noProof/>
     </w:rPr>
   </w:style>
-  <w:style w:type="paragraph" w:styleId="TOC6">
+  <w:style w:type="paragraph" w:styleId="Inhopg6">
     <w:name w:val="toc 6"/>
-    <w:basedOn w:val="Normal"/>
-    <w:next w:val="Normal"/>
+    <w:basedOn w:val="Standaard"/>
+    <w:next w:val="Standaard"/>
     <w:autoRedefine/>
     <w:semiHidden/>
     <w:rsid w:val="00953331"/>
@@ -4613,7 +5478,7 @@
   </w:style>
   <w:style w:type="character" w:styleId="Hyperlink">
     <w:name w:val="Hyperlink"/>
-    <w:basedOn w:val="DefaultParagraphFont"/>
+    <w:basedOn w:val="Standaardalinea-lettertype"/>
     <w:uiPriority w:val="99"/>
     <w:rsid w:val="00953331"/>
     <w:rPr>
@@ -4623,9 +5488,9 @@
       <w:u w:val="single"/>
     </w:rPr>
   </w:style>
-  <w:style w:type="paragraph" w:styleId="Footer">
+  <w:style w:type="paragraph" w:styleId="Voettekst">
     <w:name w:val="footer"/>
-    <w:basedOn w:val="Normal"/>
+    <w:basedOn w:val="Standaard"/>
     <w:rsid w:val="00953331"/>
     <w:pPr>
       <w:pBdr>
@@ -4644,8 +5509,8 @@
   </w:style>
   <w:style w:type="paragraph" w:styleId="Index2">
     <w:name w:val="index 2"/>
-    <w:basedOn w:val="Normal"/>
-    <w:next w:val="Normal"/>
+    <w:basedOn w:val="Standaard"/>
+    <w:next w:val="Standaard"/>
     <w:autoRedefine/>
     <w:semiHidden/>
     <w:rsid w:val="00953331"/>
@@ -4657,9 +5522,9 @@
       <w:i/>
     </w:rPr>
   </w:style>
-  <w:style w:type="character" w:styleId="PageNumber">
+  <w:style w:type="character" w:styleId="Paginanummer">
     <w:name w:val="page number"/>
-    <w:basedOn w:val="DefaultParagraphFont"/>
+    <w:basedOn w:val="Standaardalinea-lettertype"/>
     <w:rsid w:val="00953331"/>
     <w:rPr>
       <w:rFonts w:ascii="Verdana" w:hAnsi="Verdana"/>
@@ -4667,9 +5532,9 @@
       <w:sz w:val="18"/>
     </w:rPr>
   </w:style>
-  <w:style w:type="character" w:styleId="FootnoteReference">
+  <w:style w:type="character" w:styleId="Voetnootmarkering">
     <w:name w:val="footnote reference"/>
-    <w:basedOn w:val="DefaultParagraphFont"/>
+    <w:basedOn w:val="Standaardalinea-lettertype"/>
     <w:semiHidden/>
     <w:rsid w:val="00953331"/>
     <w:rPr>
@@ -4678,19 +5543,19 @@
       <w:vertAlign w:val="superscript"/>
     </w:rPr>
   </w:style>
-  <w:style w:type="paragraph" w:styleId="FootnoteText">
+  <w:style w:type="paragraph" w:styleId="Voetnoottekst">
     <w:name w:val="footnote text"/>
-    <w:basedOn w:val="Normal"/>
+    <w:basedOn w:val="Standaard"/>
     <w:semiHidden/>
     <w:rsid w:val="00953331"/>
     <w:rPr>
       <w:sz w:val="22"/>
     </w:rPr>
   </w:style>
-  <w:style w:type="paragraph" w:styleId="Caption">
+  <w:style w:type="paragraph" w:styleId="Bijschrift">
     <w:name w:val="caption"/>
-    <w:basedOn w:val="Normal"/>
-    <w:next w:val="Normal"/>
+    <w:basedOn w:val="Standaard"/>
+    <w:next w:val="Standaard"/>
     <w:qFormat/>
     <w:rsid w:val="00953331"/>
     <w:pPr>
@@ -4707,15 +5572,15 @@
       <w:sz w:val="18"/>
     </w:rPr>
   </w:style>
-  <w:style w:type="paragraph" w:styleId="BodyText">
+  <w:style w:type="paragraph" w:styleId="Plattetekst">
     <w:name w:val="Body Text"/>
-    <w:basedOn w:val="Normal"/>
+    <w:basedOn w:val="Standaard"/>
     <w:rsid w:val="00953331"/>
   </w:style>
   <w:style w:type="paragraph" w:styleId="Index1">
     <w:name w:val="index 1"/>
-    <w:basedOn w:val="Normal"/>
-    <w:next w:val="Normal"/>
+    <w:basedOn w:val="Standaard"/>
+    <w:next w:val="Standaard"/>
     <w:autoRedefine/>
     <w:semiHidden/>
     <w:rsid w:val="00953331"/>
@@ -4724,9 +5589,9 @@
       <w:ind w:left="221" w:hanging="221"/>
     </w:pPr>
   </w:style>
-  <w:style w:type="paragraph" w:styleId="IndexHeading">
+  <w:style w:type="paragraph" w:styleId="Indexkop">
     <w:name w:val="index heading"/>
-    <w:basedOn w:val="Normal"/>
+    <w:basedOn w:val="Standaard"/>
     <w:next w:val="Index1"/>
     <w:semiHidden/>
     <w:rsid w:val="00953331"/>
@@ -4739,9 +5604,9 @@
       <w:sz w:val="28"/>
     </w:rPr>
   </w:style>
-  <w:style w:type="character" w:styleId="FollowedHyperlink">
+  <w:style w:type="character" w:styleId="GevolgdeHyperlink">
     <w:name w:val="FollowedHyperlink"/>
-    <w:basedOn w:val="DefaultParagraphFont"/>
+    <w:basedOn w:val="Standaardalinea-lettertype"/>
     <w:rsid w:val="00953331"/>
     <w:rPr>
       <w:rFonts w:ascii="Verdana" w:hAnsi="Verdana"/>
@@ -4750,18 +5615,18 @@
       <w:u w:val="single"/>
     </w:rPr>
   </w:style>
-  <w:style w:type="paragraph" w:styleId="EndnoteText">
+  <w:style w:type="paragraph" w:styleId="Eindnoottekst">
     <w:name w:val="endnote text"/>
-    <w:basedOn w:val="Normal"/>
+    <w:basedOn w:val="Standaard"/>
     <w:semiHidden/>
     <w:rsid w:val="00953331"/>
     <w:rPr>
       <w:sz w:val="22"/>
     </w:rPr>
   </w:style>
-  <w:style w:type="character" w:styleId="EndnoteReference">
+  <w:style w:type="character" w:styleId="Eindnootmarkering">
     <w:name w:val="endnote reference"/>
-    <w:basedOn w:val="DefaultParagraphFont"/>
+    <w:basedOn w:val="Standaardalinea-lettertype"/>
     <w:semiHidden/>
     <w:rsid w:val="00953331"/>
     <w:rPr>
@@ -4770,10 +5635,10 @@
       <w:vertAlign w:val="superscript"/>
     </w:rPr>
   </w:style>
-  <w:style w:type="paragraph" w:styleId="TableofFigures">
+  <w:style w:type="paragraph" w:styleId="Lijstmetafbeeldingen">
     <w:name w:val="table of figures"/>
-    <w:basedOn w:val="Normal"/>
-    <w:next w:val="Normal"/>
+    <w:basedOn w:val="Standaard"/>
+    <w:next w:val="Standaard"/>
     <w:semiHidden/>
     <w:rsid w:val="00953331"/>
     <w:pPr>
@@ -4781,10 +5646,10 @@
       <w:ind w:left="1134" w:hanging="1134"/>
     </w:pPr>
   </w:style>
-  <w:style w:type="paragraph" w:styleId="TableofAuthorities">
+  <w:style w:type="paragraph" w:styleId="Bronvermelding">
     <w:name w:val="table of authorities"/>
-    <w:basedOn w:val="Normal"/>
-    <w:next w:val="Normal"/>
+    <w:basedOn w:val="Standaard"/>
+    <w:next w:val="Standaard"/>
     <w:semiHidden/>
     <w:rsid w:val="00953331"/>
     <w:pPr>
@@ -4797,10 +5662,10 @@
       <w:smallCaps/>
     </w:rPr>
   </w:style>
-  <w:style w:type="paragraph" w:styleId="TOAHeading">
+  <w:style w:type="paragraph" w:styleId="Kopbronvermelding">
     <w:name w:val="toa heading"/>
-    <w:basedOn w:val="Normal"/>
-    <w:next w:val="Normal"/>
+    <w:basedOn w:val="Standaard"/>
+    <w:next w:val="Standaard"/>
     <w:semiHidden/>
     <w:rsid w:val="00953331"/>
     <w:pPr>
@@ -4816,7 +5681,7 @@
   </w:style>
   <w:style w:type="paragraph" w:customStyle="1" w:styleId="Standaardopsomming">
     <w:name w:val="Standaard opsomming"/>
-    <w:basedOn w:val="Normal"/>
+    <w:basedOn w:val="Standaard"/>
     <w:rsid w:val="00953331"/>
     <w:pPr>
       <w:numPr>
@@ -4829,8 +5694,8 @@
   </w:style>
   <w:style w:type="paragraph" w:customStyle="1" w:styleId="Standaardzonderwitruimte">
     <w:name w:val="Standaard zonder witruimte"/>
-    <w:basedOn w:val="Normal"/>
-    <w:next w:val="Normal"/>
+    <w:basedOn w:val="Standaard"/>
+    <w:next w:val="Standaard"/>
     <w:rsid w:val="00953331"/>
     <w:pPr>
       <w:spacing w:after="0"/>
@@ -4838,8 +5703,8 @@
   </w:style>
   <w:style w:type="paragraph" w:customStyle="1" w:styleId="Standaardkleinzonderwit">
     <w:name w:val="Standaard klein zonder wit"/>
-    <w:basedOn w:val="Date"/>
-    <w:next w:val="Normal"/>
+    <w:basedOn w:val="Datum"/>
+    <w:next w:val="Standaard"/>
     <w:rsid w:val="00953331"/>
     <w:pPr>
       <w:spacing w:after="0"/>
@@ -4850,8 +5715,8 @@
   </w:style>
   <w:style w:type="paragraph" w:styleId="Index3">
     <w:name w:val="index 3"/>
-    <w:basedOn w:val="Normal"/>
-    <w:next w:val="Normal"/>
+    <w:basedOn w:val="Standaard"/>
+    <w:next w:val="Standaard"/>
     <w:autoRedefine/>
     <w:semiHidden/>
     <w:rsid w:val="00953331"/>
@@ -4861,8 +5726,8 @@
   </w:style>
   <w:style w:type="paragraph" w:styleId="Index4">
     <w:name w:val="index 4"/>
-    <w:basedOn w:val="Normal"/>
-    <w:next w:val="Normal"/>
+    <w:basedOn w:val="Standaard"/>
+    <w:next w:val="Standaard"/>
     <w:autoRedefine/>
     <w:semiHidden/>
     <w:rsid w:val="00953331"/>
@@ -4872,8 +5737,8 @@
   </w:style>
   <w:style w:type="paragraph" w:styleId="Index5">
     <w:name w:val="index 5"/>
-    <w:basedOn w:val="Normal"/>
-    <w:next w:val="Normal"/>
+    <w:basedOn w:val="Standaard"/>
+    <w:next w:val="Standaard"/>
     <w:autoRedefine/>
     <w:semiHidden/>
     <w:rsid w:val="00953331"/>
@@ -4889,8 +5754,8 @@
   </w:style>
   <w:style w:type="paragraph" w:styleId="Index6">
     <w:name w:val="index 6"/>
-    <w:basedOn w:val="Normal"/>
-    <w:next w:val="Normal"/>
+    <w:basedOn w:val="Standaard"/>
+    <w:next w:val="Standaard"/>
     <w:autoRedefine/>
     <w:semiHidden/>
     <w:rsid w:val="00953331"/>
@@ -4903,8 +5768,8 @@
   </w:style>
   <w:style w:type="paragraph" w:styleId="Index7">
     <w:name w:val="index 7"/>
-    <w:basedOn w:val="Normal"/>
-    <w:next w:val="Normal"/>
+    <w:basedOn w:val="Standaard"/>
+    <w:next w:val="Standaard"/>
     <w:autoRedefine/>
     <w:semiHidden/>
     <w:rsid w:val="00953331"/>
@@ -4917,8 +5782,8 @@
   </w:style>
   <w:style w:type="paragraph" w:styleId="Index8">
     <w:name w:val="index 8"/>
-    <w:basedOn w:val="Normal"/>
-    <w:next w:val="Normal"/>
+    <w:basedOn w:val="Standaard"/>
+    <w:next w:val="Standaard"/>
     <w:autoRedefine/>
     <w:semiHidden/>
     <w:rsid w:val="00953331"/>
@@ -4931,8 +5796,8 @@
   </w:style>
   <w:style w:type="paragraph" w:styleId="Index9">
     <w:name w:val="index 9"/>
-    <w:basedOn w:val="Normal"/>
-    <w:next w:val="Normal"/>
+    <w:basedOn w:val="Standaard"/>
+    <w:next w:val="Standaard"/>
     <w:autoRedefine/>
     <w:semiHidden/>
     <w:rsid w:val="00953331"/>
@@ -4946,10 +5811,10 @@
       <w:noProof/>
     </w:rPr>
   </w:style>
-  <w:style w:type="paragraph" w:styleId="TOC8">
+  <w:style w:type="paragraph" w:styleId="Inhopg8">
     <w:name w:val="toc 8"/>
-    <w:basedOn w:val="Normal"/>
-    <w:next w:val="Normal"/>
+    <w:basedOn w:val="Standaard"/>
+    <w:next w:val="Standaard"/>
     <w:autoRedefine/>
     <w:semiHidden/>
     <w:rsid w:val="00953331"/>
@@ -4966,10 +5831,10 @@
       <w:lang w:eastAsia="nl-NL"/>
     </w:rPr>
   </w:style>
-  <w:style w:type="paragraph" w:styleId="TOC9">
+  <w:style w:type="paragraph" w:styleId="Inhopg9">
     <w:name w:val="toc 9"/>
-    <w:basedOn w:val="Normal"/>
-    <w:next w:val="Normal"/>
+    <w:basedOn w:val="Standaard"/>
+    <w:next w:val="Standaard"/>
     <w:autoRedefine/>
     <w:semiHidden/>
     <w:rsid w:val="00953331"/>
@@ -4982,10 +5847,10 @@
       <w:lang w:eastAsia="nl-NL"/>
     </w:rPr>
   </w:style>
-  <w:style w:type="paragraph" w:customStyle="1" w:styleId="bronvermelding">
+  <w:style w:type="paragraph" w:customStyle="1" w:styleId="bronvermelding0">
     <w:name w:val="bronvermelding"/>
-    <w:basedOn w:val="Normal"/>
-    <w:next w:val="Normal"/>
+    <w:basedOn w:val="Standaard"/>
+    <w:next w:val="Standaard"/>
     <w:rsid w:val="00953331"/>
     <w:pPr>
       <w:spacing w:after="0"/>
@@ -4998,12 +5863,12 @@
   <w:style w:type="paragraph" w:customStyle="1" w:styleId="Kopnietininhoud">
     <w:name w:val="Kop niet in inhoud"/>
     <w:basedOn w:val="Kopzondernummer"/>
-    <w:next w:val="Normal"/>
+    <w:next w:val="Standaard"/>
     <w:rsid w:val="00953331"/>
   </w:style>
-  <w:style w:type="table" w:styleId="TableGrid">
+  <w:style w:type="table" w:styleId="Tabelraster">
     <w:name w:val="Table Grid"/>
-    <w:basedOn w:val="TableNormal"/>
+    <w:basedOn w:val="Standaardtabel"/>
     <w:uiPriority w:val="59"/>
     <w:rsid w:val="00953331"/>
     <w:pPr>
@@ -5134,9 +5999,9 @@
       <w:lang w:eastAsia="en-US"/>
     </w:rPr>
   </w:style>
-  <w:style w:type="paragraph" w:styleId="ListParagraph">
+  <w:style w:type="paragraph" w:styleId="Lijstalinea">
     <w:name w:val="List Paragraph"/>
-    <w:basedOn w:val="Normal"/>
+    <w:basedOn w:val="Standaard"/>
     <w:uiPriority w:val="34"/>
     <w:qFormat/>
     <w:rsid w:val="008F571F"/>

</xml_diff>